<commit_message>
Added four new items to GDD
</commit_message>
<xml_diff>
--- a/Huntsmen of Remnant Game Design Document.docx
+++ b/Huntsmen of Remnant Game Design Document.docx
@@ -1,6 +1,6 @@
 
 <file path=word/document.xml><?xml version="1.0" encoding="utf-8"?>
-<w:document xmlns:wpc="http://schemas.microsoft.com/office/word/2010/wordprocessingCanvas" xmlns:mc="http://schemas.openxmlformats.org/markup-compatibility/2006" xmlns:o="urn:schemas-microsoft-com:office:office" xmlns:r="http://schemas.openxmlformats.org/officeDocument/2006/relationships" xmlns:m="http://schemas.openxmlformats.org/officeDocument/2006/math" xmlns:v="urn:schemas-microsoft-com:vml" xmlns:wp14="http://schemas.microsoft.com/office/word/2010/wordprocessingDrawing" xmlns:wp="http://schemas.openxmlformats.org/drawingml/2006/wordprocessingDrawing" xmlns:w10="urn:schemas-microsoft-com:office:word" xmlns:w="http://schemas.openxmlformats.org/wordprocessingml/2006/main" xmlns:w14="http://schemas.microsoft.com/office/word/2010/wordml" xmlns:wpg="http://schemas.microsoft.com/office/word/2010/wordprocessingGroup" xmlns:wpi="http://schemas.microsoft.com/office/word/2010/wordprocessingInk" xmlns:wne="http://schemas.microsoft.com/office/word/2006/wordml" xmlns:wps="http://schemas.microsoft.com/office/word/2010/wordprocessingShape" mc:Ignorable="w14 wp14">
+<w:document xmlns:wpc="http://schemas.microsoft.com/office/word/2010/wordprocessingCanvas" xmlns:mc="http://schemas.openxmlformats.org/markup-compatibility/2006" xmlns:o="urn:schemas-microsoft-com:office:office" xmlns:r="http://schemas.openxmlformats.org/officeDocument/2006/relationships" xmlns:m="http://schemas.openxmlformats.org/officeDocument/2006/math" xmlns:v="urn:schemas-microsoft-com:vml" xmlns:wp14="http://schemas.microsoft.com/office/word/2010/wordprocessingDrawing" xmlns:wp="http://schemas.openxmlformats.org/drawingml/2006/wordprocessingDrawing" xmlns:w10="urn:schemas-microsoft-com:office:word" xmlns:w="http://schemas.openxmlformats.org/wordprocessingml/2006/main" xmlns:w14="http://schemas.microsoft.com/office/word/2010/wordml" xmlns:w15="http://schemas.microsoft.com/office/word/2012/wordml" xmlns:wpg="http://schemas.microsoft.com/office/word/2010/wordprocessingGroup" xmlns:wpi="http://schemas.microsoft.com/office/word/2010/wordprocessingInk" xmlns:wne="http://schemas.microsoft.com/office/word/2006/wordml" xmlns:wps="http://schemas.microsoft.com/office/word/2010/wordprocessingShape" mc:Ignorable="w14 w15 wp14">
   <w:body>
     <w:p>
       <w:pPr>
@@ -37,19 +37,23 @@
           <w:lang w:val="en-US"/>
         </w:rPr>
       </w:pPr>
-      <w:proofErr w:type="gramStart"/>
-      <w:r>
-        <w:rPr>
-          <w:lang w:val="en-US"/>
-        </w:rPr>
-        <w:t>Huntsmen of Remnant is</w:t>
-      </w:r>
-      <w:proofErr w:type="gramEnd"/>
-      <w:r>
-        <w:rPr>
-          <w:lang w:val="en-US"/>
-        </w:rPr>
-        <w:t xml:space="preserve"> a </w:t>
+      <w:r>
+        <w:rPr>
+          <w:lang w:val="en-US"/>
+        </w:rPr>
+        <w:t>Huntsmen of Remnant is a</w:t>
+      </w:r>
+      <w:r>
+        <w:rPr>
+          <w:lang w:val="en-US"/>
+        </w:rPr>
+        <w:t xml:space="preserve"> top-down,</w:t>
+      </w:r>
+      <w:r>
+        <w:rPr>
+          <w:lang w:val="en-US"/>
+        </w:rPr>
+        <w:t xml:space="preserve"> </w:t>
       </w:r>
       <w:r>
         <w:rPr>
@@ -419,21 +423,7 @@
             <w:rStyle w:val="a9"/>
             <w:lang w:val="en-US"/>
           </w:rPr>
-          <w:t>Lists/Hunt</w:t>
-        </w:r>
-        <w:r>
-          <w:rPr>
-            <w:rStyle w:val="a9"/>
-            <w:lang w:val="en-US"/>
-          </w:rPr>
-          <w:t>s</w:t>
-        </w:r>
-        <w:r>
-          <w:rPr>
-            <w:rStyle w:val="a9"/>
-            <w:lang w:val="en-US"/>
-          </w:rPr>
-          <w:t>men</w:t>
+          <w:t>Lists/Huntsmen</w:t>
         </w:r>
       </w:hyperlink>
     </w:p>
@@ -525,21 +515,21 @@
         <w:rPr>
           <w:lang w:val="en-US"/>
         </w:rPr>
-        <w:t xml:space="preserve">a special ability, called a “Semblance”. Semblances can be active, requiring manual activation or passive, that are either always on or activate without player input. Active and automatic-passive Semblances require Aura to use. If a Huntsman doesn’t have enough </w:t>
+        <w:t xml:space="preserve">a special ability, called a “Semblance”. Semblances can be active, requiring manual activation or passive, that are either always on or activate without player input. Active and automatic-passive Semblances require Aura to use. If a Huntsman </w:t>
       </w:r>
       <w:proofErr w:type="gramStart"/>
       <w:r>
         <w:rPr>
           <w:lang w:val="en-US"/>
         </w:rPr>
-        <w:t>Aura</w:t>
+        <w:t>doesn’t</w:t>
       </w:r>
       <w:proofErr w:type="gramEnd"/>
       <w:r>
         <w:rPr>
           <w:lang w:val="en-US"/>
         </w:rPr>
-        <w:t xml:space="preserve"> to activate their Semblance, they cannot </w:t>
+        <w:t xml:space="preserve"> have enough Aura to activate their Semblance, they cannot </w:t>
       </w:r>
       <w:r>
         <w:rPr>
@@ -988,21 +978,7 @@
         <w:rPr>
           <w:lang w:val="en-US"/>
         </w:rPr>
-        <w:t xml:space="preserve">. There are always three Enemy Huntsman teams at the start of the game. Each of those teams </w:t>
-      </w:r>
-      <w:proofErr w:type="gramStart"/>
-      <w:r>
-        <w:rPr>
-          <w:lang w:val="en-US"/>
-        </w:rPr>
-        <w:t>belong</w:t>
-      </w:r>
-      <w:proofErr w:type="gramEnd"/>
-      <w:r>
-        <w:rPr>
-          <w:lang w:val="en-US"/>
-        </w:rPr>
-        <w:t xml:space="preserve"> to one of the three factions not chosen by the player. </w:t>
+        <w:t xml:space="preserve">. There are always three Enemy Huntsman teams at the start of the game. Each of those teams belong to one of the three factions not chosen by the player. </w:t>
       </w:r>
       <w:r>
         <w:rPr>
@@ -1110,8 +1086,6 @@
         </w:rPr>
         <w:t>: Actions</w:t>
       </w:r>
-      <w:bookmarkStart w:id="0" w:name="_GoBack"/>
-      <w:bookmarkEnd w:id="0"/>
     </w:p>
     <w:p>
       <w:pPr>
@@ -1379,21 +1353,21 @@
         <w:rPr>
           <w:lang w:val="en-US"/>
         </w:rPr>
-        <w:t xml:space="preserve">Every attack’s outcome is calculated using the formulas </w:t>
+        <w:t xml:space="preserve">Every attack’s outcome </w:t>
       </w:r>
       <w:proofErr w:type="gramStart"/>
       <w:r>
         <w:rPr>
           <w:lang w:val="en-US"/>
         </w:rPr>
-        <w:t>laid</w:t>
+        <w:t>is calculated</w:t>
       </w:r>
       <w:proofErr w:type="gramEnd"/>
       <w:r>
         <w:rPr>
           <w:lang w:val="en-US"/>
         </w:rPr>
-        <w:t xml:space="preserve"> out below.</w:t>
+        <w:t xml:space="preserve"> using the formulas laid out below.</w:t>
       </w:r>
     </w:p>
     <w:p>
@@ -1654,9 +1628,23 @@
         <w:rPr>
           <w:lang w:val="en-US"/>
         </w:rPr>
-        <w:t xml:space="preserve">The world of the game is called </w:t>
-      </w:r>
-      <w:hyperlink r:id="rId7" w:history="1">
+        <w:t xml:space="preserve">The world of the game </w:t>
+      </w:r>
+      <w:proofErr w:type="gramStart"/>
+      <w:r>
+        <w:rPr>
+          <w:lang w:val="en-US"/>
+        </w:rPr>
+        <w:t>is called</w:t>
+      </w:r>
+      <w:proofErr w:type="gramEnd"/>
+      <w:r>
+        <w:rPr>
+          <w:lang w:val="en-US"/>
+        </w:rPr>
+        <w:t xml:space="preserve"> </w:t>
+      </w:r>
+      <w:hyperlink r:id="rId6" w:history="1">
         <w:r>
           <w:rPr>
             <w:rStyle w:val="a9"/>
@@ -1748,37 +1736,9 @@
         <w:rPr>
           <w:lang w:val="en-US"/>
         </w:rPr>
-        <w:t xml:space="preserve">There are two kinds of sentient species inhabiting Remnant: Humans and Faunus. Humans are the same as the regular Earth Homo sapiens. Faunus </w:t>
-      </w:r>
-      <w:proofErr w:type="gramStart"/>
-      <w:r>
-        <w:rPr>
-          <w:lang w:val="en-US"/>
-        </w:rPr>
-        <w:t>are</w:t>
-      </w:r>
-      <w:proofErr w:type="gramEnd"/>
-      <w:r>
-        <w:rPr>
-          <w:lang w:val="en-US"/>
-        </w:rPr>
-        <w:t xml:space="preserve"> Humans that possess one animal trait (cat ears, dog tail, walrus fangs, etc.). Historically, Faunus </w:t>
-      </w:r>
-      <w:proofErr w:type="gramStart"/>
-      <w:r>
-        <w:rPr>
-          <w:lang w:val="en-US"/>
-        </w:rPr>
-        <w:t>were</w:t>
-      </w:r>
-      <w:proofErr w:type="gramEnd"/>
-      <w:r>
-        <w:rPr>
-          <w:lang w:val="en-US"/>
-        </w:rPr>
-        <w:t xml:space="preserve"> an oppressed species. This led to the creation of the </w:t>
-      </w:r>
-      <w:hyperlink r:id="rId8" w:history="1">
+        <w:t xml:space="preserve">There are two kinds of sentient species inhabiting Remnant: Humans and Faunus. Humans are the same as the regular Earth Homo sapiens. Faunus are Humans that possess one animal trait (cat ears, dog tail, walrus fangs, etc.). Historically, Faunus were an oppressed species. This led to the creation of the </w:t>
+      </w:r>
+      <w:hyperlink r:id="rId7" w:history="1">
         <w:r>
           <w:rPr>
             <w:rStyle w:val="a9"/>
@@ -1818,9 +1778,23 @@
         <w:rPr>
           <w:lang w:val="en-US"/>
         </w:rPr>
-        <w:t xml:space="preserve">Aside from the sentient species, Remnant is inhabited by the </w:t>
-      </w:r>
-      <w:hyperlink r:id="rId9" w:history="1">
+        <w:t xml:space="preserve">Aside from the sentient species, Remnant </w:t>
+      </w:r>
+      <w:proofErr w:type="gramStart"/>
+      <w:r>
+        <w:rPr>
+          <w:lang w:val="en-US"/>
+        </w:rPr>
+        <w:t>is inhabited</w:t>
+      </w:r>
+      <w:proofErr w:type="gramEnd"/>
+      <w:r>
+        <w:rPr>
+          <w:lang w:val="en-US"/>
+        </w:rPr>
+        <w:t xml:space="preserve"> by the </w:t>
+      </w:r>
+      <w:hyperlink r:id="rId8" w:history="1">
         <w:r>
           <w:rPr>
             <w:rStyle w:val="a9"/>
@@ -1833,35 +1807,35 @@
         <w:rPr>
           <w:lang w:val="en-US"/>
         </w:rPr>
-        <w:t xml:space="preserve">. Grimm </w:t>
+        <w:t xml:space="preserve">. Grimm are pitch-black monster-like creatures that exist for the sole purpose of destruction of </w:t>
       </w:r>
       <w:proofErr w:type="gramStart"/>
       <w:r>
         <w:rPr>
           <w:lang w:val="en-US"/>
         </w:rPr>
-        <w:t>are</w:t>
+        <w:t>mankind.</w:t>
       </w:r>
       <w:proofErr w:type="gramEnd"/>
       <w:r>
         <w:rPr>
           <w:lang w:val="en-US"/>
         </w:rPr>
-        <w:t xml:space="preserve"> pitch-black monster-like creatures that exist for the sole purpose of destruction of mankind. Grimm </w:t>
+        <w:t xml:space="preserve"> Grimm have a tendency to learn and evolve over time, which leads to older Grimm being much larger and stronger than young </w:t>
       </w:r>
       <w:proofErr w:type="gramStart"/>
       <w:r>
         <w:rPr>
           <w:lang w:val="en-US"/>
         </w:rPr>
-        <w:t>have</w:t>
+        <w:t>Grimm</w:t>
       </w:r>
       <w:proofErr w:type="gramEnd"/>
       <w:r>
         <w:rPr>
           <w:lang w:val="en-US"/>
         </w:rPr>
-        <w:t xml:space="preserve"> a tendency to learn and evolve over time, which leads to older Grimm being much larger and stronger than young Grimm. </w:t>
+        <w:t xml:space="preserve">. </w:t>
       </w:r>
     </w:p>
     <w:p>
@@ -1876,7 +1850,7 @@
         </w:rPr>
         <w:t xml:space="preserve">One of the notable Remnant traditions is the </w:t>
       </w:r>
-      <w:hyperlink r:id="rId10" w:history="1">
+      <w:hyperlink r:id="rId9" w:history="1">
         <w:r>
           <w:rPr>
             <w:rStyle w:val="a9"/>
@@ -1899,8 +1873,8 @@
           <w:lang w:val="en-US"/>
         </w:rPr>
       </w:pPr>
-      <w:bookmarkStart w:id="1" w:name="_Huntsmen_1"/>
-      <w:bookmarkEnd w:id="1"/>
+      <w:bookmarkStart w:id="0" w:name="_Huntsmen_1"/>
+      <w:bookmarkEnd w:id="0"/>
       <w:r>
         <w:rPr>
           <w:lang w:val="en-US"/>
@@ -2060,8 +2034,8 @@
           <w:lang w:val="en-US"/>
         </w:rPr>
       </w:pPr>
-      <w:bookmarkStart w:id="2" w:name="_Huntsmen"/>
-      <w:bookmarkEnd w:id="2"/>
+      <w:bookmarkStart w:id="1" w:name="_Huntsmen"/>
+      <w:bookmarkEnd w:id="1"/>
       <w:r>
         <w:rPr>
           <w:lang w:val="en-US"/>
@@ -2778,8 +2752,8 @@
           <w:lang w:val="en-US"/>
         </w:rPr>
       </w:pPr>
-      <w:bookmarkStart w:id="3" w:name="_Melee_Weapons"/>
-      <w:bookmarkEnd w:id="3"/>
+      <w:bookmarkStart w:id="2" w:name="_Melee_Weapons"/>
+      <w:bookmarkEnd w:id="2"/>
       <w:r>
         <w:rPr>
           <w:lang w:val="en-US"/>
@@ -4584,28 +4558,28 @@
               <w:rPr>
                 <w:lang w:val="en-US"/>
               </w:rPr>
-              <w:t xml:space="preserve">Weapon: On hit, -5 </w:t>
+              <w:t>Weapon: On hit, -5 Speed for 3 turns</w:t>
+            </w:r>
+            <w:r>
+              <w:rPr>
+                <w:lang w:val="en-US"/>
+              </w:rPr>
+              <w:br/>
+              <w:t xml:space="preserve">Thrown: Create a 7x7 square of ice for 3 </w:t>
             </w:r>
             <w:proofErr w:type="gramStart"/>
             <w:r>
               <w:rPr>
                 <w:lang w:val="en-US"/>
               </w:rPr>
-              <w:t>Speed</w:t>
+              <w:t>turns,</w:t>
             </w:r>
             <w:proofErr w:type="gramEnd"/>
             <w:r>
               <w:rPr>
                 <w:lang w:val="en-US"/>
               </w:rPr>
-              <w:t xml:space="preserve"> for 3 turns</w:t>
-            </w:r>
-            <w:r>
-              <w:rPr>
-                <w:lang w:val="en-US"/>
-              </w:rPr>
-              <w:br/>
-              <w:t>Thrown: Create a 7x7 square of ice for 3 turns, anyone standing on it gets -5 Speed, -5 Accuracy.</w:t>
+              <w:t xml:space="preserve"> anyone standing on it gets -5 Speed, -5 Accuracy.</w:t>
             </w:r>
           </w:p>
         </w:tc>
@@ -4858,6 +4832,288 @@
           </w:p>
         </w:tc>
       </w:tr>
+      <w:tr>
+        <w:tc>
+          <w:tcPr>
+            <w:tcW w:w="1951" w:type="dxa"/>
+          </w:tcPr>
+          <w:p>
+            <w:pPr>
+              <w:rPr>
+                <w:lang w:val="en-US"/>
+              </w:rPr>
+            </w:pPr>
+            <w:r>
+              <w:rPr>
+                <w:lang w:val="en-US"/>
+              </w:rPr>
+              <w:t>Data Stick</w:t>
+            </w:r>
+          </w:p>
+        </w:tc>
+        <w:tc>
+          <w:tcPr>
+            <w:tcW w:w="3686" w:type="dxa"/>
+          </w:tcPr>
+          <w:p>
+            <w:pPr>
+              <w:rPr>
+                <w:lang w:val="en-US"/>
+              </w:rPr>
+            </w:pPr>
+            <w:r>
+              <w:rPr>
+                <w:lang w:val="en-US"/>
+              </w:rPr>
+              <w:t>An information storage device</w:t>
+            </w:r>
+          </w:p>
+        </w:tc>
+        <w:tc>
+          <w:tcPr>
+            <w:tcW w:w="3969" w:type="dxa"/>
+          </w:tcPr>
+          <w:p>
+            <w:pPr>
+              <w:rPr>
+                <w:lang w:val="en-US"/>
+              </w:rPr>
+            </w:pPr>
+            <w:r>
+              <w:rPr>
+                <w:lang w:val="en-US"/>
+              </w:rPr>
+              <w:t>Readable</w:t>
+            </w:r>
+          </w:p>
+        </w:tc>
+      </w:tr>
+      <w:tr>
+        <w:tc>
+          <w:tcPr>
+            <w:tcW w:w="1951" w:type="dxa"/>
+          </w:tcPr>
+          <w:p>
+            <w:pPr>
+              <w:rPr>
+                <w:lang w:val="en-US"/>
+              </w:rPr>
+            </w:pPr>
+            <w:r>
+              <w:rPr>
+                <w:lang w:val="en-US"/>
+              </w:rPr>
+              <w:t>Grimm Destruction Orb</w:t>
+            </w:r>
+          </w:p>
+        </w:tc>
+        <w:tc>
+          <w:tcPr>
+            <w:tcW w:w="3686" w:type="dxa"/>
+          </w:tcPr>
+          <w:p>
+            <w:pPr>
+              <w:rPr>
+                <w:lang w:val="en-US"/>
+              </w:rPr>
+            </w:pPr>
+            <w:r>
+              <w:rPr>
+                <w:lang w:val="en-US"/>
+              </w:rPr>
+              <w:t>An orb filled with thick black smoke. Something seems to glow inside</w:t>
+            </w:r>
+          </w:p>
+        </w:tc>
+        <w:tc>
+          <w:tcPr>
+            <w:tcW w:w="3969" w:type="dxa"/>
+          </w:tcPr>
+          <w:p>
+            <w:pPr>
+              <w:rPr>
+                <w:lang w:val="en-US"/>
+              </w:rPr>
+            </w:pPr>
+            <w:r>
+              <w:rPr>
+                <w:lang w:val="en-US"/>
+              </w:rPr>
+              <w:t>Thrown: Destroy all Grimm on the local map</w:t>
+            </w:r>
+          </w:p>
+        </w:tc>
+      </w:tr>
+      <w:tr>
+        <w:tc>
+          <w:tcPr>
+            <w:tcW w:w="1951" w:type="dxa"/>
+          </w:tcPr>
+          <w:p>
+            <w:pPr>
+              <w:rPr>
+                <w:lang w:val="en-US"/>
+              </w:rPr>
+            </w:pPr>
+            <w:r>
+              <w:rPr>
+                <w:lang w:val="en-US"/>
+              </w:rPr>
+              <w:t>Grimm Serum</w:t>
+            </w:r>
+          </w:p>
+        </w:tc>
+        <w:tc>
+          <w:tcPr>
+            <w:tcW w:w="3686" w:type="dxa"/>
+          </w:tcPr>
+          <w:p>
+            <w:pPr>
+              <w:rPr>
+                <w:lang w:val="en-US"/>
+              </w:rPr>
+            </w:pPr>
+            <w:r>
+              <w:rPr>
+                <w:lang w:val="en-US"/>
+              </w:rPr>
+              <w:t>A vial with a glowing green liquid.</w:t>
+            </w:r>
+          </w:p>
+        </w:tc>
+        <w:tc>
+          <w:tcPr>
+            <w:tcW w:w="3969" w:type="dxa"/>
+          </w:tcPr>
+          <w:p>
+            <w:pPr>
+              <w:rPr>
+                <w:lang w:val="en-US"/>
+              </w:rPr>
+            </w:pPr>
+            <w:r>
+              <w:rPr>
+                <w:lang w:val="en-US"/>
+              </w:rPr>
+              <w:t>Not usable: quest item</w:t>
+            </w:r>
+          </w:p>
+        </w:tc>
+      </w:tr>
+      <w:tr>
+        <w:tc>
+          <w:tcPr>
+            <w:tcW w:w="1951" w:type="dxa"/>
+          </w:tcPr>
+          <w:p>
+            <w:pPr>
+              <w:rPr>
+                <w:lang w:val="en-US"/>
+              </w:rPr>
+            </w:pPr>
+            <w:r>
+              <w:rPr>
+                <w:lang w:val="en-US"/>
+              </w:rPr>
+              <w:t>CCT Point Keycard</w:t>
+            </w:r>
+          </w:p>
+        </w:tc>
+        <w:tc>
+          <w:tcPr>
+            <w:tcW w:w="3686" w:type="dxa"/>
+          </w:tcPr>
+          <w:p>
+            <w:pPr>
+              <w:rPr>
+                <w:lang w:val="en-US"/>
+              </w:rPr>
+            </w:pPr>
+            <w:r>
+              <w:rPr>
+                <w:lang w:val="en-US"/>
+              </w:rPr>
+              <w:t>A keycard with the CCT logo on it</w:t>
+            </w:r>
+          </w:p>
+        </w:tc>
+        <w:tc>
+          <w:tcPr>
+            <w:tcW w:w="3969" w:type="dxa"/>
+          </w:tcPr>
+          <w:p>
+            <w:pPr>
+              <w:rPr>
+                <w:lang w:val="en-US"/>
+              </w:rPr>
+            </w:pPr>
+            <w:r>
+              <w:rPr>
+                <w:lang w:val="en-US"/>
+              </w:rPr>
+              <w:t>Opens the CCT Point Tower</w:t>
+            </w:r>
+          </w:p>
+        </w:tc>
+      </w:tr>
+      <w:tr>
+        <w:tc>
+          <w:tcPr>
+            <w:tcW w:w="1951" w:type="dxa"/>
+          </w:tcPr>
+          <w:p>
+            <w:pPr>
+              <w:rPr>
+                <w:lang w:val="en-US"/>
+              </w:rPr>
+            </w:pPr>
+            <w:bookmarkStart w:id="3" w:name="_GoBack" w:colFirst="0" w:colLast="2"/>
+            <w:r>
+              <w:rPr>
+                <w:lang w:val="en-US"/>
+              </w:rPr>
+              <w:t>Uplink Device</w:t>
+            </w:r>
+          </w:p>
+        </w:tc>
+        <w:tc>
+          <w:tcPr>
+            <w:tcW w:w="3686" w:type="dxa"/>
+          </w:tcPr>
+          <w:p>
+            <w:pPr>
+              <w:rPr>
+                <w:lang w:val="en-US"/>
+              </w:rPr>
+            </w:pPr>
+            <w:r>
+              <w:rPr>
+                <w:lang w:val="en-US"/>
+              </w:rPr>
+              <w:t>A small chip. It seems to fit the Scroll.</w:t>
+            </w:r>
+          </w:p>
+        </w:tc>
+        <w:tc>
+          <w:tcPr>
+            <w:tcW w:w="3969" w:type="dxa"/>
+          </w:tcPr>
+          <w:p>
+            <w:pPr>
+              <w:rPr>
+                <w:lang w:val="en-US"/>
+              </w:rPr>
+            </w:pPr>
+            <w:r>
+              <w:rPr>
+                <w:lang w:val="en-US"/>
+              </w:rPr>
+              <w:t>While in the inventory, display all other Huntsman teams on the global map</w:t>
+            </w:r>
+          </w:p>
+        </w:tc>
+      </w:tr>
+      <w:bookmarkEnd w:id="3"/>
     </w:tbl>
     <w:p>
       <w:pPr>
@@ -4877,7 +5133,7 @@
 </file>
 
 <file path=word/numbering.xml><?xml version="1.0" encoding="utf-8"?>
-<w:numbering xmlns:wpc="http://schemas.microsoft.com/office/word/2010/wordprocessingCanvas" xmlns:mc="http://schemas.openxmlformats.org/markup-compatibility/2006" xmlns:o="urn:schemas-microsoft-com:office:office" xmlns:r="http://schemas.openxmlformats.org/officeDocument/2006/relationships" xmlns:m="http://schemas.openxmlformats.org/officeDocument/2006/math" xmlns:v="urn:schemas-microsoft-com:vml" xmlns:wp14="http://schemas.microsoft.com/office/word/2010/wordprocessingDrawing" xmlns:wp="http://schemas.openxmlformats.org/drawingml/2006/wordprocessingDrawing" xmlns:w10="urn:schemas-microsoft-com:office:word" xmlns:w="http://schemas.openxmlformats.org/wordprocessingml/2006/main" xmlns:w14="http://schemas.microsoft.com/office/word/2010/wordml" xmlns:wpg="http://schemas.microsoft.com/office/word/2010/wordprocessingGroup" xmlns:wpi="http://schemas.microsoft.com/office/word/2010/wordprocessingInk" xmlns:wne="http://schemas.microsoft.com/office/word/2006/wordml" xmlns:wps="http://schemas.microsoft.com/office/word/2010/wordprocessingShape" mc:Ignorable="w14 wp14">
+<w:numbering xmlns:wpc="http://schemas.microsoft.com/office/word/2010/wordprocessingCanvas" xmlns:mc="http://schemas.openxmlformats.org/markup-compatibility/2006" xmlns:o="urn:schemas-microsoft-com:office:office" xmlns:r="http://schemas.openxmlformats.org/officeDocument/2006/relationships" xmlns:m="http://schemas.openxmlformats.org/officeDocument/2006/math" xmlns:v="urn:schemas-microsoft-com:vml" xmlns:wp14="http://schemas.microsoft.com/office/word/2010/wordprocessingDrawing" xmlns:wp="http://schemas.openxmlformats.org/drawingml/2006/wordprocessingDrawing" xmlns:w10="urn:schemas-microsoft-com:office:word" xmlns:w="http://schemas.openxmlformats.org/wordprocessingml/2006/main" xmlns:w14="http://schemas.microsoft.com/office/word/2010/wordml" xmlns:w15="http://schemas.microsoft.com/office/word/2012/wordml" xmlns:wpg="http://schemas.microsoft.com/office/word/2010/wordprocessingGroup" xmlns:wpi="http://schemas.microsoft.com/office/word/2010/wordprocessingInk" xmlns:wne="http://schemas.microsoft.com/office/word/2006/wordml" xmlns:wps="http://schemas.microsoft.com/office/word/2010/wordprocessingShape" mc:Ignorable="w14 w15 wp14">
   <w:abstractNum w:abstractNumId="0">
     <w:nsid w:val="141052F0"/>
     <w:multiLevelType w:val="hybridMultilevel"/>
@@ -5319,7 +5575,7 @@
 </file>
 
 <file path=word/styles.xml><?xml version="1.0" encoding="utf-8"?>
-<w:styles xmlns:mc="http://schemas.openxmlformats.org/markup-compatibility/2006" xmlns:r="http://schemas.openxmlformats.org/officeDocument/2006/relationships" xmlns:w="http://schemas.openxmlformats.org/wordprocessingml/2006/main" xmlns:w14="http://schemas.microsoft.com/office/word/2010/wordml" mc:Ignorable="w14">
+<w:styles xmlns:mc="http://schemas.openxmlformats.org/markup-compatibility/2006" xmlns:r="http://schemas.openxmlformats.org/officeDocument/2006/relationships" xmlns:w="http://schemas.openxmlformats.org/wordprocessingml/2006/main" xmlns:w14="http://schemas.microsoft.com/office/word/2010/wordml" xmlns:w15="http://schemas.microsoft.com/office/word/2012/wordml" mc:Ignorable="w14 w15">
   <w:docDefaults>
     <w:rPrDefault>
       <w:rPr>
@@ -5335,547 +5591,378 @@
       </w:pPr>
     </w:pPrDefault>
   </w:docDefaults>
-  <w:latentStyles w:defLockedState="0" w:defUIPriority="99" w:defSemiHidden="1" w:defUnhideWhenUsed="1" w:defQFormat="0" w:count="267">
-    <w:lsdException w:name="Normal" w:semiHidden="0" w:uiPriority="0" w:unhideWhenUsed="0" w:qFormat="1"/>
-    <w:lsdException w:name="heading 1" w:semiHidden="0" w:uiPriority="9" w:unhideWhenUsed="0" w:qFormat="1"/>
-    <w:lsdException w:name="heading 2" w:uiPriority="9" w:qFormat="1"/>
-    <w:lsdException w:name="heading 3" w:uiPriority="9" w:qFormat="1"/>
-    <w:lsdException w:name="heading 4" w:uiPriority="9" w:qFormat="1"/>
-    <w:lsdException w:name="heading 5" w:uiPriority="9" w:qFormat="1"/>
-    <w:lsdException w:name="heading 6" w:uiPriority="9" w:qFormat="1"/>
-    <w:lsdException w:name="heading 7" w:uiPriority="9" w:qFormat="1"/>
-    <w:lsdException w:name="heading 8" w:uiPriority="9" w:qFormat="1"/>
-    <w:lsdException w:name="heading 9" w:uiPriority="9" w:qFormat="1"/>
-    <w:lsdException w:name="toc 1" w:uiPriority="39"/>
-    <w:lsdException w:name="toc 2" w:uiPriority="39"/>
-    <w:lsdException w:name="toc 3" w:uiPriority="39"/>
-    <w:lsdException w:name="toc 4" w:uiPriority="39"/>
-    <w:lsdException w:name="toc 5" w:uiPriority="39"/>
-    <w:lsdException w:name="toc 6" w:uiPriority="39"/>
-    <w:lsdException w:name="toc 7" w:uiPriority="39"/>
-    <w:lsdException w:name="toc 8" w:uiPriority="39"/>
-    <w:lsdException w:name="toc 9" w:uiPriority="39"/>
-    <w:lsdException w:name="caption" w:uiPriority="35" w:qFormat="1"/>
-    <w:lsdException w:name="Title" w:semiHidden="0" w:uiPriority="10" w:unhideWhenUsed="0" w:qFormat="1"/>
-    <w:lsdException w:name="Default Paragraph Font" w:uiPriority="1"/>
-    <w:lsdException w:name="Subtitle" w:semiHidden="0" w:uiPriority="11" w:unhideWhenUsed="0" w:qFormat="1"/>
-    <w:lsdException w:name="Strong" w:semiHidden="0" w:uiPriority="22" w:unhideWhenUsed="0" w:qFormat="1"/>
-    <w:lsdException w:name="Emphasis" w:semiHidden="0" w:uiPriority="20" w:unhideWhenUsed="0" w:qFormat="1"/>
-    <w:lsdException w:name="Table Grid" w:semiHidden="0" w:uiPriority="59" w:unhideWhenUsed="0"/>
-    <w:lsdException w:name="Placeholder Text" w:unhideWhenUsed="0"/>
-    <w:lsdException w:name="No Spacing" w:semiHidden="0" w:uiPriority="1" w:unhideWhenUsed="0" w:qFormat="1"/>
-    <w:lsdException w:name="Light Shading" w:semiHidden="0" w:uiPriority="60" w:unhideWhenUsed="0"/>
-    <w:lsdException w:name="Light List" w:semiHidden="0" w:uiPriority="61" w:unhideWhenUsed="0"/>
-    <w:lsdException w:name="Light Grid" w:semiHidden="0" w:uiPriority="62" w:unhideWhenUsed="0"/>
-    <w:lsdException w:name="Medium Shading 1" w:semiHidden="0" w:uiPriority="63" w:unhideWhenUsed="0"/>
-    <w:lsdException w:name="Medium Shading 2" w:semiHidden="0" w:uiPriority="64" w:unhideWhenUsed="0"/>
-    <w:lsdException w:name="Medium List 1" w:semiHidden="0" w:uiPriority="65" w:unhideWhenUsed="0"/>
-    <w:lsdException w:name="Medium List 2" w:semiHidden="0" w:uiPriority="66" w:unhideWhenUsed="0"/>
-    <w:lsdException w:name="Medium Grid 1" w:semiHidden="0" w:uiPriority="67" w:unhideWhenUsed="0"/>
-    <w:lsdException w:name="Medium Grid 2" w:semiHidden="0" w:uiPriority="68" w:unhideWhenUsed="0"/>
-    <w:lsdException w:name="Medium Grid 3" w:semiHidden="0" w:uiPriority="69" w:unhideWhenUsed="0"/>
-    <w:lsdException w:name="Dark List" w:semiHidden="0" w:uiPriority="70" w:unhideWhenUsed="0"/>
-    <w:lsdException w:name="Colorful Shading" w:semiHidden="0" w:uiPriority="71" w:unhideWhenUsed="0"/>
-    <w:lsdException w:name="Colorful List" w:semiHidden="0" w:uiPriority="72" w:unhideWhenUsed="0"/>
-    <w:lsdException w:name="Colorful Grid" w:semiHidden="0" w:uiPriority="73" w:unhideWhenUsed="0"/>
-    <w:lsdException w:name="Light Shading Accent 1" w:semiHidden="0" w:uiPriority="60" w:unhideWhenUsed="0"/>
-    <w:lsdException w:name="Light List Accent 1" w:semiHidden="0" w:uiPriority="61" w:unhideWhenUsed="0"/>
-    <w:lsdException w:name="Light Grid Accent 1" w:semiHidden="0" w:uiPriority="62" w:unhideWhenUsed="0"/>
-    <w:lsdException w:name="Medium Shading 1 Accent 1" w:semiHidden="0" w:uiPriority="63" w:unhideWhenUsed="0"/>
-    <w:lsdException w:name="Medium Shading 2 Accent 1" w:semiHidden="0" w:uiPriority="64" w:unhideWhenUsed="0"/>
-    <w:lsdException w:name="Medium List 1 Accent 1" w:semiHidden="0" w:uiPriority="65" w:unhideWhenUsed="0"/>
-    <w:lsdException w:name="Revision" w:unhideWhenUsed="0"/>
-    <w:lsdException w:name="List Paragraph" w:semiHidden="0" w:uiPriority="34" w:unhideWhenUsed="0" w:qFormat="1"/>
-    <w:lsdException w:name="Quote" w:semiHidden="0" w:uiPriority="29" w:unhideWhenUsed="0" w:qFormat="1"/>
-    <w:lsdException w:name="Intense Quote" w:semiHidden="0" w:uiPriority="30" w:unhideWhenUsed="0" w:qFormat="1"/>
-    <w:lsdException w:name="Medium List 2 Accent 1" w:semiHidden="0" w:uiPriority="66" w:unhideWhenUsed="0"/>
-    <w:lsdException w:name="Medium Grid 1 Accent 1" w:semiHidden="0" w:uiPriority="67" w:unhideWhenUsed="0"/>
-    <w:lsdException w:name="Medium Grid 2 Accent 1" w:semiHidden="0" w:uiPriority="68" w:unhideWhenUsed="0"/>
-    <w:lsdException w:name="Medium Grid 3 Accent 1" w:semiHidden="0" w:uiPriority="69" w:unhideWhenUsed="0"/>
-    <w:lsdException w:name="Dark List Accent 1" w:semiHidden="0" w:uiPriority="70" w:unhideWhenUsed="0"/>
-    <w:lsdException w:name="Colorful Shading Accent 1" w:semiHidden="0" w:uiPriority="71" w:unhideWhenUsed="0"/>
-    <w:lsdException w:name="Colorful List Accent 1" w:semiHidden="0" w:uiPriority="72" w:unhideWhenUsed="0"/>
-    <w:lsdException w:name="Colorful Grid Accent 1" w:semiHidden="0" w:uiPriority="73" w:unhideWhenUsed="0"/>
-    <w:lsdException w:name="Light Shading Accent 2" w:semiHidden="0" w:uiPriority="60" w:unhideWhenUsed="0"/>
-    <w:lsdException w:name="Light List Accent 2" w:semiHidden="0" w:uiPriority="61" w:unhideWhenUsed="0"/>
-    <w:lsdException w:name="Light Grid Accent 2" w:semiHidden="0" w:uiPriority="62" w:unhideWhenUsed="0"/>
-    <w:lsdException w:name="Medium Shading 1 Accent 2" w:semiHidden="0" w:uiPriority="63" w:unhideWhenUsed="0"/>
-    <w:lsdException w:name="Medium Shading 2 Accent 2" w:semiHidden="0" w:uiPriority="64" w:unhideWhenUsed="0"/>
-    <w:lsdException w:name="Medium List 1 Accent 2" w:semiHidden="0" w:uiPriority="65" w:unhideWhenUsed="0"/>
-    <w:lsdException w:name="Medium List 2 Accent 2" w:semiHidden="0" w:uiPriority="66" w:unhideWhenUsed="0"/>
-    <w:lsdException w:name="Medium Grid 1 Accent 2" w:semiHidden="0" w:uiPriority="67" w:unhideWhenUsed="0"/>
-    <w:lsdException w:name="Medium Grid 2 Accent 2" w:semiHidden="0" w:uiPriority="68" w:unhideWhenUsed="0"/>
-    <w:lsdException w:name="Medium Grid 3 Accent 2" w:semiHidden="0" w:uiPriority="69" w:unhideWhenUsed="0"/>
-    <w:lsdException w:name="Dark List Accent 2" w:semiHidden="0" w:uiPriority="70" w:unhideWhenUsed="0"/>
-    <w:lsdException w:name="Colorful Shading Accent 2" w:semiHidden="0" w:uiPriority="71" w:unhideWhenUsed="0"/>
-    <w:lsdException w:name="Colorful List Accent 2" w:semiHidden="0" w:uiPriority="72" w:unhideWhenUsed="0"/>
-    <w:lsdException w:name="Colorful Grid Accent 2" w:semiHidden="0" w:uiPriority="73" w:unhideWhenUsed="0"/>
-    <w:lsdException w:name="Light Shading Accent 3" w:semiHidden="0" w:uiPriority="60" w:unhideWhenUsed="0"/>
-    <w:lsdException w:name="Light List Accent 3" w:semiHidden="0" w:uiPriority="61" w:unhideWhenUsed="0"/>
-    <w:lsdException w:name="Light Grid Accent 3" w:semiHidden="0" w:uiPriority="62" w:unhideWhenUsed="0"/>
-    <w:lsdException w:name="Medium Shading 1 Accent 3" w:semiHidden="0" w:uiPriority="63" w:unhideWhenUsed="0"/>
-    <w:lsdException w:name="Medium Shading 2 Accent 3" w:semiHidden="0" w:uiPriority="64" w:unhideWhenUsed="0"/>
-    <w:lsdException w:name="Medium List 1 Accent 3" w:semiHidden="0" w:uiPriority="65" w:unhideWhenUsed="0"/>
-    <w:lsdException w:name="Medium List 2 Accent 3" w:semiHidden="0" w:uiPriority="66" w:unhideWhenUsed="0"/>
-    <w:lsdException w:name="Medium Grid 1 Accent 3" w:semiHidden="0" w:uiPriority="67" w:unhideWhenUsed="0"/>
-    <w:lsdException w:name="Medium Grid 2 Accent 3" w:semiHidden="0" w:uiPriority="68" w:unhideWhenUsed="0"/>
-    <w:lsdException w:name="Medium Grid 3 Accent 3" w:semiHidden="0" w:uiPriority="69" w:unhideWhenUsed="0"/>
-    <w:lsdException w:name="Dark List Accent 3" w:semiHidden="0" w:uiPriority="70" w:unhideWhenUsed="0"/>
-    <w:lsdException w:name="Colorful Shading Accent 3" w:semiHidden="0" w:uiPriority="71" w:unhideWhenUsed="0"/>
-    <w:lsdException w:name="Colorful List Accent 3" w:semiHidden="0" w:uiPriority="72" w:unhideWhenUsed="0"/>
-    <w:lsdException w:name="Colorful Grid Accent 3" w:semiHidden="0" w:uiPriority="73" w:unhideWhenUsed="0"/>
-    <w:lsdException w:name="Light Shading Accent 4" w:semiHidden="0" w:uiPriority="60" w:unhideWhenUsed="0"/>
-    <w:lsdException w:name="Light List Accent 4" w:semiHidden="0" w:uiPriority="61" w:unhideWhenUsed="0"/>
-    <w:lsdException w:name="Light Grid Accent 4" w:semiHidden="0" w:uiPriority="62" w:unhideWhenUsed="0"/>
-    <w:lsdException w:name="Medium Shading 1 Accent 4" w:semiHidden="0" w:uiPriority="63" w:unhideWhenUsed="0"/>
-    <w:lsdException w:name="Medium Shading 2 Accent 4" w:semiHidden="0" w:uiPriority="64" w:unhideWhenUsed="0"/>
-    <w:lsdException w:name="Medium List 1 Accent 4" w:semiHidden="0" w:uiPriority="65" w:unhideWhenUsed="0"/>
-    <w:lsdException w:name="Medium List 2 Accent 4" w:semiHidden="0" w:uiPriority="66" w:unhideWhenUsed="0"/>
-    <w:lsdException w:name="Medium Grid 1 Accent 4" w:semiHidden="0" w:uiPriority="67" w:unhideWhenUsed="0"/>
-    <w:lsdException w:name="Medium Grid 2 Accent 4" w:semiHidden="0" w:uiPriority="68" w:unhideWhenUsed="0"/>
-    <w:lsdException w:name="Medium Grid 3 Accent 4" w:semiHidden="0" w:uiPriority="69" w:unhideWhenUsed="0"/>
-    <w:lsdException w:name="Dark List Accent 4" w:semiHidden="0" w:uiPriority="70" w:unhideWhenUsed="0"/>
-    <w:lsdException w:name="Colorful Shading Accent 4" w:semiHidden="0" w:uiPriority="71" w:unhideWhenUsed="0"/>
-    <w:lsdException w:name="Colorful List Accent 4" w:semiHidden="0" w:uiPriority="72" w:unhideWhenUsed="0"/>
-    <w:lsdException w:name="Colorful Grid Accent 4" w:semiHidden="0" w:uiPriority="73" w:unhideWhenUsed="0"/>
-    <w:lsdException w:name="Light Shading Accent 5" w:semiHidden="0" w:uiPriority="60" w:unhideWhenUsed="0"/>
-    <w:lsdException w:name="Light List Accent 5" w:semiHidden="0" w:uiPriority="61" w:unhideWhenUsed="0"/>
-    <w:lsdException w:name="Light Grid Accent 5" w:semiHidden="0" w:uiPriority="62" w:unhideWhenUsed="0"/>
-    <w:lsdException w:name="Medium Shading 1 Accent 5" w:semiHidden="0" w:uiPriority="63" w:unhideWhenUsed="0"/>
-    <w:lsdException w:name="Medium Shading 2 Accent 5" w:semiHidden="0" w:uiPriority="64" w:unhideWhenUsed="0"/>
-    <w:lsdException w:name="Medium List 1 Accent 5" w:semiHidden="0" w:uiPriority="65" w:unhideWhenUsed="0"/>
-    <w:lsdException w:name="Medium List 2 Accent 5" w:semiHidden="0" w:uiPriority="66" w:unhideWhenUsed="0"/>
-    <w:lsdException w:name="Medium Grid 1 Accent 5" w:semiHidden="0" w:uiPriority="67" w:unhideWhenUsed="0"/>
-    <w:lsdException w:name="Medium Grid 2 Accent 5" w:semiHidden="0" w:uiPriority="68" w:unhideWhenUsed="0"/>
-    <w:lsdException w:name="Medium Grid 3 Accent 5" w:semiHidden="0" w:uiPriority="69" w:unhideWhenUsed="0"/>
-    <w:lsdException w:name="Dark List Accent 5" w:semiHidden="0" w:uiPriority="70" w:unhideWhenUsed="0"/>
-    <w:lsdException w:name="Colorful Shading Accent 5" w:semiHidden="0" w:uiPriority="71" w:unhideWhenUsed="0"/>
-    <w:lsdException w:name="Colorful List Accent 5" w:semiHidden="0" w:uiPriority="72" w:unhideWhenUsed="0"/>
-    <w:lsdException w:name="Colorful Grid Accent 5" w:semiHidden="0" w:uiPriority="73" w:unhideWhenUsed="0"/>
-    <w:lsdException w:name="Light Shading Accent 6" w:semiHidden="0" w:uiPriority="60" w:unhideWhenUsed="0"/>
-    <w:lsdException w:name="Light List Accent 6" w:semiHidden="0" w:uiPriority="61" w:unhideWhenUsed="0"/>
-    <w:lsdException w:name="Light Grid Accent 6" w:semiHidden="0" w:uiPriority="62" w:unhideWhenUsed="0"/>
-    <w:lsdException w:name="Medium Shading 1 Accent 6" w:semiHidden="0" w:uiPriority="63" w:unhideWhenUsed="0"/>
-    <w:lsdException w:name="Medium Shading 2 Accent 6" w:semiHidden="0" w:uiPriority="64" w:unhideWhenUsed="0"/>
-    <w:lsdException w:name="Medium List 1 Accent 6" w:semiHidden="0" w:uiPriority="65" w:unhideWhenUsed="0"/>
-    <w:lsdException w:name="Medium List 2 Accent 6" w:semiHidden="0" w:uiPriority="66" w:unhideWhenUsed="0"/>
-    <w:lsdException w:name="Medium Grid 1 Accent 6" w:semiHidden="0" w:uiPriority="67" w:unhideWhenUsed="0"/>
-    <w:lsdException w:name="Medium Grid 2 Accent 6" w:semiHidden="0" w:uiPriority="68" w:unhideWhenUsed="0"/>
-    <w:lsdException w:name="Medium Grid 3 Accent 6" w:semiHidden="0" w:uiPriority="69" w:unhideWhenUsed="0"/>
-    <w:lsdException w:name="Dark List Accent 6" w:semiHidden="0" w:uiPriority="70" w:unhideWhenUsed="0"/>
-    <w:lsdException w:name="Colorful Shading Accent 6" w:semiHidden="0" w:uiPriority="71" w:unhideWhenUsed="0"/>
-    <w:lsdException w:name="Colorful List Accent 6" w:semiHidden="0" w:uiPriority="72" w:unhideWhenUsed="0"/>
-    <w:lsdException w:name="Colorful Grid Accent 6" w:semiHidden="0" w:uiPriority="73" w:unhideWhenUsed="0"/>
-    <w:lsdException w:name="Subtle Emphasis" w:semiHidden="0" w:uiPriority="19" w:unhideWhenUsed="0" w:qFormat="1"/>
-    <w:lsdException w:name="Intense Emphasis" w:semiHidden="0" w:uiPriority="21" w:unhideWhenUsed="0" w:qFormat="1"/>
-    <w:lsdException w:name="Subtle Reference" w:semiHidden="0" w:uiPriority="31" w:unhideWhenUsed="0" w:qFormat="1"/>
-    <w:lsdException w:name="Intense Reference" w:semiHidden="0" w:uiPriority="32" w:unhideWhenUsed="0" w:qFormat="1"/>
-    <w:lsdException w:name="Book Title" w:semiHidden="0" w:uiPriority="33" w:unhideWhenUsed="0" w:qFormat="1"/>
-    <w:lsdException w:name="Bibliography" w:uiPriority="37"/>
-    <w:lsdException w:name="TOC Heading" w:uiPriority="39" w:qFormat="1"/>
-  </w:latentStyles>
-  <w:style w:type="paragraph" w:default="1" w:styleId="a">
-    <w:name w:val="Normal"/>
-    <w:qFormat/>
-  </w:style>
-  <w:style w:type="paragraph" w:styleId="1">
-    <w:name w:val="heading 1"/>
-    <w:basedOn w:val="a"/>
-    <w:next w:val="a"/>
-    <w:link w:val="10"/>
-    <w:uiPriority w:val="9"/>
-    <w:qFormat/>
-    <w:rsid w:val="00A561E0"/>
-    <w:pPr>
-      <w:keepNext/>
-      <w:keepLines/>
-      <w:spacing w:before="480" w:after="0"/>
-      <w:outlineLvl w:val="0"/>
-    </w:pPr>
-    <w:rPr>
-      <w:rFonts w:asciiTheme="majorHAnsi" w:eastAsiaTheme="majorEastAsia" w:hAnsiTheme="majorHAnsi" w:cstheme="majorBidi"/>
-      <w:b/>
-      <w:bCs/>
-      <w:color w:val="365F91" w:themeColor="accent1" w:themeShade="BF"/>
-      <w:sz w:val="28"/>
-      <w:szCs w:val="28"/>
-    </w:rPr>
-  </w:style>
-  <w:style w:type="paragraph" w:styleId="2">
-    <w:name w:val="heading 2"/>
-    <w:basedOn w:val="a"/>
-    <w:next w:val="a"/>
-    <w:link w:val="20"/>
-    <w:uiPriority w:val="9"/>
-    <w:unhideWhenUsed/>
-    <w:qFormat/>
-    <w:rsid w:val="00A561E0"/>
-    <w:pPr>
-      <w:keepNext/>
-      <w:keepLines/>
-      <w:spacing w:before="200" w:after="0"/>
-      <w:outlineLvl w:val="1"/>
-    </w:pPr>
-    <w:rPr>
-      <w:rFonts w:asciiTheme="majorHAnsi" w:eastAsiaTheme="majorEastAsia" w:hAnsiTheme="majorHAnsi" w:cstheme="majorBidi"/>
-      <w:b/>
-      <w:bCs/>
-      <w:color w:val="4F81BD" w:themeColor="accent1"/>
-      <w:sz w:val="26"/>
-      <w:szCs w:val="26"/>
-    </w:rPr>
-  </w:style>
-  <w:style w:type="character" w:default="1" w:styleId="a0">
-    <w:name w:val="Default Paragraph Font"/>
-    <w:uiPriority w:val="1"/>
-    <w:semiHidden/>
-    <w:unhideWhenUsed/>
-  </w:style>
-  <w:style w:type="table" w:default="1" w:styleId="a1">
-    <w:name w:val="Normal Table"/>
-    <w:uiPriority w:val="99"/>
-    <w:semiHidden/>
-    <w:unhideWhenUsed/>
-    <w:tblPr>
-      <w:tblInd w:w="0" w:type="dxa"/>
-      <w:tblCellMar>
-        <w:top w:w="0" w:type="dxa"/>
-        <w:left w:w="108" w:type="dxa"/>
-        <w:bottom w:w="0" w:type="dxa"/>
-        <w:right w:w="108" w:type="dxa"/>
-      </w:tblCellMar>
-    </w:tblPr>
-  </w:style>
-  <w:style w:type="numbering" w:default="1" w:styleId="a2">
-    <w:name w:val="No List"/>
-    <w:uiPriority w:val="99"/>
-    <w:semiHidden/>
-    <w:unhideWhenUsed/>
-  </w:style>
-  <w:style w:type="character" w:customStyle="1" w:styleId="10">
-    <w:name w:val="Заголовок 1 Знак"/>
-    <w:basedOn w:val="a0"/>
-    <w:link w:val="1"/>
-    <w:uiPriority w:val="9"/>
-    <w:rsid w:val="00A561E0"/>
-    <w:rPr>
-      <w:rFonts w:asciiTheme="majorHAnsi" w:eastAsiaTheme="majorEastAsia" w:hAnsiTheme="majorHAnsi" w:cstheme="majorBidi"/>
-      <w:b/>
-      <w:bCs/>
-      <w:color w:val="365F91" w:themeColor="accent1" w:themeShade="BF"/>
-      <w:sz w:val="28"/>
-      <w:szCs w:val="28"/>
-    </w:rPr>
-  </w:style>
-  <w:style w:type="character" w:customStyle="1" w:styleId="20">
-    <w:name w:val="Заголовок 2 Знак"/>
-    <w:basedOn w:val="a0"/>
-    <w:link w:val="2"/>
-    <w:uiPriority w:val="9"/>
-    <w:rsid w:val="00A561E0"/>
-    <w:rPr>
-      <w:rFonts w:asciiTheme="majorHAnsi" w:eastAsiaTheme="majorEastAsia" w:hAnsiTheme="majorHAnsi" w:cstheme="majorBidi"/>
-      <w:b/>
-      <w:bCs/>
-      <w:color w:val="4F81BD" w:themeColor="accent1"/>
-      <w:sz w:val="26"/>
-      <w:szCs w:val="26"/>
-    </w:rPr>
-  </w:style>
-  <w:style w:type="paragraph" w:styleId="a3">
-    <w:name w:val="Intense Quote"/>
-    <w:basedOn w:val="a"/>
-    <w:next w:val="a"/>
-    <w:link w:val="a4"/>
-    <w:uiPriority w:val="30"/>
-    <w:qFormat/>
-    <w:rsid w:val="00A561E0"/>
-    <w:pPr>
-      <w:pBdr>
-        <w:bottom w:val="single" w:sz="4" w:space="4" w:color="4F81BD" w:themeColor="accent1"/>
-      </w:pBdr>
-      <w:spacing w:before="200" w:after="280"/>
-      <w:ind w:left="936" w:right="936"/>
-    </w:pPr>
-    <w:rPr>
-      <w:b/>
-      <w:bCs/>
-      <w:i/>
-      <w:iCs/>
-      <w:color w:val="4F81BD" w:themeColor="accent1"/>
-    </w:rPr>
-  </w:style>
-  <w:style w:type="character" w:customStyle="1" w:styleId="a4">
-    <w:name w:val="Выделенная цитата Знак"/>
-    <w:basedOn w:val="a0"/>
-    <w:link w:val="a3"/>
-    <w:uiPriority w:val="30"/>
-    <w:rsid w:val="00A561E0"/>
-    <w:rPr>
-      <w:b/>
-      <w:bCs/>
-      <w:i/>
-      <w:iCs/>
-      <w:color w:val="4F81BD" w:themeColor="accent1"/>
-    </w:rPr>
-  </w:style>
-  <w:style w:type="paragraph" w:styleId="a5">
-    <w:name w:val="Title"/>
-    <w:basedOn w:val="a"/>
-    <w:next w:val="a"/>
-    <w:link w:val="a6"/>
-    <w:uiPriority w:val="10"/>
-    <w:qFormat/>
-    <w:rsid w:val="00E82700"/>
-    <w:pPr>
-      <w:pBdr>
-        <w:bottom w:val="single" w:sz="8" w:space="4" w:color="4F81BD" w:themeColor="accent1"/>
-      </w:pBdr>
-      <w:spacing w:after="300" w:line="240" w:lineRule="auto"/>
-      <w:contextualSpacing/>
-    </w:pPr>
-    <w:rPr>
-      <w:rFonts w:asciiTheme="majorHAnsi" w:eastAsiaTheme="majorEastAsia" w:hAnsiTheme="majorHAnsi" w:cstheme="majorBidi"/>
-      <w:color w:val="17365D" w:themeColor="text2" w:themeShade="BF"/>
-      <w:spacing w:val="5"/>
-      <w:kern w:val="28"/>
-      <w:sz w:val="52"/>
-      <w:szCs w:val="52"/>
-    </w:rPr>
-  </w:style>
-  <w:style w:type="character" w:customStyle="1" w:styleId="a6">
-    <w:name w:val="Название Знак"/>
-    <w:basedOn w:val="a0"/>
-    <w:link w:val="a5"/>
-    <w:uiPriority w:val="10"/>
-    <w:rsid w:val="00E82700"/>
-    <w:rPr>
-      <w:rFonts w:asciiTheme="majorHAnsi" w:eastAsiaTheme="majorEastAsia" w:hAnsiTheme="majorHAnsi" w:cstheme="majorBidi"/>
-      <w:color w:val="17365D" w:themeColor="text2" w:themeShade="BF"/>
-      <w:spacing w:val="5"/>
-      <w:kern w:val="28"/>
-      <w:sz w:val="52"/>
-      <w:szCs w:val="52"/>
-    </w:rPr>
-  </w:style>
-  <w:style w:type="paragraph" w:styleId="a7">
-    <w:name w:val="List Paragraph"/>
-    <w:basedOn w:val="a"/>
-    <w:uiPriority w:val="34"/>
-    <w:qFormat/>
-    <w:rsid w:val="007D3906"/>
-    <w:pPr>
-      <w:ind w:left="720"/>
-      <w:contextualSpacing/>
-    </w:pPr>
-  </w:style>
-  <w:style w:type="table" w:styleId="a8">
-    <w:name w:val="Table Grid"/>
-    <w:basedOn w:val="a1"/>
-    <w:uiPriority w:val="59"/>
-    <w:rsid w:val="00EF2436"/>
-    <w:pPr>
-      <w:spacing w:after="0" w:line="240" w:lineRule="auto"/>
-    </w:pPr>
-    <w:tblPr>
-      <w:tblInd w:w="0" w:type="dxa"/>
-      <w:tblBorders>
-        <w:top w:val="single" w:sz="4" w:space="0" w:color="auto"/>
-        <w:left w:val="single" w:sz="4" w:space="0" w:color="auto"/>
-        <w:bottom w:val="single" w:sz="4" w:space="0" w:color="auto"/>
-        <w:right w:val="single" w:sz="4" w:space="0" w:color="auto"/>
-        <w:insideH w:val="single" w:sz="4" w:space="0" w:color="auto"/>
-        <w:insideV w:val="single" w:sz="4" w:space="0" w:color="auto"/>
-      </w:tblBorders>
-      <w:tblCellMar>
-        <w:top w:w="0" w:type="dxa"/>
-        <w:left w:w="108" w:type="dxa"/>
-        <w:bottom w:w="0" w:type="dxa"/>
-        <w:right w:w="108" w:type="dxa"/>
-      </w:tblCellMar>
-    </w:tblPr>
-  </w:style>
-  <w:style w:type="character" w:styleId="a9">
-    <w:name w:val="Hyperlink"/>
-    <w:basedOn w:val="a0"/>
-    <w:uiPriority w:val="99"/>
-    <w:unhideWhenUsed/>
-    <w:rsid w:val="005932EC"/>
-    <w:rPr>
-      <w:color w:val="0000FF" w:themeColor="hyperlink"/>
-      <w:u w:val="single"/>
-    </w:rPr>
-  </w:style>
-  <w:style w:type="character" w:styleId="aa">
-    <w:name w:val="FollowedHyperlink"/>
-    <w:basedOn w:val="a0"/>
-    <w:uiPriority w:val="99"/>
-    <w:semiHidden/>
-    <w:unhideWhenUsed/>
-    <w:rsid w:val="00985006"/>
-    <w:rPr>
-      <w:color w:val="800080" w:themeColor="followedHyperlink"/>
-      <w:u w:val="single"/>
-    </w:rPr>
-  </w:style>
-</w:styles>
-</file>
-
-<file path=word/stylesWithEffects.xml><?xml version="1.0" encoding="utf-8"?>
-<w:styles xmlns:wpc="http://schemas.microsoft.com/office/word/2010/wordprocessingCanvas" xmlns:mc="http://schemas.openxmlformats.org/markup-compatibility/2006" xmlns:o="urn:schemas-microsoft-com:office:office" xmlns:r="http://schemas.openxmlformats.org/officeDocument/2006/relationships" xmlns:m="http://schemas.openxmlformats.org/officeDocument/2006/math" xmlns:v="urn:schemas-microsoft-com:vml" xmlns:wp14="http://schemas.microsoft.com/office/word/2010/wordprocessingDrawing" xmlns:wp="http://schemas.openxmlformats.org/drawingml/2006/wordprocessingDrawing" xmlns:w10="urn:schemas-microsoft-com:office:word" xmlns:w="http://schemas.openxmlformats.org/wordprocessingml/2006/main" xmlns:w14="http://schemas.microsoft.com/office/word/2010/wordml" xmlns:wpg="http://schemas.microsoft.com/office/word/2010/wordprocessingGroup" xmlns:wpi="http://schemas.microsoft.com/office/word/2010/wordprocessingInk" xmlns:wne="http://schemas.microsoft.com/office/word/2006/wordml" xmlns:wps="http://schemas.microsoft.com/office/word/2010/wordprocessingShape" mc:Ignorable="w14 wp14">
-  <w:docDefaults>
-    <w:rPrDefault>
-      <w:rPr>
-        <w:rFonts w:asciiTheme="minorHAnsi" w:eastAsiaTheme="minorHAnsi" w:hAnsiTheme="minorHAnsi" w:cstheme="minorBidi"/>
-        <w:sz w:val="22"/>
-        <w:szCs w:val="22"/>
-        <w:lang w:val="ru-RU" w:eastAsia="en-US" w:bidi="ar-SA"/>
-      </w:rPr>
-    </w:rPrDefault>
-    <w:pPrDefault>
-      <w:pPr>
-        <w:spacing w:after="200" w:line="276" w:lineRule="auto"/>
-      </w:pPr>
-    </w:pPrDefault>
-  </w:docDefaults>
-  <w:latentStyles w:defLockedState="0" w:defUIPriority="99" w:defSemiHidden="1" w:defUnhideWhenUsed="1" w:defQFormat="0" w:count="267">
-    <w:lsdException w:name="Normal" w:semiHidden="0" w:uiPriority="0" w:unhideWhenUsed="0" w:qFormat="1"/>
-    <w:lsdException w:name="heading 1" w:semiHidden="0" w:uiPriority="9" w:unhideWhenUsed="0" w:qFormat="1"/>
-    <w:lsdException w:name="heading 2" w:uiPriority="9" w:qFormat="1"/>
-    <w:lsdException w:name="heading 3" w:uiPriority="9" w:qFormat="1"/>
-    <w:lsdException w:name="heading 4" w:uiPriority="9" w:qFormat="1"/>
-    <w:lsdException w:name="heading 5" w:uiPriority="9" w:qFormat="1"/>
-    <w:lsdException w:name="heading 6" w:uiPriority="9" w:qFormat="1"/>
-    <w:lsdException w:name="heading 7" w:uiPriority="9" w:qFormat="1"/>
-    <w:lsdException w:name="heading 8" w:uiPriority="9" w:qFormat="1"/>
-    <w:lsdException w:name="heading 9" w:uiPriority="9" w:qFormat="1"/>
-    <w:lsdException w:name="toc 1" w:uiPriority="39"/>
-    <w:lsdException w:name="toc 2" w:uiPriority="39"/>
-    <w:lsdException w:name="toc 3" w:uiPriority="39"/>
-    <w:lsdException w:name="toc 4" w:uiPriority="39"/>
-    <w:lsdException w:name="toc 5" w:uiPriority="39"/>
-    <w:lsdException w:name="toc 6" w:uiPriority="39"/>
-    <w:lsdException w:name="toc 7" w:uiPriority="39"/>
-    <w:lsdException w:name="toc 8" w:uiPriority="39"/>
-    <w:lsdException w:name="toc 9" w:uiPriority="39"/>
-    <w:lsdException w:name="caption" w:uiPriority="35" w:qFormat="1"/>
-    <w:lsdException w:name="Title" w:semiHidden="0" w:uiPriority="10" w:unhideWhenUsed="0" w:qFormat="1"/>
-    <w:lsdException w:name="Default Paragraph Font" w:uiPriority="1"/>
-    <w:lsdException w:name="Subtitle" w:semiHidden="0" w:uiPriority="11" w:unhideWhenUsed="0" w:qFormat="1"/>
-    <w:lsdException w:name="Strong" w:semiHidden="0" w:uiPriority="22" w:unhideWhenUsed="0" w:qFormat="1"/>
-    <w:lsdException w:name="Emphasis" w:semiHidden="0" w:uiPriority="20" w:unhideWhenUsed="0" w:qFormat="1"/>
-    <w:lsdException w:name="Table Grid" w:semiHidden="0" w:uiPriority="59" w:unhideWhenUsed="0"/>
-    <w:lsdException w:name="Placeholder Text" w:unhideWhenUsed="0"/>
-    <w:lsdException w:name="No Spacing" w:semiHidden="0" w:uiPriority="1" w:unhideWhenUsed="0" w:qFormat="1"/>
-    <w:lsdException w:name="Light Shading" w:semiHidden="0" w:uiPriority="60" w:unhideWhenUsed="0"/>
-    <w:lsdException w:name="Light List" w:semiHidden="0" w:uiPriority="61" w:unhideWhenUsed="0"/>
-    <w:lsdException w:name="Light Grid" w:semiHidden="0" w:uiPriority="62" w:unhideWhenUsed="0"/>
-    <w:lsdException w:name="Medium Shading 1" w:semiHidden="0" w:uiPriority="63" w:unhideWhenUsed="0"/>
-    <w:lsdException w:name="Medium Shading 2" w:semiHidden="0" w:uiPriority="64" w:unhideWhenUsed="0"/>
-    <w:lsdException w:name="Medium List 1" w:semiHidden="0" w:uiPriority="65" w:unhideWhenUsed="0"/>
-    <w:lsdException w:name="Medium List 2" w:semiHidden="0" w:uiPriority="66" w:unhideWhenUsed="0"/>
-    <w:lsdException w:name="Medium Grid 1" w:semiHidden="0" w:uiPriority="67" w:unhideWhenUsed="0"/>
-    <w:lsdException w:name="Medium Grid 2" w:semiHidden="0" w:uiPriority="68" w:unhideWhenUsed="0"/>
-    <w:lsdException w:name="Medium Grid 3" w:semiHidden="0" w:uiPriority="69" w:unhideWhenUsed="0"/>
-    <w:lsdException w:name="Dark List" w:semiHidden="0" w:uiPriority="70" w:unhideWhenUsed="0"/>
-    <w:lsdException w:name="Colorful Shading" w:semiHidden="0" w:uiPriority="71" w:unhideWhenUsed="0"/>
-    <w:lsdException w:name="Colorful List" w:semiHidden="0" w:uiPriority="72" w:unhideWhenUsed="0"/>
-    <w:lsdException w:name="Colorful Grid" w:semiHidden="0" w:uiPriority="73" w:unhideWhenUsed="0"/>
-    <w:lsdException w:name="Light Shading Accent 1" w:semiHidden="0" w:uiPriority="60" w:unhideWhenUsed="0"/>
-    <w:lsdException w:name="Light List Accent 1" w:semiHidden="0" w:uiPriority="61" w:unhideWhenUsed="0"/>
-    <w:lsdException w:name="Light Grid Accent 1" w:semiHidden="0" w:uiPriority="62" w:unhideWhenUsed="0"/>
-    <w:lsdException w:name="Medium Shading 1 Accent 1" w:semiHidden="0" w:uiPriority="63" w:unhideWhenUsed="0"/>
-    <w:lsdException w:name="Medium Shading 2 Accent 1" w:semiHidden="0" w:uiPriority="64" w:unhideWhenUsed="0"/>
-    <w:lsdException w:name="Medium List 1 Accent 1" w:semiHidden="0" w:uiPriority="65" w:unhideWhenUsed="0"/>
-    <w:lsdException w:name="Revision" w:unhideWhenUsed="0"/>
-    <w:lsdException w:name="List Paragraph" w:semiHidden="0" w:uiPriority="34" w:unhideWhenUsed="0" w:qFormat="1"/>
-    <w:lsdException w:name="Quote" w:semiHidden="0" w:uiPriority="29" w:unhideWhenUsed="0" w:qFormat="1"/>
-    <w:lsdException w:name="Intense Quote" w:semiHidden="0" w:uiPriority="30" w:unhideWhenUsed="0" w:qFormat="1"/>
-    <w:lsdException w:name="Medium List 2 Accent 1" w:semiHidden="0" w:uiPriority="66" w:unhideWhenUsed="0"/>
-    <w:lsdException w:name="Medium Grid 1 Accent 1" w:semiHidden="0" w:uiPriority="67" w:unhideWhenUsed="0"/>
-    <w:lsdException w:name="Medium Grid 2 Accent 1" w:semiHidden="0" w:uiPriority="68" w:unhideWhenUsed="0"/>
-    <w:lsdException w:name="Medium Grid 3 Accent 1" w:semiHidden="0" w:uiPriority="69" w:unhideWhenUsed="0"/>
-    <w:lsdException w:name="Dark List Accent 1" w:semiHidden="0" w:uiPriority="70" w:unhideWhenUsed="0"/>
-    <w:lsdException w:name="Colorful Shading Accent 1" w:semiHidden="0" w:uiPriority="71" w:unhideWhenUsed="0"/>
-    <w:lsdException w:name="Colorful List Accent 1" w:semiHidden="0" w:uiPriority="72" w:unhideWhenUsed="0"/>
-    <w:lsdException w:name="Colorful Grid Accent 1" w:semiHidden="0" w:uiPriority="73" w:unhideWhenUsed="0"/>
-    <w:lsdException w:name="Light Shading Accent 2" w:semiHidden="0" w:uiPriority="60" w:unhideWhenUsed="0"/>
-    <w:lsdException w:name="Light List Accent 2" w:semiHidden="0" w:uiPriority="61" w:unhideWhenUsed="0"/>
-    <w:lsdException w:name="Light Grid Accent 2" w:semiHidden="0" w:uiPriority="62" w:unhideWhenUsed="0"/>
-    <w:lsdException w:name="Medium Shading 1 Accent 2" w:semiHidden="0" w:uiPriority="63" w:unhideWhenUsed="0"/>
-    <w:lsdException w:name="Medium Shading 2 Accent 2" w:semiHidden="0" w:uiPriority="64" w:unhideWhenUsed="0"/>
-    <w:lsdException w:name="Medium List 1 Accent 2" w:semiHidden="0" w:uiPriority="65" w:unhideWhenUsed="0"/>
-    <w:lsdException w:name="Medium List 2 Accent 2" w:semiHidden="0" w:uiPriority="66" w:unhideWhenUsed="0"/>
-    <w:lsdException w:name="Medium Grid 1 Accent 2" w:semiHidden="0" w:uiPriority="67" w:unhideWhenUsed="0"/>
-    <w:lsdException w:name="Medium Grid 2 Accent 2" w:semiHidden="0" w:uiPriority="68" w:unhideWhenUsed="0"/>
-    <w:lsdException w:name="Medium Grid 3 Accent 2" w:semiHidden="0" w:uiPriority="69" w:unhideWhenUsed="0"/>
-    <w:lsdException w:name="Dark List Accent 2" w:semiHidden="0" w:uiPriority="70" w:unhideWhenUsed="0"/>
-    <w:lsdException w:name="Colorful Shading Accent 2" w:semiHidden="0" w:uiPriority="71" w:unhideWhenUsed="0"/>
-    <w:lsdException w:name="Colorful List Accent 2" w:semiHidden="0" w:uiPriority="72" w:unhideWhenUsed="0"/>
-    <w:lsdException w:name="Colorful Grid Accent 2" w:semiHidden="0" w:uiPriority="73" w:unhideWhenUsed="0"/>
-    <w:lsdException w:name="Light Shading Accent 3" w:semiHidden="0" w:uiPriority="60" w:unhideWhenUsed="0"/>
-    <w:lsdException w:name="Light List Accent 3" w:semiHidden="0" w:uiPriority="61" w:unhideWhenUsed="0"/>
-    <w:lsdException w:name="Light Grid Accent 3" w:semiHidden="0" w:uiPriority="62" w:unhideWhenUsed="0"/>
-    <w:lsdException w:name="Medium Shading 1 Accent 3" w:semiHidden="0" w:uiPriority="63" w:unhideWhenUsed="0"/>
-    <w:lsdException w:name="Medium Shading 2 Accent 3" w:semiHidden="0" w:uiPriority="64" w:unhideWhenUsed="0"/>
-    <w:lsdException w:name="Medium List 1 Accent 3" w:semiHidden="0" w:uiPriority="65" w:unhideWhenUsed="0"/>
-    <w:lsdException w:name="Medium List 2 Accent 3" w:semiHidden="0" w:uiPriority="66" w:unhideWhenUsed="0"/>
-    <w:lsdException w:name="Medium Grid 1 Accent 3" w:semiHidden="0" w:uiPriority="67" w:unhideWhenUsed="0"/>
-    <w:lsdException w:name="Medium Grid 2 Accent 3" w:semiHidden="0" w:uiPriority="68" w:unhideWhenUsed="0"/>
-    <w:lsdException w:name="Medium Grid 3 Accent 3" w:semiHidden="0" w:uiPriority="69" w:unhideWhenUsed="0"/>
-    <w:lsdException w:name="Dark List Accent 3" w:semiHidden="0" w:uiPriority="70" w:unhideWhenUsed="0"/>
-    <w:lsdException w:name="Colorful Shading Accent 3" w:semiHidden="0" w:uiPriority="71" w:unhideWhenUsed="0"/>
-    <w:lsdException w:name="Colorful List Accent 3" w:semiHidden="0" w:uiPriority="72" w:unhideWhenUsed="0"/>
-    <w:lsdException w:name="Colorful Grid Accent 3" w:semiHidden="0" w:uiPriority="73" w:unhideWhenUsed="0"/>
-    <w:lsdException w:name="Light Shading Accent 4" w:semiHidden="0" w:uiPriority="60" w:unhideWhenUsed="0"/>
-    <w:lsdException w:name="Light List Accent 4" w:semiHidden="0" w:uiPriority="61" w:unhideWhenUsed="0"/>
-    <w:lsdException w:name="Light Grid Accent 4" w:semiHidden="0" w:uiPriority="62" w:unhideWhenUsed="0"/>
-    <w:lsdException w:name="Medium Shading 1 Accent 4" w:semiHidden="0" w:uiPriority="63" w:unhideWhenUsed="0"/>
-    <w:lsdException w:name="Medium Shading 2 Accent 4" w:semiHidden="0" w:uiPriority="64" w:unhideWhenUsed="0"/>
-    <w:lsdException w:name="Medium List 1 Accent 4" w:semiHidden="0" w:uiPriority="65" w:unhideWhenUsed="0"/>
-    <w:lsdException w:name="Medium List 2 Accent 4" w:semiHidden="0" w:uiPriority="66" w:unhideWhenUsed="0"/>
-    <w:lsdException w:name="Medium Grid 1 Accent 4" w:semiHidden="0" w:uiPriority="67" w:unhideWhenUsed="0"/>
-    <w:lsdException w:name="Medium Grid 2 Accent 4" w:semiHidden="0" w:uiPriority="68" w:unhideWhenUsed="0"/>
-    <w:lsdException w:name="Medium Grid 3 Accent 4" w:semiHidden="0" w:uiPriority="69" w:unhideWhenUsed="0"/>
-    <w:lsdException w:name="Dark List Accent 4" w:semiHidden="0" w:uiPriority="70" w:unhideWhenUsed="0"/>
-    <w:lsdException w:name="Colorful Shading Accent 4" w:semiHidden="0" w:uiPriority="71" w:unhideWhenUsed="0"/>
-    <w:lsdException w:name="Colorful List Accent 4" w:semiHidden="0" w:uiPriority="72" w:unhideWhenUsed="0"/>
-    <w:lsdException w:name="Colorful Grid Accent 4" w:semiHidden="0" w:uiPriority="73" w:unhideWhenUsed="0"/>
-    <w:lsdException w:name="Light Shading Accent 5" w:semiHidden="0" w:uiPriority="60" w:unhideWhenUsed="0"/>
-    <w:lsdException w:name="Light List Accent 5" w:semiHidden="0" w:uiPriority="61" w:unhideWhenUsed="0"/>
-    <w:lsdException w:name="Light Grid Accent 5" w:semiHidden="0" w:uiPriority="62" w:unhideWhenUsed="0"/>
-    <w:lsdException w:name="Medium Shading 1 Accent 5" w:semiHidden="0" w:uiPriority="63" w:unhideWhenUsed="0"/>
-    <w:lsdException w:name="Medium Shading 2 Accent 5" w:semiHidden="0" w:uiPriority="64" w:unhideWhenUsed="0"/>
-    <w:lsdException w:name="Medium List 1 Accent 5" w:semiHidden="0" w:uiPriority="65" w:unhideWhenUsed="0"/>
-    <w:lsdException w:name="Medium List 2 Accent 5" w:semiHidden="0" w:uiPriority="66" w:unhideWhenUsed="0"/>
-    <w:lsdException w:name="Medium Grid 1 Accent 5" w:semiHidden="0" w:uiPriority="67" w:unhideWhenUsed="0"/>
-    <w:lsdException w:name="Medium Grid 2 Accent 5" w:semiHidden="0" w:uiPriority="68" w:unhideWhenUsed="0"/>
-    <w:lsdException w:name="Medium Grid 3 Accent 5" w:semiHidden="0" w:uiPriority="69" w:unhideWhenUsed="0"/>
-    <w:lsdException w:name="Dark List Accent 5" w:semiHidden="0" w:uiPriority="70" w:unhideWhenUsed="0"/>
-    <w:lsdException w:name="Colorful Shading Accent 5" w:semiHidden="0" w:uiPriority="71" w:unhideWhenUsed="0"/>
-    <w:lsdException w:name="Colorful List Accent 5" w:semiHidden="0" w:uiPriority="72" w:unhideWhenUsed="0"/>
-    <w:lsdException w:name="Colorful Grid Accent 5" w:semiHidden="0" w:uiPriority="73" w:unhideWhenUsed="0"/>
-    <w:lsdException w:name="Light Shading Accent 6" w:semiHidden="0" w:uiPriority="60" w:unhideWhenUsed="0"/>
-    <w:lsdException w:name="Light List Accent 6" w:semiHidden="0" w:uiPriority="61" w:unhideWhenUsed="0"/>
-    <w:lsdException w:name="Light Grid Accent 6" w:semiHidden="0" w:uiPriority="62" w:unhideWhenUsed="0"/>
-    <w:lsdException w:name="Medium Shading 1 Accent 6" w:semiHidden="0" w:uiPriority="63" w:unhideWhenUsed="0"/>
-    <w:lsdException w:name="Medium Shading 2 Accent 6" w:semiHidden="0" w:uiPriority="64" w:unhideWhenUsed="0"/>
-    <w:lsdException w:name="Medium List 1 Accent 6" w:semiHidden="0" w:uiPriority="65" w:unhideWhenUsed="0"/>
-    <w:lsdException w:name="Medium List 2 Accent 6" w:semiHidden="0" w:uiPriority="66" w:unhideWhenUsed="0"/>
-    <w:lsdException w:name="Medium Grid 1 Accent 6" w:semiHidden="0" w:uiPriority="67" w:unhideWhenUsed="0"/>
-    <w:lsdException w:name="Medium Grid 2 Accent 6" w:semiHidden="0" w:uiPriority="68" w:unhideWhenUsed="0"/>
-    <w:lsdException w:name="Medium Grid 3 Accent 6" w:semiHidden="0" w:uiPriority="69" w:unhideWhenUsed="0"/>
-    <w:lsdException w:name="Dark List Accent 6" w:semiHidden="0" w:uiPriority="70" w:unhideWhenUsed="0"/>
-    <w:lsdException w:name="Colorful Shading Accent 6" w:semiHidden="0" w:uiPriority="71" w:unhideWhenUsed="0"/>
-    <w:lsdException w:name="Colorful List Accent 6" w:semiHidden="0" w:uiPriority="72" w:unhideWhenUsed="0"/>
-    <w:lsdException w:name="Colorful Grid Accent 6" w:semiHidden="0" w:uiPriority="73" w:unhideWhenUsed="0"/>
-    <w:lsdException w:name="Subtle Emphasis" w:semiHidden="0" w:uiPriority="19" w:unhideWhenUsed="0" w:qFormat="1"/>
-    <w:lsdException w:name="Intense Emphasis" w:semiHidden="0" w:uiPriority="21" w:unhideWhenUsed="0" w:qFormat="1"/>
-    <w:lsdException w:name="Subtle Reference" w:semiHidden="0" w:uiPriority="31" w:unhideWhenUsed="0" w:qFormat="1"/>
-    <w:lsdException w:name="Intense Reference" w:semiHidden="0" w:uiPriority="32" w:unhideWhenUsed="0" w:qFormat="1"/>
-    <w:lsdException w:name="Book Title" w:semiHidden="0" w:uiPriority="33" w:unhideWhenUsed="0" w:qFormat="1"/>
-    <w:lsdException w:name="Bibliography" w:uiPriority="37"/>
-    <w:lsdException w:name="TOC Heading" w:uiPriority="39" w:qFormat="1"/>
+  <w:latentStyles w:defLockedState="0" w:defUIPriority="99" w:defSemiHidden="0" w:defUnhideWhenUsed="0" w:defQFormat="0" w:count="371">
+    <w:lsdException w:name="Normal" w:uiPriority="0" w:qFormat="1"/>
+    <w:lsdException w:name="heading 1" w:uiPriority="9" w:qFormat="1"/>
+    <w:lsdException w:name="heading 2" w:semiHidden="1" w:uiPriority="9" w:unhideWhenUsed="1" w:qFormat="1"/>
+    <w:lsdException w:name="heading 3" w:semiHidden="1" w:uiPriority="9" w:unhideWhenUsed="1" w:qFormat="1"/>
+    <w:lsdException w:name="heading 4" w:semiHidden="1" w:uiPriority="9" w:unhideWhenUsed="1" w:qFormat="1"/>
+    <w:lsdException w:name="heading 5" w:semiHidden="1" w:uiPriority="9" w:unhideWhenUsed="1" w:qFormat="1"/>
+    <w:lsdException w:name="heading 6" w:semiHidden="1" w:uiPriority="9" w:unhideWhenUsed="1" w:qFormat="1"/>
+    <w:lsdException w:name="heading 7" w:semiHidden="1" w:uiPriority="9" w:unhideWhenUsed="1" w:qFormat="1"/>
+    <w:lsdException w:name="heading 8" w:semiHidden="1" w:uiPriority="9" w:unhideWhenUsed="1" w:qFormat="1"/>
+    <w:lsdException w:name="heading 9" w:semiHidden="1" w:uiPriority="9" w:unhideWhenUsed="1" w:qFormat="1"/>
+    <w:lsdException w:name="index 1" w:semiHidden="1" w:unhideWhenUsed="1"/>
+    <w:lsdException w:name="index 2" w:semiHidden="1" w:unhideWhenUsed="1"/>
+    <w:lsdException w:name="index 3" w:semiHidden="1" w:unhideWhenUsed="1"/>
+    <w:lsdException w:name="index 4" w:semiHidden="1" w:unhideWhenUsed="1"/>
+    <w:lsdException w:name="index 5" w:semiHidden="1" w:unhideWhenUsed="1"/>
+    <w:lsdException w:name="index 6" w:semiHidden="1" w:unhideWhenUsed="1"/>
+    <w:lsdException w:name="index 7" w:semiHidden="1" w:unhideWhenUsed="1"/>
+    <w:lsdException w:name="index 8" w:semiHidden="1" w:unhideWhenUsed="1"/>
+    <w:lsdException w:name="index 9" w:semiHidden="1" w:unhideWhenUsed="1"/>
+    <w:lsdException w:name="toc 1" w:semiHidden="1" w:uiPriority="39" w:unhideWhenUsed="1"/>
+    <w:lsdException w:name="toc 2" w:semiHidden="1" w:uiPriority="39" w:unhideWhenUsed="1"/>
+    <w:lsdException w:name="toc 3" w:semiHidden="1" w:uiPriority="39" w:unhideWhenUsed="1"/>
+    <w:lsdException w:name="toc 4" w:semiHidden="1" w:uiPriority="39" w:unhideWhenUsed="1"/>
+    <w:lsdException w:name="toc 5" w:semiHidden="1" w:uiPriority="39" w:unhideWhenUsed="1"/>
+    <w:lsdException w:name="toc 6" w:semiHidden="1" w:uiPriority="39" w:unhideWhenUsed="1"/>
+    <w:lsdException w:name="toc 7" w:semiHidden="1" w:uiPriority="39" w:unhideWhenUsed="1"/>
+    <w:lsdException w:name="toc 8" w:semiHidden="1" w:uiPriority="39" w:unhideWhenUsed="1"/>
+    <w:lsdException w:name="toc 9" w:semiHidden="1" w:uiPriority="39" w:unhideWhenUsed="1"/>
+    <w:lsdException w:name="Normal Indent" w:semiHidden="1" w:unhideWhenUsed="1"/>
+    <w:lsdException w:name="footnote text" w:semiHidden="1" w:unhideWhenUsed="1"/>
+    <w:lsdException w:name="annotation text" w:semiHidden="1" w:unhideWhenUsed="1"/>
+    <w:lsdException w:name="header" w:semiHidden="1" w:unhideWhenUsed="1"/>
+    <w:lsdException w:name="footer" w:semiHidden="1" w:unhideWhenUsed="1"/>
+    <w:lsdException w:name="index heading" w:semiHidden="1" w:unhideWhenUsed="1"/>
+    <w:lsdException w:name="caption" w:semiHidden="1" w:uiPriority="35" w:unhideWhenUsed="1" w:qFormat="1"/>
+    <w:lsdException w:name="table of figures" w:semiHidden="1" w:unhideWhenUsed="1"/>
+    <w:lsdException w:name="envelope address" w:semiHidden="1" w:unhideWhenUsed="1"/>
+    <w:lsdException w:name="envelope return" w:semiHidden="1" w:unhideWhenUsed="1"/>
+    <w:lsdException w:name="footnote reference" w:semiHidden="1" w:unhideWhenUsed="1"/>
+    <w:lsdException w:name="annotation reference" w:semiHidden="1" w:unhideWhenUsed="1"/>
+    <w:lsdException w:name="line number" w:semiHidden="1" w:unhideWhenUsed="1"/>
+    <w:lsdException w:name="page number" w:semiHidden="1" w:unhideWhenUsed="1"/>
+    <w:lsdException w:name="endnote reference" w:semiHidden="1" w:unhideWhenUsed="1"/>
+    <w:lsdException w:name="endnote text" w:semiHidden="1" w:unhideWhenUsed="1"/>
+    <w:lsdException w:name="table of authorities" w:semiHidden="1" w:unhideWhenUsed="1"/>
+    <w:lsdException w:name="macro" w:semiHidden="1" w:unhideWhenUsed="1"/>
+    <w:lsdException w:name="toa heading" w:semiHidden="1" w:unhideWhenUsed="1"/>
+    <w:lsdException w:name="List" w:semiHidden="1" w:unhideWhenUsed="1"/>
+    <w:lsdException w:name="List Bullet" w:semiHidden="1" w:unhideWhenUsed="1"/>
+    <w:lsdException w:name="List Number" w:semiHidden="1" w:unhideWhenUsed="1"/>
+    <w:lsdException w:name="List 2" w:semiHidden="1" w:unhideWhenUsed="1"/>
+    <w:lsdException w:name="List 3" w:semiHidden="1" w:unhideWhenUsed="1"/>
+    <w:lsdException w:name="List 4" w:semiHidden="1" w:unhideWhenUsed="1"/>
+    <w:lsdException w:name="List 5" w:semiHidden="1" w:unhideWhenUsed="1"/>
+    <w:lsdException w:name="List Bullet 2" w:semiHidden="1" w:unhideWhenUsed="1"/>
+    <w:lsdException w:name="List Bullet 3" w:semiHidden="1" w:unhideWhenUsed="1"/>
+    <w:lsdException w:name="List Bullet 4" w:semiHidden="1" w:unhideWhenUsed="1"/>
+    <w:lsdException w:name="List Bullet 5" w:semiHidden="1" w:unhideWhenUsed="1"/>
+    <w:lsdException w:name="List Number 2" w:semiHidden="1" w:unhideWhenUsed="1"/>
+    <w:lsdException w:name="List Number 3" w:semiHidden="1" w:unhideWhenUsed="1"/>
+    <w:lsdException w:name="List Number 4" w:semiHidden="1" w:unhideWhenUsed="1"/>
+    <w:lsdException w:name="List Number 5" w:semiHidden="1" w:unhideWhenUsed="1"/>
+    <w:lsdException w:name="Title" w:uiPriority="10" w:qFormat="1"/>
+    <w:lsdException w:name="Closing" w:semiHidden="1" w:unhideWhenUsed="1"/>
+    <w:lsdException w:name="Signature" w:semiHidden="1" w:unhideWhenUsed="1"/>
+    <w:lsdException w:name="Default Paragraph Font" w:semiHidden="1" w:uiPriority="1" w:unhideWhenUsed="1"/>
+    <w:lsdException w:name="Body Text" w:semiHidden="1" w:unhideWhenUsed="1"/>
+    <w:lsdException w:name="Body Text Indent" w:semiHidden="1" w:unhideWhenUsed="1"/>
+    <w:lsdException w:name="List Continue" w:semiHidden="1" w:unhideWhenUsed="1"/>
+    <w:lsdException w:name="List Continue 2" w:semiHidden="1" w:unhideWhenUsed="1"/>
+    <w:lsdException w:name="List Continue 3" w:semiHidden="1" w:unhideWhenUsed="1"/>
+    <w:lsdException w:name="List Continue 4" w:semiHidden="1" w:unhideWhenUsed="1"/>
+    <w:lsdException w:name="List Continue 5" w:semiHidden="1" w:unhideWhenUsed="1"/>
+    <w:lsdException w:name="Message Header" w:semiHidden="1" w:unhideWhenUsed="1"/>
+    <w:lsdException w:name="Subtitle" w:uiPriority="11" w:qFormat="1"/>
+    <w:lsdException w:name="Salutation" w:semiHidden="1" w:unhideWhenUsed="1"/>
+    <w:lsdException w:name="Date" w:semiHidden="1" w:unhideWhenUsed="1"/>
+    <w:lsdException w:name="Body Text First Indent" w:semiHidden="1" w:unhideWhenUsed="1"/>
+    <w:lsdException w:name="Body Text First Indent 2" w:semiHidden="1" w:unhideWhenUsed="1"/>
+    <w:lsdException w:name="Note Heading" w:semiHidden="1" w:unhideWhenUsed="1"/>
+    <w:lsdException w:name="Body Text 2" w:semiHidden="1" w:unhideWhenUsed="1"/>
+    <w:lsdException w:name="Body Text 3" w:semiHidden="1" w:unhideWhenUsed="1"/>
+    <w:lsdException w:name="Body Text Indent 2" w:semiHidden="1" w:unhideWhenUsed="1"/>
+    <w:lsdException w:name="Body Text Indent 3" w:semiHidden="1" w:unhideWhenUsed="1"/>
+    <w:lsdException w:name="Block Text" w:semiHidden="1" w:unhideWhenUsed="1"/>
+    <w:lsdException w:name="Hyperlink" w:semiHidden="1" w:unhideWhenUsed="1"/>
+    <w:lsdException w:name="FollowedHyperlink" w:semiHidden="1" w:unhideWhenUsed="1"/>
+    <w:lsdException w:name="Strong" w:uiPriority="22" w:qFormat="1"/>
+    <w:lsdException w:name="Emphasis" w:uiPriority="20" w:qFormat="1"/>
+    <w:lsdException w:name="Document Map" w:semiHidden="1" w:unhideWhenUsed="1"/>
+    <w:lsdException w:name="Plain Text" w:semiHidden="1" w:unhideWhenUsed="1"/>
+    <w:lsdException w:name="E-mail Signature" w:semiHidden="1" w:unhideWhenUsed="1"/>
+    <w:lsdException w:name="HTML Top of Form" w:semiHidden="1" w:unhideWhenUsed="1"/>
+    <w:lsdException w:name="HTML Bottom of Form" w:semiHidden="1" w:unhideWhenUsed="1"/>
+    <w:lsdException w:name="Normal (Web)" w:semiHidden="1" w:unhideWhenUsed="1"/>
+    <w:lsdException w:name="HTML Acronym" w:semiHidden="1" w:unhideWhenUsed="1"/>
+    <w:lsdException w:name="HTML Address" w:semiHidden="1" w:unhideWhenUsed="1"/>
+    <w:lsdException w:name="HTML Cite" w:semiHidden="1" w:unhideWhenUsed="1"/>
+    <w:lsdException w:name="HTML Code" w:semiHidden="1" w:unhideWhenUsed="1"/>
+    <w:lsdException w:name="HTML Definition" w:semiHidden="1" w:unhideWhenUsed="1"/>
+    <w:lsdException w:name="HTML Keyboard" w:semiHidden="1" w:unhideWhenUsed="1"/>
+    <w:lsdException w:name="HTML Preformatted" w:semiHidden="1" w:unhideWhenUsed="1"/>
+    <w:lsdException w:name="HTML Sample" w:semiHidden="1" w:unhideWhenUsed="1"/>
+    <w:lsdException w:name="HTML Typewriter" w:semiHidden="1" w:unhideWhenUsed="1"/>
+    <w:lsdException w:name="HTML Variable" w:semiHidden="1" w:unhideWhenUsed="1"/>
+    <w:lsdException w:name="Normal Table" w:semiHidden="1" w:unhideWhenUsed="1"/>
+    <w:lsdException w:name="annotation subject" w:semiHidden="1" w:unhideWhenUsed="1"/>
+    <w:lsdException w:name="No List" w:semiHidden="1" w:unhideWhenUsed="1"/>
+    <w:lsdException w:name="Outline List 1" w:semiHidden="1" w:unhideWhenUsed="1"/>
+    <w:lsdException w:name="Outline List 2" w:semiHidden="1" w:unhideWhenUsed="1"/>
+    <w:lsdException w:name="Outline List 3" w:semiHidden="1" w:unhideWhenUsed="1"/>
+    <w:lsdException w:name="Table Simple 1" w:semiHidden="1" w:unhideWhenUsed="1"/>
+    <w:lsdException w:name="Table Simple 2" w:semiHidden="1" w:unhideWhenUsed="1"/>
+    <w:lsdException w:name="Table Simple 3" w:semiHidden="1" w:unhideWhenUsed="1"/>
+    <w:lsdException w:name="Table Classic 1" w:semiHidden="1" w:unhideWhenUsed="1"/>
+    <w:lsdException w:name="Table Classic 2" w:semiHidden="1" w:unhideWhenUsed="1"/>
+    <w:lsdException w:name="Table Classic 3" w:semiHidden="1" w:unhideWhenUsed="1"/>
+    <w:lsdException w:name="Table Classic 4" w:semiHidden="1" w:unhideWhenUsed="1"/>
+    <w:lsdException w:name="Table Colorful 1" w:semiHidden="1" w:unhideWhenUsed="1"/>
+    <w:lsdException w:name="Table Colorful 2" w:semiHidden="1" w:unhideWhenUsed="1"/>
+    <w:lsdException w:name="Table Colorful 3" w:semiHidden="1" w:unhideWhenUsed="1"/>
+    <w:lsdException w:name="Table Columns 1" w:semiHidden="1" w:unhideWhenUsed="1"/>
+    <w:lsdException w:name="Table Columns 2" w:semiHidden="1" w:unhideWhenUsed="1"/>
+    <w:lsdException w:name="Table Columns 3" w:semiHidden="1" w:unhideWhenUsed="1"/>
+    <w:lsdException w:name="Table Columns 4" w:semiHidden="1" w:unhideWhenUsed="1"/>
+    <w:lsdException w:name="Table Columns 5" w:semiHidden="1" w:unhideWhenUsed="1"/>
+    <w:lsdException w:name="Table Grid 1" w:semiHidden="1" w:unhideWhenUsed="1"/>
+    <w:lsdException w:name="Table Grid 2" w:semiHidden="1" w:unhideWhenUsed="1"/>
+    <w:lsdException w:name="Table Grid 3" w:semiHidden="1" w:unhideWhenUsed="1"/>
+    <w:lsdException w:name="Table Grid 4" w:semiHidden="1" w:unhideWhenUsed="1"/>
+    <w:lsdException w:name="Table Grid 5" w:semiHidden="1" w:unhideWhenUsed="1"/>
+    <w:lsdException w:name="Table Grid 6" w:semiHidden="1" w:unhideWhenUsed="1"/>
+    <w:lsdException w:name="Table Grid 7" w:semiHidden="1" w:unhideWhenUsed="1"/>
+    <w:lsdException w:name="Table Grid 8" w:semiHidden="1" w:unhideWhenUsed="1"/>
+    <w:lsdException w:name="Table List 1" w:semiHidden="1" w:unhideWhenUsed="1"/>
+    <w:lsdException w:name="Table List 2" w:semiHidden="1" w:unhideWhenUsed="1"/>
+    <w:lsdException w:name="Table List 3" w:semiHidden="1" w:unhideWhenUsed="1"/>
+    <w:lsdException w:name="Table List 4" w:semiHidden="1" w:unhideWhenUsed="1"/>
+    <w:lsdException w:name="Table List 5" w:semiHidden="1" w:unhideWhenUsed="1"/>
+    <w:lsdException w:name="Table List 6" w:semiHidden="1" w:unhideWhenUsed="1"/>
+    <w:lsdException w:name="Table List 7" w:semiHidden="1" w:unhideWhenUsed="1"/>
+    <w:lsdException w:name="Table List 8" w:semiHidden="1" w:unhideWhenUsed="1"/>
+    <w:lsdException w:name="Table 3D effects 1" w:semiHidden="1" w:unhideWhenUsed="1"/>
+    <w:lsdException w:name="Table 3D effects 2" w:semiHidden="1" w:unhideWhenUsed="1"/>
+    <w:lsdException w:name="Table 3D effects 3" w:semiHidden="1" w:unhideWhenUsed="1"/>
+    <w:lsdException w:name="Table Contemporary" w:semiHidden="1" w:unhideWhenUsed="1"/>
+    <w:lsdException w:name="Table Elegant" w:semiHidden="1" w:unhideWhenUsed="1"/>
+    <w:lsdException w:name="Table Professional" w:semiHidden="1" w:unhideWhenUsed="1"/>
+    <w:lsdException w:name="Table Subtle 1" w:semiHidden="1" w:unhideWhenUsed="1"/>
+    <w:lsdException w:name="Table Subtle 2" w:semiHidden="1" w:unhideWhenUsed="1"/>
+    <w:lsdException w:name="Table Web 1" w:semiHidden="1" w:unhideWhenUsed="1"/>
+    <w:lsdException w:name="Table Web 2" w:semiHidden="1" w:unhideWhenUsed="1"/>
+    <w:lsdException w:name="Table Web 3" w:semiHidden="1" w:unhideWhenUsed="1"/>
+    <w:lsdException w:name="Balloon Text" w:semiHidden="1" w:unhideWhenUsed="1"/>
+    <w:lsdException w:name="Table Grid" w:uiPriority="59"/>
+    <w:lsdException w:name="Table Theme" w:semiHidden="1" w:unhideWhenUsed="1"/>
+    <w:lsdException w:name="Placeholder Text" w:semiHidden="1"/>
+    <w:lsdException w:name="No Spacing" w:uiPriority="1" w:qFormat="1"/>
+    <w:lsdException w:name="Light Shading" w:uiPriority="60"/>
+    <w:lsdException w:name="Light List" w:uiPriority="61"/>
+    <w:lsdException w:name="Light Grid" w:uiPriority="62"/>
+    <w:lsdException w:name="Medium Shading 1" w:uiPriority="63"/>
+    <w:lsdException w:name="Medium Shading 2" w:uiPriority="64"/>
+    <w:lsdException w:name="Medium List 1" w:uiPriority="65"/>
+    <w:lsdException w:name="Medium List 2" w:uiPriority="66"/>
+    <w:lsdException w:name="Medium Grid 1" w:uiPriority="67"/>
+    <w:lsdException w:name="Medium Grid 2" w:uiPriority="68"/>
+    <w:lsdException w:name="Medium Grid 3" w:uiPriority="69"/>
+    <w:lsdException w:name="Dark List" w:uiPriority="70"/>
+    <w:lsdException w:name="Colorful Shading" w:uiPriority="71"/>
+    <w:lsdException w:name="Colorful List" w:uiPriority="72"/>
+    <w:lsdException w:name="Colorful Grid" w:uiPriority="73"/>
+    <w:lsdException w:name="Light Shading Accent 1" w:uiPriority="60"/>
+    <w:lsdException w:name="Light List Accent 1" w:uiPriority="61"/>
+    <w:lsdException w:name="Light Grid Accent 1" w:uiPriority="62"/>
+    <w:lsdException w:name="Medium Shading 1 Accent 1" w:uiPriority="63"/>
+    <w:lsdException w:name="Medium Shading 2 Accent 1" w:uiPriority="64"/>
+    <w:lsdException w:name="Medium List 1 Accent 1" w:uiPriority="65"/>
+    <w:lsdException w:name="Revision" w:semiHidden="1"/>
+    <w:lsdException w:name="List Paragraph" w:uiPriority="34" w:qFormat="1"/>
+    <w:lsdException w:name="Quote" w:uiPriority="29" w:qFormat="1"/>
+    <w:lsdException w:name="Intense Quote" w:uiPriority="30" w:qFormat="1"/>
+    <w:lsdException w:name="Medium List 2 Accent 1" w:uiPriority="66"/>
+    <w:lsdException w:name="Medium Grid 1 Accent 1" w:uiPriority="67"/>
+    <w:lsdException w:name="Medium Grid 2 Accent 1" w:uiPriority="68"/>
+    <w:lsdException w:name="Medium Grid 3 Accent 1" w:uiPriority="69"/>
+    <w:lsdException w:name="Dark List Accent 1" w:uiPriority="70"/>
+    <w:lsdException w:name="Colorful Shading Accent 1" w:uiPriority="71"/>
+    <w:lsdException w:name="Colorful List Accent 1" w:uiPriority="72"/>
+    <w:lsdException w:name="Colorful Grid Accent 1" w:uiPriority="73"/>
+    <w:lsdException w:name="Light Shading Accent 2" w:uiPriority="60"/>
+    <w:lsdException w:name="Light List Accent 2" w:uiPriority="61"/>
+    <w:lsdException w:name="Light Grid Accent 2" w:uiPriority="62"/>
+    <w:lsdException w:name="Medium Shading 1 Accent 2" w:uiPriority="63"/>
+    <w:lsdException w:name="Medium Shading 2 Accent 2" w:uiPriority="64"/>
+    <w:lsdException w:name="Medium List 1 Accent 2" w:uiPriority="65"/>
+    <w:lsdException w:name="Medium List 2 Accent 2" w:uiPriority="66"/>
+    <w:lsdException w:name="Medium Grid 1 Accent 2" w:uiPriority="67"/>
+    <w:lsdException w:name="Medium Grid 2 Accent 2" w:uiPriority="68"/>
+    <w:lsdException w:name="Medium Grid 3 Accent 2" w:uiPriority="69"/>
+    <w:lsdException w:name="Dark List Accent 2" w:uiPriority="70"/>
+    <w:lsdException w:name="Colorful Shading Accent 2" w:uiPriority="71"/>
+    <w:lsdException w:name="Colorful List Accent 2" w:uiPriority="72"/>
+    <w:lsdException w:name="Colorful Grid Accent 2" w:uiPriority="73"/>
+    <w:lsdException w:name="Light Shading Accent 3" w:uiPriority="60"/>
+    <w:lsdException w:name="Light List Accent 3" w:uiPriority="61"/>
+    <w:lsdException w:name="Light Grid Accent 3" w:uiPriority="62"/>
+    <w:lsdException w:name="Medium Shading 1 Accent 3" w:uiPriority="63"/>
+    <w:lsdException w:name="Medium Shading 2 Accent 3" w:uiPriority="64"/>
+    <w:lsdException w:name="Medium List 1 Accent 3" w:uiPriority="65"/>
+    <w:lsdException w:name="Medium List 2 Accent 3" w:uiPriority="66"/>
+    <w:lsdException w:name="Medium Grid 1 Accent 3" w:uiPriority="67"/>
+    <w:lsdException w:name="Medium Grid 2 Accent 3" w:uiPriority="68"/>
+    <w:lsdException w:name="Medium Grid 3 Accent 3" w:uiPriority="69"/>
+    <w:lsdException w:name="Dark List Accent 3" w:uiPriority="70"/>
+    <w:lsdException w:name="Colorful Shading Accent 3" w:uiPriority="71"/>
+    <w:lsdException w:name="Colorful List Accent 3" w:uiPriority="72"/>
+    <w:lsdException w:name="Colorful Grid Accent 3" w:uiPriority="73"/>
+    <w:lsdException w:name="Light Shading Accent 4" w:uiPriority="60"/>
+    <w:lsdException w:name="Light List Accent 4" w:uiPriority="61"/>
+    <w:lsdException w:name="Light Grid Accent 4" w:uiPriority="62"/>
+    <w:lsdException w:name="Medium Shading 1 Accent 4" w:uiPriority="63"/>
+    <w:lsdException w:name="Medium Shading 2 Accent 4" w:uiPriority="64"/>
+    <w:lsdException w:name="Medium List 1 Accent 4" w:uiPriority="65"/>
+    <w:lsdException w:name="Medium List 2 Accent 4" w:uiPriority="66"/>
+    <w:lsdException w:name="Medium Grid 1 Accent 4" w:uiPriority="67"/>
+    <w:lsdException w:name="Medium Grid 2 Accent 4" w:uiPriority="68"/>
+    <w:lsdException w:name="Medium Grid 3 Accent 4" w:uiPriority="69"/>
+    <w:lsdException w:name="Dark List Accent 4" w:uiPriority="70"/>
+    <w:lsdException w:name="Colorful Shading Accent 4" w:uiPriority="71"/>
+    <w:lsdException w:name="Colorful List Accent 4" w:uiPriority="72"/>
+    <w:lsdException w:name="Colorful Grid Accent 4" w:uiPriority="73"/>
+    <w:lsdException w:name="Light Shading Accent 5" w:uiPriority="60"/>
+    <w:lsdException w:name="Light List Accent 5" w:uiPriority="61"/>
+    <w:lsdException w:name="Light Grid Accent 5" w:uiPriority="62"/>
+    <w:lsdException w:name="Medium Shading 1 Accent 5" w:uiPriority="63"/>
+    <w:lsdException w:name="Medium Shading 2 Accent 5" w:uiPriority="64"/>
+    <w:lsdException w:name="Medium List 1 Accent 5" w:uiPriority="65"/>
+    <w:lsdException w:name="Medium List 2 Accent 5" w:uiPriority="66"/>
+    <w:lsdException w:name="Medium Grid 1 Accent 5" w:uiPriority="67"/>
+    <w:lsdException w:name="Medium Grid 2 Accent 5" w:uiPriority="68"/>
+    <w:lsdException w:name="Medium Grid 3 Accent 5" w:uiPriority="69"/>
+    <w:lsdException w:name="Dark List Accent 5" w:uiPriority="70"/>
+    <w:lsdException w:name="Colorful Shading Accent 5" w:uiPriority="71"/>
+    <w:lsdException w:name="Colorful List Accent 5" w:uiPriority="72"/>
+    <w:lsdException w:name="Colorful Grid Accent 5" w:uiPriority="73"/>
+    <w:lsdException w:name="Light Shading Accent 6" w:uiPriority="60"/>
+    <w:lsdException w:name="Light List Accent 6" w:uiPriority="61"/>
+    <w:lsdException w:name="Light Grid Accent 6" w:uiPriority="62"/>
+    <w:lsdException w:name="Medium Shading 1 Accent 6" w:uiPriority="63"/>
+    <w:lsdException w:name="Medium Shading 2 Accent 6" w:uiPriority="64"/>
+    <w:lsdException w:name="Medium List 1 Accent 6" w:uiPriority="65"/>
+    <w:lsdException w:name="Medium List 2 Accent 6" w:uiPriority="66"/>
+    <w:lsdException w:name="Medium Grid 1 Accent 6" w:uiPriority="67"/>
+    <w:lsdException w:name="Medium Grid 2 Accent 6" w:uiPriority="68"/>
+    <w:lsdException w:name="Medium Grid 3 Accent 6" w:uiPriority="69"/>
+    <w:lsdException w:name="Dark List Accent 6" w:uiPriority="70"/>
+    <w:lsdException w:name="Colorful Shading Accent 6" w:uiPriority="71"/>
+    <w:lsdException w:name="Colorful List Accent 6" w:uiPriority="72"/>
+    <w:lsdException w:name="Colorful Grid Accent 6" w:uiPriority="73"/>
+    <w:lsdException w:name="Subtle Emphasis" w:uiPriority="19" w:qFormat="1"/>
+    <w:lsdException w:name="Intense Emphasis" w:uiPriority="21" w:qFormat="1"/>
+    <w:lsdException w:name="Subtle Reference" w:uiPriority="31" w:qFormat="1"/>
+    <w:lsdException w:name="Intense Reference" w:uiPriority="32" w:qFormat="1"/>
+    <w:lsdException w:name="Book Title" w:uiPriority="33" w:qFormat="1"/>
+    <w:lsdException w:name="Bibliography" w:semiHidden="1" w:uiPriority="37" w:unhideWhenUsed="1"/>
+    <w:lsdException w:name="TOC Heading" w:semiHidden="1" w:uiPriority="39" w:unhideWhenUsed="1" w:qFormat="1"/>
+    <w:lsdException w:name="Plain Table 1" w:uiPriority="41"/>
+    <w:lsdException w:name="Plain Table 2" w:uiPriority="42"/>
+    <w:lsdException w:name="Plain Table 3" w:uiPriority="43"/>
+    <w:lsdException w:name="Plain Table 4" w:uiPriority="44"/>
+    <w:lsdException w:name="Plain Table 5" w:uiPriority="45"/>
+    <w:lsdException w:name="Grid Table Light" w:uiPriority="40"/>
+    <w:lsdException w:name="Grid Table 1 Light" w:uiPriority="46"/>
+    <w:lsdException w:name="Grid Table 2" w:uiPriority="47"/>
+    <w:lsdException w:name="Grid Table 3" w:uiPriority="48"/>
+    <w:lsdException w:name="Grid Table 4" w:uiPriority="49"/>
+    <w:lsdException w:name="Grid Table 5 Dark" w:uiPriority="50"/>
+    <w:lsdException w:name="Grid Table 6 Colorful" w:uiPriority="51"/>
+    <w:lsdException w:name="Grid Table 7 Colorful" w:uiPriority="52"/>
+    <w:lsdException w:name="Grid Table 1 Light Accent 1" w:uiPriority="46"/>
+    <w:lsdException w:name="Grid Table 2 Accent 1" w:uiPriority="47"/>
+    <w:lsdException w:name="Grid Table 3 Accent 1" w:uiPriority="48"/>
+    <w:lsdException w:name="Grid Table 4 Accent 1" w:uiPriority="49"/>
+    <w:lsdException w:name="Grid Table 5 Dark Accent 1" w:uiPriority="50"/>
+    <w:lsdException w:name="Grid Table 6 Colorful Accent 1" w:uiPriority="51"/>
+    <w:lsdException w:name="Grid Table 7 Colorful Accent 1" w:uiPriority="52"/>
+    <w:lsdException w:name="Grid Table 1 Light Accent 2" w:uiPriority="46"/>
+    <w:lsdException w:name="Grid Table 2 Accent 2" w:uiPriority="47"/>
+    <w:lsdException w:name="Grid Table 3 Accent 2" w:uiPriority="48"/>
+    <w:lsdException w:name="Grid Table 4 Accent 2" w:uiPriority="49"/>
+    <w:lsdException w:name="Grid Table 5 Dark Accent 2" w:uiPriority="50"/>
+    <w:lsdException w:name="Grid Table 6 Colorful Accent 2" w:uiPriority="51"/>
+    <w:lsdException w:name="Grid Table 7 Colorful Accent 2" w:uiPriority="52"/>
+    <w:lsdException w:name="Grid Table 1 Light Accent 3" w:uiPriority="46"/>
+    <w:lsdException w:name="Grid Table 2 Accent 3" w:uiPriority="47"/>
+    <w:lsdException w:name="Grid Table 3 Accent 3" w:uiPriority="48"/>
+    <w:lsdException w:name="Grid Table 4 Accent 3" w:uiPriority="49"/>
+    <w:lsdException w:name="Grid Table 5 Dark Accent 3" w:uiPriority="50"/>
+    <w:lsdException w:name="Grid Table 6 Colorful Accent 3" w:uiPriority="51"/>
+    <w:lsdException w:name="Grid Table 7 Colorful Accent 3" w:uiPriority="52"/>
+    <w:lsdException w:name="Grid Table 1 Light Accent 4" w:uiPriority="46"/>
+    <w:lsdException w:name="Grid Table 2 Accent 4" w:uiPriority="47"/>
+    <w:lsdException w:name="Grid Table 3 Accent 4" w:uiPriority="48"/>
+    <w:lsdException w:name="Grid Table 4 Accent 4" w:uiPriority="49"/>
+    <w:lsdException w:name="Grid Table 5 Dark Accent 4" w:uiPriority="50"/>
+    <w:lsdException w:name="Grid Table 6 Colorful Accent 4" w:uiPriority="51"/>
+    <w:lsdException w:name="Grid Table 7 Colorful Accent 4" w:uiPriority="52"/>
+    <w:lsdException w:name="Grid Table 1 Light Accent 5" w:uiPriority="46"/>
+    <w:lsdException w:name="Grid Table 2 Accent 5" w:uiPriority="47"/>
+    <w:lsdException w:name="Grid Table 3 Accent 5" w:uiPriority="48"/>
+    <w:lsdException w:name="Grid Table 4 Accent 5" w:uiPriority="49"/>
+    <w:lsdException w:name="Grid Table 5 Dark Accent 5" w:uiPriority="50"/>
+    <w:lsdException w:name="Grid Table 6 Colorful Accent 5" w:uiPriority="51"/>
+    <w:lsdException w:name="Grid Table 7 Colorful Accent 5" w:uiPriority="52"/>
+    <w:lsdException w:name="Grid Table 1 Light Accent 6" w:uiPriority="46"/>
+    <w:lsdException w:name="Grid Table 2 Accent 6" w:uiPriority="47"/>
+    <w:lsdException w:name="Grid Table 3 Accent 6" w:uiPriority="48"/>
+    <w:lsdException w:name="Grid Table 4 Accent 6" w:uiPriority="49"/>
+    <w:lsdException w:name="Grid Table 5 Dark Accent 6" w:uiPriority="50"/>
+    <w:lsdException w:name="Grid Table 6 Colorful Accent 6" w:uiPriority="51"/>
+    <w:lsdException w:name="Grid Table 7 Colorful Accent 6" w:uiPriority="52"/>
+    <w:lsdException w:name="List Table 1 Light" w:uiPriority="46"/>
+    <w:lsdException w:name="List Table 2" w:uiPriority="47"/>
+    <w:lsdException w:name="List Table 3" w:uiPriority="48"/>
+    <w:lsdException w:name="List Table 4" w:uiPriority="49"/>
+    <w:lsdException w:name="List Table 5 Dark" w:uiPriority="50"/>
+    <w:lsdException w:name="List Table 6 Colorful" w:uiPriority="51"/>
+    <w:lsdException w:name="List Table 7 Colorful" w:uiPriority="52"/>
+    <w:lsdException w:name="List Table 1 Light Accent 1" w:uiPriority="46"/>
+    <w:lsdException w:name="List Table 2 Accent 1" w:uiPriority="47"/>
+    <w:lsdException w:name="List Table 3 Accent 1" w:uiPriority="48"/>
+    <w:lsdException w:name="List Table 4 Accent 1" w:uiPriority="49"/>
+    <w:lsdException w:name="List Table 5 Dark Accent 1" w:uiPriority="50"/>
+    <w:lsdException w:name="List Table 6 Colorful Accent 1" w:uiPriority="51"/>
+    <w:lsdException w:name="List Table 7 Colorful Accent 1" w:uiPriority="52"/>
+    <w:lsdException w:name="List Table 1 Light Accent 2" w:uiPriority="46"/>
+    <w:lsdException w:name="List Table 2 Accent 2" w:uiPriority="47"/>
+    <w:lsdException w:name="List Table 3 Accent 2" w:uiPriority="48"/>
+    <w:lsdException w:name="List Table 4 Accent 2" w:uiPriority="49"/>
+    <w:lsdException w:name="List Table 5 Dark Accent 2" w:uiPriority="50"/>
+    <w:lsdException w:name="List Table 6 Colorful Accent 2" w:uiPriority="51"/>
+    <w:lsdException w:name="List Table 7 Colorful Accent 2" w:uiPriority="52"/>
+    <w:lsdException w:name="List Table 1 Light Accent 3" w:uiPriority="46"/>
+    <w:lsdException w:name="List Table 2 Accent 3" w:uiPriority="47"/>
+    <w:lsdException w:name="List Table 3 Accent 3" w:uiPriority="48"/>
+    <w:lsdException w:name="List Table 4 Accent 3" w:uiPriority="49"/>
+    <w:lsdException w:name="List Table 5 Dark Accent 3" w:uiPriority="50"/>
+    <w:lsdException w:name="List Table 6 Colorful Accent 3" w:uiPriority="51"/>
+    <w:lsdException w:name="List Table 7 Colorful Accent 3" w:uiPriority="52"/>
+    <w:lsdException w:name="List Table 1 Light Accent 4" w:uiPriority="46"/>
+    <w:lsdException w:name="List Table 2 Accent 4" w:uiPriority="47"/>
+    <w:lsdException w:name="List Table 3 Accent 4" w:uiPriority="48"/>
+    <w:lsdException w:name="List Table 4 Accent 4" w:uiPriority="49"/>
+    <w:lsdException w:name="List Table 5 Dark Accent 4" w:uiPriority="50"/>
+    <w:lsdException w:name="List Table 6 Colorful Accent 4" w:uiPriority="51"/>
+    <w:lsdException w:name="List Table 7 Colorful Accent 4" w:uiPriority="52"/>
+    <w:lsdException w:name="List Table 1 Light Accent 5" w:uiPriority="46"/>
+    <w:lsdException w:name="List Table 2 Accent 5" w:uiPriority="47"/>
+    <w:lsdException w:name="List Table 3 Accent 5" w:uiPriority="48"/>
+    <w:lsdException w:name="List Table 4 Accent 5" w:uiPriority="49"/>
+    <w:lsdException w:name="List Table 5 Dark Accent 5" w:uiPriority="50"/>
+    <w:lsdException w:name="List Table 6 Colorful Accent 5" w:uiPriority="51"/>
+    <w:lsdException w:name="List Table 7 Colorful Accent 5" w:uiPriority="52"/>
+    <w:lsdException w:name="List Table 1 Light Accent 6" w:uiPriority="46"/>
+    <w:lsdException w:name="List Table 2 Accent 6" w:uiPriority="47"/>
+    <w:lsdException w:name="List Table 3 Accent 6" w:uiPriority="48"/>
+    <w:lsdException w:name="List Table 4 Accent 6" w:uiPriority="49"/>
+    <w:lsdException w:name="List Table 5 Dark Accent 6" w:uiPriority="50"/>
+    <w:lsdException w:name="List Table 6 Colorful Accent 6" w:uiPriority="51"/>
+    <w:lsdException w:name="List Table 7 Colorful Accent 6" w:uiPriority="52"/>
   </w:latentStyles>
   <w:style w:type="paragraph" w:default="1" w:styleId="a">
     <w:name w:val="Normal"/>
@@ -6414,7 +6501,7 @@
 </file>
 
 <file path=customXml/itemProps1.xml><?xml version="1.0" encoding="utf-8"?>
-<ds:datastoreItem xmlns:ds="http://schemas.openxmlformats.org/officeDocument/2006/customXml" ds:itemID="{9572D2C7-C200-4E97-8EC4-943D9688767C}">
+<ds:datastoreItem xmlns:ds="http://schemas.openxmlformats.org/officeDocument/2006/customXml" ds:itemID="{B7DCAA60-8369-4A2C-ABD9-E4E33778B959}">
   <ds:schemaRefs>
     <ds:schemaRef ds:uri="http://schemas.openxmlformats.org/officeDocument/2006/bibliography"/>
   </ds:schemaRefs>

</xml_diff>

<commit_message>
Update Huntsmen of Remnant Game Design Document.docx
</commit_message>
<xml_diff>
--- a/Huntsmen of Remnant Game Design Document.docx
+++ b/Huntsmen of Remnant Game Design Document.docx
@@ -1601,6 +1601,288 @@
         <w:rPr>
           <w:lang w:val="en-US"/>
         </w:rPr>
+        <w:t>GUI and Controls</w:t>
+      </w:r>
+    </w:p>
+    <w:p>
+      <w:pPr>
+        <w:rPr>
+          <w:lang w:val="en-US"/>
+        </w:rPr>
+      </w:pPr>
+      <w:proofErr w:type="gramStart"/>
+      <w:r>
+        <w:rPr>
+          <w:lang w:val="en-US"/>
+        </w:rPr>
+        <w:t>1920x1080</w:t>
+      </w:r>
+      <w:proofErr w:type="gramEnd"/>
+      <w:r>
+        <w:rPr>
+          <w:lang w:val="en-US"/>
+        </w:rPr>
+        <w:t xml:space="preserve"> locked resolution. </w:t>
+      </w:r>
+    </w:p>
+    <w:p>
+      <w:pPr>
+        <w:rPr>
+          <w:lang w:val="en-US"/>
+        </w:rPr>
+      </w:pPr>
+      <w:r>
+        <w:rPr>
+          <w:lang w:val="en-US"/>
+        </w:rPr>
+        <w:t>Bottom 25% of the screen (270px) is the GUI area. There, the player has four Hunts</w:t>
+      </w:r>
+      <w:r>
+        <w:rPr>
+          <w:lang w:val="en-US"/>
+        </w:rPr>
+        <w:t xml:space="preserve">man Scrolls, the text window, the global map and the game control buttons (save, load, </w:t>
+      </w:r>
+      <w:proofErr w:type="gramStart"/>
+      <w:r>
+        <w:rPr>
+          <w:lang w:val="en-US"/>
+        </w:rPr>
+        <w:t>exit</w:t>
+      </w:r>
+      <w:proofErr w:type="gramEnd"/>
+      <w:r>
+        <w:rPr>
+          <w:lang w:val="en-US"/>
+        </w:rPr>
+        <w:t>)</w:t>
+      </w:r>
+    </w:p>
+    <w:p>
+      <w:pPr>
+        <w:rPr>
+          <w:lang w:val="en-US"/>
+        </w:rPr>
+      </w:pPr>
+      <w:r>
+        <w:rPr>
+          <w:lang w:val="en-US"/>
+        </w:rPr>
+        <w:t xml:space="preserve">The scrolls contain the information on the player’s Huntsman – their name, portrait, current Aura level, current weapon form, Actions left (in Combat mode) and the inventory. The Scroll can be expanded in order to show the player more information on their Huntsman, such as their own stats, the stats of their weapon and their </w:t>
+      </w:r>
+      <w:proofErr w:type="gramStart"/>
+      <w:r>
+        <w:rPr>
+          <w:lang w:val="en-US"/>
+        </w:rPr>
+        <w:t>current status</w:t>
+      </w:r>
+      <w:proofErr w:type="gramEnd"/>
+      <w:r>
+        <w:rPr>
+          <w:lang w:val="en-US"/>
+        </w:rPr>
+        <w:t xml:space="preserve"> effects. If a Huntsman </w:t>
+      </w:r>
+      <w:proofErr w:type="gramStart"/>
+      <w:r>
+        <w:rPr>
+          <w:lang w:val="en-US"/>
+        </w:rPr>
+        <w:t>is chosen</w:t>
+      </w:r>
+      <w:proofErr w:type="gramEnd"/>
+      <w:r>
+        <w:rPr>
+          <w:lang w:val="en-US"/>
+        </w:rPr>
+        <w:t xml:space="preserve"> as the controlled one, a thin yellow frame is displayed around the portrait. If the Huntsman </w:t>
+      </w:r>
+      <w:proofErr w:type="gramStart"/>
+      <w:r>
+        <w:rPr>
+          <w:lang w:val="en-US"/>
+        </w:rPr>
+        <w:t>is killed</w:t>
+      </w:r>
+      <w:proofErr w:type="gramEnd"/>
+      <w:r>
+        <w:rPr>
+          <w:lang w:val="en-US"/>
+        </w:rPr>
+        <w:t xml:space="preserve"> in action, their Scroll is empty and broken.</w:t>
+      </w:r>
+    </w:p>
+    <w:p>
+      <w:pPr>
+        <w:rPr>
+          <w:lang w:val="en-US"/>
+        </w:rPr>
+      </w:pPr>
+      <w:r>
+        <w:rPr>
+          <w:lang w:val="en-US"/>
+        </w:rPr>
+        <w:t xml:space="preserve">The text window </w:t>
+      </w:r>
+      <w:proofErr w:type="gramStart"/>
+      <w:r>
+        <w:rPr>
+          <w:lang w:val="en-US"/>
+        </w:rPr>
+        <w:t>is used</w:t>
+      </w:r>
+      <w:proofErr w:type="gramEnd"/>
+      <w:r>
+        <w:rPr>
+          <w:lang w:val="en-US"/>
+        </w:rPr>
+        <w:t xml:space="preserve"> to display any dialogue the Huntsmen say.</w:t>
+      </w:r>
+    </w:p>
+    <w:p>
+      <w:pPr>
+        <w:rPr>
+          <w:lang w:val="en-US"/>
+        </w:rPr>
+      </w:pPr>
+      <w:r>
+        <w:rPr>
+          <w:lang w:val="en-US"/>
+        </w:rPr>
+        <w:t>The global map is expanded if clicked on, showing the position of the player team as well as the enemy teams (if the Uplink Chip is in the player’s inventory)</w:t>
+      </w:r>
+    </w:p>
+    <w:p>
+      <w:pPr>
+        <w:rPr>
+          <w:lang w:val="en-US"/>
+        </w:rPr>
+      </w:pPr>
+      <w:r>
+        <w:rPr>
+          <w:lang w:val="en-US"/>
+        </w:rPr>
+        <w:t>The player controls their Huntsmen with the mouse. A left click is context-defined:</w:t>
+      </w:r>
+    </w:p>
+    <w:p>
+      <w:pPr>
+        <w:pStyle w:val="a7"/>
+        <w:numPr>
+          <w:ilvl w:val="0"/>
+          <w:numId w:val="5"/>
+        </w:numPr>
+        <w:rPr>
+          <w:lang w:val="en-US"/>
+        </w:rPr>
+      </w:pPr>
+      <w:r>
+        <w:rPr>
+          <w:lang w:val="en-US"/>
+        </w:rPr>
+        <w:t>A click on an empty square is interpreted as a Move Action</w:t>
+      </w:r>
+    </w:p>
+    <w:p>
+      <w:pPr>
+        <w:pStyle w:val="a7"/>
+        <w:numPr>
+          <w:ilvl w:val="0"/>
+          <w:numId w:val="5"/>
+        </w:numPr>
+        <w:rPr>
+          <w:lang w:val="en-US"/>
+        </w:rPr>
+      </w:pPr>
+      <w:r>
+        <w:rPr>
+          <w:lang w:val="en-US"/>
+        </w:rPr>
+        <w:t xml:space="preserve">A click on an enemy Huntsman </w:t>
+      </w:r>
+      <w:proofErr w:type="gramStart"/>
+      <w:r>
+        <w:rPr>
+          <w:lang w:val="en-US"/>
+        </w:rPr>
+        <w:t>is interpreted</w:t>
+      </w:r>
+      <w:proofErr w:type="gramEnd"/>
+      <w:r>
+        <w:rPr>
+          <w:lang w:val="en-US"/>
+        </w:rPr>
+        <w:t xml:space="preserve"> as an Attack Action, Ranged, Charge or Melee depending on the selected Huntsman’s weapon.</w:t>
+      </w:r>
+    </w:p>
+    <w:p>
+      <w:pPr>
+        <w:pStyle w:val="a7"/>
+        <w:numPr>
+          <w:ilvl w:val="0"/>
+          <w:numId w:val="5"/>
+        </w:numPr>
+        <w:rPr>
+          <w:lang w:val="en-US"/>
+        </w:rPr>
+      </w:pPr>
+      <w:r>
+        <w:rPr>
+          <w:lang w:val="en-US"/>
+        </w:rPr>
+        <w:t>A click on an object is interpreted as a Use command, after a Move if the Huntsman is not close enough</w:t>
+      </w:r>
+    </w:p>
+    <w:p>
+      <w:pPr>
+        <w:pStyle w:val="a7"/>
+        <w:numPr>
+          <w:ilvl w:val="0"/>
+          <w:numId w:val="5"/>
+        </w:numPr>
+        <w:rPr>
+          <w:lang w:val="en-US"/>
+        </w:rPr>
+      </w:pPr>
+      <w:r>
+        <w:rPr>
+          <w:lang w:val="en-US"/>
+        </w:rPr>
+        <w:t>A click on an item is interpreted as a Pick Up command, after a Move if the Huntsman is not close enough</w:t>
+      </w:r>
+    </w:p>
+    <w:p>
+      <w:pPr>
+        <w:rPr>
+          <w:lang w:val="en-US"/>
+        </w:rPr>
+      </w:pPr>
+      <w:r>
+        <w:rPr>
+          <w:lang w:val="en-US"/>
+        </w:rPr>
+        <w:t xml:space="preserve">A right click opens an Action Menu under the </w:t>
+      </w:r>
+      <w:r>
+        <w:rPr>
+          <w:lang w:val="en-US"/>
+        </w:rPr>
+        <w:t>mouse pointer. There, the player can select an Action manually and execute it with a left click. Manual right-click commands always override the interpreted left-click commands.</w:t>
+      </w:r>
+    </w:p>
+    <w:p>
+      <w:pPr>
+        <w:pStyle w:val="a5"/>
+        <w:rPr>
+          <w:lang w:val="en-US"/>
+        </w:rPr>
+      </w:pPr>
+      <w:r>
+        <w:rPr>
+          <w:lang w:val="en-US"/>
+        </w:rPr>
+        <w:lastRenderedPageBreak/>
         <w:t>Game World</w:t>
       </w:r>
     </w:p>
@@ -1930,81 +2212,341 @@
         <w:rPr>
           <w:lang w:val="en-US"/>
         </w:rPr>
+        <w:t>Geography</w:t>
+      </w:r>
+    </w:p>
+    <w:p>
+      <w:pPr>
+        <w:rPr>
+          <w:lang w:val="en-US"/>
+        </w:rPr>
+      </w:pPr>
+      <w:r>
+        <w:rPr>
+          <w:lang w:val="en-US"/>
+        </w:rPr>
+        <w:t xml:space="preserve">The Island is located between </w:t>
+      </w:r>
+      <w:r>
+        <w:rPr>
+          <w:lang w:val="en-US"/>
+        </w:rPr>
+        <w:t xml:space="preserve">the snowy continent of </w:t>
+      </w:r>
+      <w:proofErr w:type="spellStart"/>
+      <w:r>
+        <w:rPr>
+          <w:lang w:val="en-US"/>
+        </w:rPr>
+        <w:t>Solitas</w:t>
+      </w:r>
+      <w:proofErr w:type="spellEnd"/>
+      <w:r>
+        <w:rPr>
+          <w:lang w:val="en-US"/>
+        </w:rPr>
+        <w:t xml:space="preserve"> and humid-continental </w:t>
+      </w:r>
+      <w:proofErr w:type="spellStart"/>
+      <w:r>
+        <w:rPr>
+          <w:lang w:val="en-US"/>
+        </w:rPr>
+        <w:t>Sanus</w:t>
+      </w:r>
+      <w:proofErr w:type="spellEnd"/>
+      <w:r>
+        <w:rPr>
+          <w:lang w:val="en-US"/>
+        </w:rPr>
+        <w:t>. Climatically, the island is split in half between a subarctic boreal forest on the south and permafrost tundra on the north.</w:t>
+      </w:r>
+    </w:p>
+    <w:p>
+      <w:pPr>
+        <w:rPr>
+          <w:lang w:val="en-US"/>
+        </w:rPr>
+      </w:pPr>
+      <w:r>
+        <w:rPr>
+          <w:lang w:val="en-US"/>
+        </w:rPr>
+        <w:t>Notable locations include the abandoned city of Creek Park on the southern edge of the island, the Nast Combat School just north of it, the CCT point on the eastern edge, the Atlas Black Site on the northern edge and</w:t>
+      </w:r>
+      <w:r>
+        <w:rPr>
+          <w:lang w:val="en-US"/>
+        </w:rPr>
+        <w:t xml:space="preserve"> the MI Complex</w:t>
+      </w:r>
+      <w:r>
+        <w:rPr>
+          <w:lang w:val="en-US"/>
+        </w:rPr>
+        <w:t xml:space="preserve"> on the northwest. </w:t>
+      </w:r>
+    </w:p>
+    <w:p>
+      <w:pPr>
+        <w:pStyle w:val="1"/>
+        <w:rPr>
+          <w:lang w:val="en-US"/>
+        </w:rPr>
+      </w:pPr>
+      <w:r>
+        <w:rPr>
+          <w:lang w:val="en-US"/>
+        </w:rPr>
+        <w:t>Creek Park</w:t>
+      </w:r>
+    </w:p>
+    <w:p>
+      <w:pPr>
+        <w:rPr>
+          <w:lang w:val="en-US"/>
+        </w:rPr>
+      </w:pPr>
+      <w:r>
+        <w:rPr>
+          <w:lang w:val="en-US"/>
+        </w:rPr>
+        <w:t>An abandoned city on the south part of the island, Creek Park was home to about 30.000 Vale citizens</w:t>
+      </w:r>
+      <w:r>
+        <w:rPr>
+          <w:lang w:val="en-US"/>
+        </w:rPr>
+        <w:t xml:space="preserve"> up until ten years ago</w:t>
+      </w:r>
+      <w:r>
+        <w:rPr>
+          <w:lang w:val="en-US"/>
+        </w:rPr>
+        <w:t>. They mostly resided in high-rise buildings, because the island was too small to waste space.</w:t>
+      </w:r>
+      <w:r>
+        <w:rPr>
+          <w:lang w:val="en-US"/>
+        </w:rPr>
+        <w:t xml:space="preserve"> This means that the player will mostly be travelling by rooftops.</w:t>
+      </w:r>
+      <w:r>
+        <w:rPr>
+          <w:lang w:val="en-US"/>
+        </w:rPr>
+        <w:t xml:space="preserve"> The city is 2x3sq size, one side facing the shore, the three others surrounded by a wall. </w:t>
+      </w:r>
+      <w:proofErr w:type="gramStart"/>
+      <w:r>
+        <w:rPr>
+          <w:lang w:val="en-US"/>
+        </w:rPr>
+        <w:t xml:space="preserve">The city has a </w:t>
+      </w:r>
+      <w:proofErr w:type="spellStart"/>
+      <w:r>
+        <w:rPr>
+          <w:lang w:val="en-US"/>
+        </w:rPr>
+        <w:t>Skyport</w:t>
+      </w:r>
+      <w:proofErr w:type="spellEnd"/>
+      <w:r>
+        <w:rPr>
+          <w:lang w:val="en-US"/>
+        </w:rPr>
+        <w:t xml:space="preserve"> on the southernmost </w:t>
+      </w:r>
+      <w:r>
+        <w:rPr>
+          <w:lang w:val="en-US"/>
+        </w:rPr>
         <w:lastRenderedPageBreak/>
-        <w:t>Geography</w:t>
-      </w:r>
-    </w:p>
-    <w:p>
-      <w:pPr>
-        <w:rPr>
-          <w:lang w:val="en-US"/>
-        </w:rPr>
-      </w:pPr>
-      <w:r>
-        <w:rPr>
-          <w:lang w:val="en-US"/>
-        </w:rPr>
-        <w:t xml:space="preserve">The Island is located between </w:t>
-      </w:r>
-      <w:r>
-        <w:rPr>
-          <w:lang w:val="en-US"/>
-        </w:rPr>
-        <w:t xml:space="preserve">the snowy continent of </w:t>
+        <w:t xml:space="preserve">point of the town and the island (which is an insertion point for the Atlas Black Ops), the Government </w:t>
+      </w:r>
+      <w:bookmarkStart w:id="1" w:name="_GoBack"/>
+      <w:bookmarkEnd w:id="1"/>
+      <w:r>
+        <w:rPr>
+          <w:lang w:val="en-US"/>
+        </w:rPr>
+        <w:t>building (which has a CCT Point keycard</w:t>
+      </w:r>
+      <w:r>
+        <w:rPr>
+          <w:lang w:val="en-US"/>
+        </w:rPr>
+        <w:t xml:space="preserve"> and some Data Sticks with information on how the island was overrun</w:t>
+      </w:r>
+      <w:r>
+        <w:rPr>
+          <w:lang w:val="en-US"/>
+        </w:rPr>
+        <w:t xml:space="preserve"> inside), the Dust shop (with a couple crystals of Dust inside), the Hospital (</w:t>
+      </w:r>
+      <w:r>
+        <w:rPr>
+          <w:lang w:val="en-US"/>
+        </w:rPr>
+        <w:t>with some Stimulants inside).</w:t>
+      </w:r>
+      <w:proofErr w:type="gramEnd"/>
+    </w:p>
+    <w:p>
+      <w:pPr>
+        <w:pStyle w:val="1"/>
+        <w:rPr>
+          <w:lang w:val="en-US"/>
+        </w:rPr>
+      </w:pPr>
+      <w:r>
+        <w:rPr>
+          <w:lang w:val="en-US"/>
+        </w:rPr>
+        <w:t>Nast Combat School</w:t>
+      </w:r>
+    </w:p>
+    <w:p>
+      <w:pPr>
+        <w:rPr>
+          <w:lang w:val="en-US"/>
+        </w:rPr>
+      </w:pPr>
+      <w:r>
+        <w:rPr>
+          <w:lang w:val="en-US"/>
+        </w:rPr>
+        <w:t xml:space="preserve">Located a square north of Creek Park, the </w:t>
+      </w:r>
+      <w:r>
+        <w:rPr>
+          <w:lang w:val="en-US"/>
+        </w:rPr>
+        <w:t>Nast Combat School was the place of the last stand for the surviving citizens of Creek Park. Inside, there are Stimulants and some Data Sticks.</w:t>
+      </w:r>
+    </w:p>
+    <w:p>
+      <w:pPr>
+        <w:pStyle w:val="1"/>
+        <w:rPr>
+          <w:lang w:val="en-US"/>
+        </w:rPr>
+      </w:pPr>
+      <w:r>
+        <w:rPr>
+          <w:lang w:val="en-US"/>
+        </w:rPr>
+        <w:t>CCT Point</w:t>
+      </w:r>
+    </w:p>
+    <w:p>
+      <w:pPr>
+        <w:rPr>
+          <w:lang w:val="en-US"/>
+        </w:rPr>
+      </w:pPr>
+      <w:r>
+        <w:rPr>
+          <w:lang w:val="en-US"/>
+        </w:rPr>
+        <w:t xml:space="preserve">Located on the easternmost point of the island, the CCT Point is the insertion point for the White Fang Splinter. The tower itself </w:t>
+      </w:r>
+      <w:proofErr w:type="gramStart"/>
+      <w:r>
+        <w:rPr>
+          <w:lang w:val="en-US"/>
+        </w:rPr>
+        <w:t>is locked</w:t>
+      </w:r>
+      <w:proofErr w:type="gramEnd"/>
+      <w:r>
+        <w:rPr>
+          <w:lang w:val="en-US"/>
+        </w:rPr>
+        <w:t xml:space="preserve"> and needs a keycard to enter</w:t>
+      </w:r>
+      <w:r>
+        <w:rPr>
+          <w:lang w:val="en-US"/>
+        </w:rPr>
+        <w:t>. Inside the tower, there is an Uplink Chip.</w:t>
+      </w:r>
+    </w:p>
+    <w:p>
+      <w:pPr>
+        <w:pStyle w:val="1"/>
+        <w:rPr>
+          <w:lang w:val="en-US"/>
+        </w:rPr>
+      </w:pPr>
+      <w:r>
+        <w:rPr>
+          <w:lang w:val="en-US"/>
+        </w:rPr>
+        <w:t>Atlas Black Site</w:t>
+      </w:r>
+    </w:p>
+    <w:p>
+      <w:pPr>
+        <w:rPr>
+          <w:lang w:val="en-US"/>
+        </w:rPr>
+      </w:pPr>
+      <w:r>
+        <w:rPr>
+          <w:lang w:val="en-US"/>
+        </w:rPr>
+        <w:t>A 2x2 site located on the northeast of the island, the Black Site is the insertion point for Salem’s Forces. It needs a keycard to enter. There are red lights flashing around it and inside it. Inside the site, there are Data Sticks containing information on AKX’s creation and AI specifications as well as lots of AK-130 and AK-200 robots. In the farthest part of the Black Site, there is a Boss – a Spider Droid, controlled by a rogue AI. It guards the last Data Stick needed for the player.</w:t>
+      </w:r>
+    </w:p>
+    <w:p>
+      <w:pPr>
+        <w:pStyle w:val="1"/>
+        <w:rPr>
+          <w:lang w:val="en-US"/>
+        </w:rPr>
+      </w:pPr>
+      <w:r>
+        <w:rPr>
+          <w:lang w:val="en-US"/>
+        </w:rPr>
+        <w:t>MI Complex</w:t>
+      </w:r>
+    </w:p>
+    <w:p>
+      <w:pPr>
+        <w:rPr>
+          <w:lang w:val="en-US"/>
+        </w:rPr>
+      </w:pPr>
+      <w:r>
+        <w:rPr>
+          <w:lang w:val="en-US"/>
+        </w:rPr>
+        <w:t xml:space="preserve">A 2x2 Z-shaped site on the northwest of the island, the Merlot Industries complex also needs a Keycard to enter. It is a starting point for the </w:t>
       </w:r>
       <w:proofErr w:type="spellStart"/>
       <w:r>
         <w:rPr>
           <w:lang w:val="en-US"/>
         </w:rPr>
-        <w:t>Solitas</w:t>
+        <w:t>Mistralian</w:t>
       </w:r>
       <w:proofErr w:type="spellEnd"/>
       <w:r>
         <w:rPr>
           <w:lang w:val="en-US"/>
         </w:rPr>
-        <w:t xml:space="preserve"> and humid-continental </w:t>
-      </w:r>
-      <w:proofErr w:type="spellStart"/>
-      <w:r>
-        <w:rPr>
-          <w:lang w:val="en-US"/>
-        </w:rPr>
-        <w:t>Sanus</w:t>
-      </w:r>
-      <w:proofErr w:type="spellEnd"/>
-      <w:r>
-        <w:rPr>
-          <w:lang w:val="en-US"/>
-        </w:rPr>
-        <w:t>. Climatically, the island is split in half between a subarctic boreal forest on the south and permafrost tundra on the north.</w:t>
-      </w:r>
-    </w:p>
-    <w:p>
-      <w:pPr>
-        <w:rPr>
-          <w:lang w:val="en-US"/>
-        </w:rPr>
-      </w:pPr>
-      <w:r>
-        <w:rPr>
-          <w:lang w:val="en-US"/>
-        </w:rPr>
-        <w:t>Notable locations include the abandoned city of Creek Park on the southern edge of the island, the Nast Combat School just north of it, the CCT point on the eastern edge, the Atlas Black Site on the northern edge and</w:t>
-      </w:r>
-      <w:r>
-        <w:rPr>
-          <w:lang w:val="en-US"/>
-        </w:rPr>
-        <w:t xml:space="preserve"> the MI Complex</w:t>
-      </w:r>
-      <w:r>
-        <w:rPr>
-          <w:lang w:val="en-US"/>
-        </w:rPr>
-        <w:t xml:space="preserve"> on the northwest. </w:t>
-      </w:r>
+        <w:t xml:space="preserve"> Mafia. Inside, there are Grimm, some Stimulants, one Grimm Destruction Orb and some Data Sticks. The farthest square of the Complex contains a Boss – Mutated Apathy, which guards the Grimm Serum.</w:t>
+      </w:r>
+    </w:p>
+    <w:p>
+      <w:pPr>
+        <w:rPr>
+          <w:lang w:val="en-US"/>
+        </w:rPr>
+      </w:pPr>
     </w:p>
     <w:p>
       <w:pPr>
@@ -2034,8 +2576,8 @@
           <w:lang w:val="en-US"/>
         </w:rPr>
       </w:pPr>
-      <w:bookmarkStart w:id="1" w:name="_Huntsmen"/>
-      <w:bookmarkEnd w:id="1"/>
+      <w:bookmarkStart w:id="2" w:name="_Huntsmen"/>
+      <w:bookmarkEnd w:id="2"/>
       <w:r>
         <w:rPr>
           <w:lang w:val="en-US"/>
@@ -2752,8 +3294,8 @@
           <w:lang w:val="en-US"/>
         </w:rPr>
       </w:pPr>
-      <w:bookmarkStart w:id="2" w:name="_Melee_Weapons"/>
-      <w:bookmarkEnd w:id="2"/>
+      <w:bookmarkStart w:id="3" w:name="_Melee_Weapons"/>
+      <w:bookmarkEnd w:id="3"/>
       <w:r>
         <w:rPr>
           <w:lang w:val="en-US"/>
@@ -2862,6 +3404,7 @@
               <w:rPr>
                 <w:lang w:val="en-US"/>
               </w:rPr>
+              <w:lastRenderedPageBreak/>
               <w:t>Payday</w:t>
             </w:r>
           </w:p>
@@ -4193,14 +4736,7 @@
               <w:rPr>
                 <w:lang w:val="en-US"/>
               </w:rPr>
-              <w:t xml:space="preserve"> Accuracy -15, Chance to Dodge </w:t>
-            </w:r>
-            <w:r>
-              <w:rPr>
-                <w:lang w:val="en-US"/>
-              </w:rPr>
-              <w:lastRenderedPageBreak/>
-              <w:t>against +10</w:t>
+              <w:t xml:space="preserve"> Accuracy -15, Chance to Dodge against +10</w:t>
             </w:r>
           </w:p>
           <w:p>
@@ -4253,7 +4789,6 @@
               <w:rPr>
                 <w:lang w:val="en-US"/>
               </w:rPr>
-              <w:lastRenderedPageBreak/>
               <w:t>1 * Weight of the object</w:t>
             </w:r>
           </w:p>
@@ -4271,7 +4806,6 @@
         <w:rPr>
           <w:lang w:val="en-US"/>
         </w:rPr>
-        <w:lastRenderedPageBreak/>
         <w:t>Items</w:t>
       </w:r>
     </w:p>
@@ -4791,6 +5325,7 @@
               <w:rPr>
                 <w:lang w:val="en-US"/>
               </w:rPr>
+              <w:lastRenderedPageBreak/>
               <w:t>MI Complex Keycard</w:t>
             </w:r>
           </w:p>
@@ -5067,7 +5602,6 @@
                 <w:lang w:val="en-US"/>
               </w:rPr>
             </w:pPr>
-            <w:bookmarkStart w:id="3" w:name="_GoBack" w:colFirst="0" w:colLast="2"/>
             <w:r>
               <w:rPr>
                 <w:lang w:val="en-US"/>
@@ -5113,7 +5647,6 @@
           </w:p>
         </w:tc>
       </w:tr>
-      <w:bookmarkEnd w:id="3"/>
     </w:tbl>
     <w:p>
       <w:pPr>
@@ -5447,6 +5980,119 @@
     </w:lvl>
   </w:abstractNum>
   <w:abstractNum w:abstractNumId="3">
+    <w:nsid w:val="47D611EC"/>
+    <w:multiLevelType w:val="hybridMultilevel"/>
+    <w:tmpl w:val="71AC48BA"/>
+    <w:lvl w:ilvl="0" w:tplc="04190001">
+      <w:start w:val="1"/>
+      <w:numFmt w:val="bullet"/>
+      <w:lvlText w:val=""/>
+      <w:lvlJc w:val="left"/>
+      <w:pPr>
+        <w:ind w:left="720" w:hanging="360"/>
+      </w:pPr>
+      <w:rPr>
+        <w:rFonts w:ascii="Symbol" w:hAnsi="Symbol" w:hint="default"/>
+      </w:rPr>
+    </w:lvl>
+    <w:lvl w:ilvl="1" w:tplc="04190003" w:tentative="1">
+      <w:start w:val="1"/>
+      <w:numFmt w:val="bullet"/>
+      <w:lvlText w:val="o"/>
+      <w:lvlJc w:val="left"/>
+      <w:pPr>
+        <w:ind w:left="1440" w:hanging="360"/>
+      </w:pPr>
+      <w:rPr>
+        <w:rFonts w:ascii="Courier New" w:hAnsi="Courier New" w:cs="Courier New" w:hint="default"/>
+      </w:rPr>
+    </w:lvl>
+    <w:lvl w:ilvl="2" w:tplc="04190005" w:tentative="1">
+      <w:start w:val="1"/>
+      <w:numFmt w:val="bullet"/>
+      <w:lvlText w:val=""/>
+      <w:lvlJc w:val="left"/>
+      <w:pPr>
+        <w:ind w:left="2160" w:hanging="360"/>
+      </w:pPr>
+      <w:rPr>
+        <w:rFonts w:ascii="Wingdings" w:hAnsi="Wingdings" w:hint="default"/>
+      </w:rPr>
+    </w:lvl>
+    <w:lvl w:ilvl="3" w:tplc="04190001" w:tentative="1">
+      <w:start w:val="1"/>
+      <w:numFmt w:val="bullet"/>
+      <w:lvlText w:val=""/>
+      <w:lvlJc w:val="left"/>
+      <w:pPr>
+        <w:ind w:left="2880" w:hanging="360"/>
+      </w:pPr>
+      <w:rPr>
+        <w:rFonts w:ascii="Symbol" w:hAnsi="Symbol" w:hint="default"/>
+      </w:rPr>
+    </w:lvl>
+    <w:lvl w:ilvl="4" w:tplc="04190003" w:tentative="1">
+      <w:start w:val="1"/>
+      <w:numFmt w:val="bullet"/>
+      <w:lvlText w:val="o"/>
+      <w:lvlJc w:val="left"/>
+      <w:pPr>
+        <w:ind w:left="3600" w:hanging="360"/>
+      </w:pPr>
+      <w:rPr>
+        <w:rFonts w:ascii="Courier New" w:hAnsi="Courier New" w:cs="Courier New" w:hint="default"/>
+      </w:rPr>
+    </w:lvl>
+    <w:lvl w:ilvl="5" w:tplc="04190005" w:tentative="1">
+      <w:start w:val="1"/>
+      <w:numFmt w:val="bullet"/>
+      <w:lvlText w:val=""/>
+      <w:lvlJc w:val="left"/>
+      <w:pPr>
+        <w:ind w:left="4320" w:hanging="360"/>
+      </w:pPr>
+      <w:rPr>
+        <w:rFonts w:ascii="Wingdings" w:hAnsi="Wingdings" w:hint="default"/>
+      </w:rPr>
+    </w:lvl>
+    <w:lvl w:ilvl="6" w:tplc="04190001" w:tentative="1">
+      <w:start w:val="1"/>
+      <w:numFmt w:val="bullet"/>
+      <w:lvlText w:val=""/>
+      <w:lvlJc w:val="left"/>
+      <w:pPr>
+        <w:ind w:left="5040" w:hanging="360"/>
+      </w:pPr>
+      <w:rPr>
+        <w:rFonts w:ascii="Symbol" w:hAnsi="Symbol" w:hint="default"/>
+      </w:rPr>
+    </w:lvl>
+    <w:lvl w:ilvl="7" w:tplc="04190003" w:tentative="1">
+      <w:start w:val="1"/>
+      <w:numFmt w:val="bullet"/>
+      <w:lvlText w:val="o"/>
+      <w:lvlJc w:val="left"/>
+      <w:pPr>
+        <w:ind w:left="5760" w:hanging="360"/>
+      </w:pPr>
+      <w:rPr>
+        <w:rFonts w:ascii="Courier New" w:hAnsi="Courier New" w:cs="Courier New" w:hint="default"/>
+      </w:rPr>
+    </w:lvl>
+    <w:lvl w:ilvl="8" w:tplc="04190005" w:tentative="1">
+      <w:start w:val="1"/>
+      <w:numFmt w:val="bullet"/>
+      <w:lvlText w:val=""/>
+      <w:lvlJc w:val="left"/>
+      <w:pPr>
+        <w:ind w:left="6480" w:hanging="360"/>
+      </w:pPr>
+      <w:rPr>
+        <w:rFonts w:ascii="Wingdings" w:hAnsi="Wingdings" w:hint="default"/>
+      </w:rPr>
+    </w:lvl>
+  </w:abstractNum>
+  <w:abstractNum w:abstractNumId="4">
     <w:nsid w:val="58853332"/>
     <w:multiLevelType w:val="hybridMultilevel"/>
     <w:tmpl w:val="A8F4059E"/>
@@ -5566,10 +6212,13 @@
     <w:abstractNumId w:val="2"/>
   </w:num>
   <w:num w:numId="3">
-    <w:abstractNumId w:val="3"/>
+    <w:abstractNumId w:val="4"/>
   </w:num>
   <w:num w:numId="4">
     <w:abstractNumId w:val="0"/>
+  </w:num>
+  <w:num w:numId="5">
+    <w:abstractNumId w:val="3"/>
   </w:num>
 </w:numbering>
 </file>
@@ -6501,7 +7150,7 @@
 </file>
 
 <file path=customXml/itemProps1.xml><?xml version="1.0" encoding="utf-8"?>
-<ds:datastoreItem xmlns:ds="http://schemas.openxmlformats.org/officeDocument/2006/customXml" ds:itemID="{B7DCAA60-8369-4A2C-ABD9-E4E33778B959}">
+<ds:datastoreItem xmlns:ds="http://schemas.openxmlformats.org/officeDocument/2006/customXml" ds:itemID="{B9247B88-586E-4ED1-BCEB-D1FC586E39B5}">
   <ds:schemaRefs>
     <ds:schemaRef ds:uri="http://schemas.openxmlformats.org/officeDocument/2006/bibliography"/>
   </ds:schemaRefs>

</xml_diff>

<commit_message>
Added two fonts, added basic Scroll GUI, added background screen static
</commit_message>
<xml_diff>
--- a/Huntsmen of Remnant Game Design Document.docx
+++ b/Huntsmen of Remnant Game Design Document.docx
@@ -1,6 +1,6 @@
 
 <file path=word/document.xml><?xml version="1.0" encoding="utf-8"?>
-<w:document xmlns:wpc="http://schemas.microsoft.com/office/word/2010/wordprocessingCanvas" xmlns:mc="http://schemas.openxmlformats.org/markup-compatibility/2006" xmlns:o="urn:schemas-microsoft-com:office:office" xmlns:r="http://schemas.openxmlformats.org/officeDocument/2006/relationships" xmlns:m="http://schemas.openxmlformats.org/officeDocument/2006/math" xmlns:v="urn:schemas-microsoft-com:vml" xmlns:wp14="http://schemas.microsoft.com/office/word/2010/wordprocessingDrawing" xmlns:wp="http://schemas.openxmlformats.org/drawingml/2006/wordprocessingDrawing" xmlns:w10="urn:schemas-microsoft-com:office:word" xmlns:w="http://schemas.openxmlformats.org/wordprocessingml/2006/main" xmlns:w14="http://schemas.microsoft.com/office/word/2010/wordml" xmlns:w15="http://schemas.microsoft.com/office/word/2012/wordml" xmlns:wpg="http://schemas.microsoft.com/office/word/2010/wordprocessingGroup" xmlns:wpi="http://schemas.microsoft.com/office/word/2010/wordprocessingInk" xmlns:wne="http://schemas.microsoft.com/office/word/2006/wordml" xmlns:wps="http://schemas.microsoft.com/office/word/2010/wordprocessingShape" mc:Ignorable="w14 w15 wp14">
+<w:document xmlns:wpc="http://schemas.microsoft.com/office/word/2010/wordprocessingCanvas" xmlns:mc="http://schemas.openxmlformats.org/markup-compatibility/2006" xmlns:o="urn:schemas-microsoft-com:office:office" xmlns:r="http://schemas.openxmlformats.org/officeDocument/2006/relationships" xmlns:m="http://schemas.openxmlformats.org/officeDocument/2006/math" xmlns:v="urn:schemas-microsoft-com:vml" xmlns:wp14="http://schemas.microsoft.com/office/word/2010/wordprocessingDrawing" xmlns:wp="http://schemas.openxmlformats.org/drawingml/2006/wordprocessingDrawing" xmlns:w10="urn:schemas-microsoft-com:office:word" xmlns:w="http://schemas.openxmlformats.org/wordprocessingml/2006/main" xmlns:w14="http://schemas.microsoft.com/office/word/2010/wordml" xmlns:wpg="http://schemas.microsoft.com/office/word/2010/wordprocessingGroup" xmlns:wpi="http://schemas.microsoft.com/office/word/2010/wordprocessingInk" xmlns:wne="http://schemas.microsoft.com/office/word/2006/wordml" xmlns:wps="http://schemas.microsoft.com/office/word/2010/wordprocessingShape" mc:Ignorable="w14 wp14">
   <w:body>
     <w:p>
       <w:pPr>
@@ -204,13 +204,51 @@
         <w:rPr>
           <w:lang w:val="en-US"/>
         </w:rPr>
-        <w:t>The island is represented by an 8x8 square grid, which make up the global map. Each square is further represented by a 500x500 square grid, which make up local maps, on which the gameplay is happening.</w:t>
-      </w:r>
-      <w:r>
-        <w:rPr>
-          <w:lang w:val="en-US"/>
-        </w:rPr>
-        <w:t xml:space="preserve"> Each local square’s width and height equal 2 meters. This means that each local map is 1km to 1km size and the island is 8km to 8km size.</w:t>
+        <w:t>T</w:t>
+      </w:r>
+      <w:r>
+        <w:rPr>
+          <w:lang w:val="en-US"/>
+        </w:rPr>
+        <w:t xml:space="preserve">he island is represented by </w:t>
+      </w:r>
+      <w:proofErr w:type="gramStart"/>
+      <w:r>
+        <w:rPr>
+          <w:lang w:val="en-US"/>
+        </w:rPr>
+        <w:t>an</w:t>
+      </w:r>
+      <w:proofErr w:type="gramEnd"/>
+      <w:r>
+        <w:rPr>
+          <w:lang w:val="en-US"/>
+        </w:rPr>
+        <w:t xml:space="preserve"> 6x6</w:t>
+      </w:r>
+      <w:r>
+        <w:rPr>
+          <w:lang w:val="en-US"/>
+        </w:rPr>
+        <w:t xml:space="preserve"> square grid, which make up the global map. Each square is further represented by a 500x500 square grid, which make up local maps, on which the gameplay is happening.</w:t>
+      </w:r>
+      <w:r>
+        <w:rPr>
+          <w:lang w:val="en-US"/>
+        </w:rPr>
+        <w:t xml:space="preserve"> Each local square’s width and height equal 2 meters. This means that each local map is 1km</w:t>
+      </w:r>
+      <w:r>
+        <w:rPr>
+          <w:lang w:val="en-US"/>
+        </w:rPr>
+        <w:t xml:space="preserve"> to 1km size and the island is 6km to 6</w:t>
+      </w:r>
+      <w:r>
+        <w:rPr>
+          <w:lang w:val="en-US"/>
+        </w:rPr>
+        <w:t>km size.</w:t>
       </w:r>
       <w:r>
         <w:rPr>
@@ -317,14 +355,26 @@
         <w:rPr>
           <w:lang w:val="en-US"/>
         </w:rPr>
-        <w:t xml:space="preserve"> of the local map at (6</w:t>
+        <w:t xml:space="preserve"> of the local map at (</w:t>
+      </w:r>
+      <w:r>
+        <w:rPr>
+          <w:lang w:val="en-US"/>
+        </w:rPr>
+        <w:t>5</w:t>
       </w:r>
       <w:proofErr w:type="gramStart"/>
       <w:r>
         <w:rPr>
           <w:lang w:val="en-US"/>
         </w:rPr>
-        <w:t>,5</w:t>
+        <w:t>,</w:t>
+      </w:r>
+      <w:r>
+        <w:rPr>
+          <w:lang w:val="en-US"/>
+        </w:rPr>
+        <w:t>4</w:t>
       </w:r>
       <w:proofErr w:type="gramEnd"/>
       <w:r>
@@ -343,7 +393,31 @@
         <w:rPr>
           <w:lang w:val="en-US"/>
         </w:rPr>
-        <w:t xml:space="preserve">global map coordinates (6,6), </w:t>
+        <w:t>global map coordinates (</w:t>
+      </w:r>
+      <w:r>
+        <w:rPr>
+          <w:lang w:val="en-US"/>
+        </w:rPr>
+        <w:t>5</w:t>
+      </w:r>
+      <w:r>
+        <w:rPr>
+          <w:lang w:val="en-US"/>
+        </w:rPr>
+        <w:t>,</w:t>
+      </w:r>
+      <w:r>
+        <w:rPr>
+          <w:lang w:val="en-US"/>
+        </w:rPr>
+        <w:t>5</w:t>
+      </w:r>
+      <w:r>
+        <w:rPr>
+          <w:lang w:val="en-US"/>
+        </w:rPr>
+        <w:t xml:space="preserve">), </w:t>
       </w:r>
       <w:r>
         <w:rPr>
@@ -361,7 +435,19 @@
         <w:rPr>
           <w:lang w:val="en-US"/>
         </w:rPr>
-        <w:t>coordinates (222,1)</w:t>
+        <w:t>coordinates (222,</w:t>
+      </w:r>
+      <w:r>
+        <w:rPr>
+          <w:lang w:val="en-US"/>
+        </w:rPr>
+        <w:t>1</w:t>
+      </w:r>
+      <w:r>
+        <w:rPr>
+          <w:lang w:val="en-US"/>
+        </w:rPr>
+        <w:t>)</w:t>
       </w:r>
       <w:r>
         <w:rPr>
@@ -439,6 +525,8 @@
         </w:rPr>
         <w:t>Huntsmen are player-controlled characters. The player controls a team of four Huntsmen maximum, one of which is set by the faction choice and the other three are chosen from a faction-defined pool of six. The AI controls three teams of four Huntsmen total, one of which is defined by the faction and three chosen at random from a faction-defined pool of six.</w:t>
       </w:r>
+      <w:bookmarkStart w:id="0" w:name="_GoBack"/>
+      <w:bookmarkEnd w:id="0"/>
     </w:p>
     <w:p>
       <w:pPr>
@@ -515,21 +603,21 @@
         <w:rPr>
           <w:lang w:val="en-US"/>
         </w:rPr>
-        <w:t xml:space="preserve">a special ability, called a “Semblance”. Semblances can be active, requiring manual activation or passive, that are either always on or activate without player input. Active and automatic-passive Semblances require Aura to use. If a Huntsman </w:t>
+        <w:t xml:space="preserve">a special ability, called a “Semblance”. Semblances can be active, requiring manual activation or passive, that are either always on or activate without player input. Active and automatic-passive Semblances require Aura to use. If a Huntsman doesn’t have enough </w:t>
       </w:r>
       <w:proofErr w:type="gramStart"/>
       <w:r>
         <w:rPr>
           <w:lang w:val="en-US"/>
         </w:rPr>
-        <w:t>doesn’t</w:t>
+        <w:t>Aura</w:t>
       </w:r>
       <w:proofErr w:type="gramEnd"/>
       <w:r>
         <w:rPr>
           <w:lang w:val="en-US"/>
         </w:rPr>
-        <w:t xml:space="preserve"> have enough Aura to activate their Semblance, they cannot </w:t>
+        <w:t xml:space="preserve"> to activate their Semblance, they cannot </w:t>
       </w:r>
       <w:r>
         <w:rPr>
@@ -1353,21 +1441,21 @@
         <w:rPr>
           <w:lang w:val="en-US"/>
         </w:rPr>
-        <w:t xml:space="preserve">Every attack’s outcome </w:t>
+        <w:t xml:space="preserve">Every attack’s outcome is calculated using the formulas </w:t>
       </w:r>
       <w:proofErr w:type="gramStart"/>
       <w:r>
         <w:rPr>
           <w:lang w:val="en-US"/>
         </w:rPr>
-        <w:t>is calculated</w:t>
+        <w:t>laid</w:t>
       </w:r>
       <w:proofErr w:type="gramEnd"/>
       <w:r>
         <w:rPr>
           <w:lang w:val="en-US"/>
         </w:rPr>
-        <w:t xml:space="preserve"> using the formulas laid out below.</w:t>
+        <w:t xml:space="preserve"> out below.</w:t>
       </w:r>
     </w:p>
     <w:p>
@@ -1610,51 +1698,43 @@
           <w:lang w:val="en-US"/>
         </w:rPr>
       </w:pPr>
+      <w:r>
+        <w:rPr>
+          <w:lang w:val="en-US"/>
+        </w:rPr>
+        <w:t xml:space="preserve">1920x1080 locked resolution. </w:t>
+      </w:r>
+    </w:p>
+    <w:p>
+      <w:pPr>
+        <w:rPr>
+          <w:lang w:val="en-US"/>
+        </w:rPr>
+      </w:pPr>
+      <w:r>
+        <w:rPr>
+          <w:lang w:val="en-US"/>
+        </w:rPr>
+        <w:t>Bottom 25% of the screen (270px) is the GUI area. There, the player has four Hunts</w:t>
+      </w:r>
+      <w:r>
+        <w:rPr>
+          <w:lang w:val="en-US"/>
+        </w:rPr>
+        <w:t xml:space="preserve">man Scrolls, the text window, the global map and the game control buttons (save, load, </w:t>
+      </w:r>
       <w:proofErr w:type="gramStart"/>
       <w:r>
         <w:rPr>
           <w:lang w:val="en-US"/>
         </w:rPr>
-        <w:t>1920x1080</w:t>
+        <w:t>exit</w:t>
       </w:r>
       <w:proofErr w:type="gramEnd"/>
       <w:r>
         <w:rPr>
           <w:lang w:val="en-US"/>
         </w:rPr>
-        <w:t xml:space="preserve"> locked resolution. </w:t>
-      </w:r>
-    </w:p>
-    <w:p>
-      <w:pPr>
-        <w:rPr>
-          <w:lang w:val="en-US"/>
-        </w:rPr>
-      </w:pPr>
-      <w:r>
-        <w:rPr>
-          <w:lang w:val="en-US"/>
-        </w:rPr>
-        <w:t>Bottom 25% of the screen (270px) is the GUI area. There, the player has four Hunts</w:t>
-      </w:r>
-      <w:r>
-        <w:rPr>
-          <w:lang w:val="en-US"/>
-        </w:rPr>
-        <w:t xml:space="preserve">man Scrolls, the text window, the global map and the game control buttons (save, load, </w:t>
-      </w:r>
-      <w:proofErr w:type="gramStart"/>
-      <w:r>
-        <w:rPr>
-          <w:lang w:val="en-US"/>
-        </w:rPr>
-        <w:t>exit</w:t>
-      </w:r>
-      <w:proofErr w:type="gramEnd"/>
-      <w:r>
-        <w:rPr>
-          <w:lang w:val="en-US"/>
-        </w:rPr>
         <w:t>)</w:t>
       </w:r>
     </w:p>
@@ -1668,76 +1748,20 @@
         <w:rPr>
           <w:lang w:val="en-US"/>
         </w:rPr>
-        <w:t xml:space="preserve">The scrolls contain the information on the player’s Huntsman – their name, portrait, current Aura level, current weapon form, Actions left (in Combat mode) and the inventory. The Scroll can be expanded in order to show the player more information on their Huntsman, such as their own stats, the stats of their weapon and their </w:t>
-      </w:r>
-      <w:proofErr w:type="gramStart"/>
-      <w:r>
-        <w:rPr>
-          <w:lang w:val="en-US"/>
-        </w:rPr>
-        <w:t>current status</w:t>
-      </w:r>
-      <w:proofErr w:type="gramEnd"/>
-      <w:r>
-        <w:rPr>
-          <w:lang w:val="en-US"/>
-        </w:rPr>
-        <w:t xml:space="preserve"> effects. If a Huntsman </w:t>
-      </w:r>
-      <w:proofErr w:type="gramStart"/>
-      <w:r>
-        <w:rPr>
-          <w:lang w:val="en-US"/>
-        </w:rPr>
-        <w:t>is chosen</w:t>
-      </w:r>
-      <w:proofErr w:type="gramEnd"/>
-      <w:r>
-        <w:rPr>
-          <w:lang w:val="en-US"/>
-        </w:rPr>
-        <w:t xml:space="preserve"> as the controlled one, a thin yellow frame is displayed around the portrait. If the Huntsman </w:t>
-      </w:r>
-      <w:proofErr w:type="gramStart"/>
-      <w:r>
-        <w:rPr>
-          <w:lang w:val="en-US"/>
-        </w:rPr>
-        <w:t>is killed</w:t>
-      </w:r>
-      <w:proofErr w:type="gramEnd"/>
-      <w:r>
-        <w:rPr>
-          <w:lang w:val="en-US"/>
-        </w:rPr>
-        <w:t xml:space="preserve"> in action, their Scroll is empty and broken.</w:t>
-      </w:r>
-    </w:p>
-    <w:p>
-      <w:pPr>
-        <w:rPr>
-          <w:lang w:val="en-US"/>
-        </w:rPr>
-      </w:pPr>
-      <w:r>
-        <w:rPr>
-          <w:lang w:val="en-US"/>
-        </w:rPr>
-        <w:t xml:space="preserve">The text window </w:t>
-      </w:r>
-      <w:proofErr w:type="gramStart"/>
-      <w:r>
-        <w:rPr>
-          <w:lang w:val="en-US"/>
-        </w:rPr>
-        <w:t>is used</w:t>
-      </w:r>
-      <w:proofErr w:type="gramEnd"/>
-      <w:r>
-        <w:rPr>
-          <w:lang w:val="en-US"/>
-        </w:rPr>
-        <w:t xml:space="preserve"> to display any dialogue the Huntsmen say.</w:t>
+        <w:t>The scrolls contain the information on the player’s Huntsman – their name, portrait, current Aura level, current weapon form, Actions left (in Combat mode) and the inventory. The Scroll can be expanded in order to show the player more information on their Huntsman, such as their own stats, the stats of their weapon and their current status effects. If a Huntsman is chosen as the controlled one, a thin yellow frame is displayed around the portrait. If the Huntsman is killed in action, their Scroll is empty and broken.</w:t>
+      </w:r>
+    </w:p>
+    <w:p>
+      <w:pPr>
+        <w:rPr>
+          <w:lang w:val="en-US"/>
+        </w:rPr>
+      </w:pPr>
+      <w:r>
+        <w:rPr>
+          <w:lang w:val="en-US"/>
+        </w:rPr>
+        <w:t>The text window is used to display any dialogue the Huntsmen say.</w:t>
       </w:r>
     </w:p>
     <w:p>
@@ -1799,21 +1823,7 @@
         <w:rPr>
           <w:lang w:val="en-US"/>
         </w:rPr>
-        <w:t xml:space="preserve">A click on an enemy Huntsman </w:t>
-      </w:r>
-      <w:proofErr w:type="gramStart"/>
-      <w:r>
-        <w:rPr>
-          <w:lang w:val="en-US"/>
-        </w:rPr>
-        <w:t>is interpreted</w:t>
-      </w:r>
-      <w:proofErr w:type="gramEnd"/>
-      <w:r>
-        <w:rPr>
-          <w:lang w:val="en-US"/>
-        </w:rPr>
-        <w:t xml:space="preserve"> as an Attack Action, Ranged, Charge or Melee depending on the selected Huntsman’s weapon.</w:t>
+        <w:t>A click on an enemy Huntsman is interpreted as an Attack Action, Ranged, Charge or Melee depending on the selected Huntsman’s weapon.</w:t>
       </w:r>
     </w:p>
     <w:p>
@@ -1910,23 +1920,9 @@
         <w:rPr>
           <w:lang w:val="en-US"/>
         </w:rPr>
-        <w:t xml:space="preserve">The world of the game </w:t>
-      </w:r>
-      <w:proofErr w:type="gramStart"/>
-      <w:r>
-        <w:rPr>
-          <w:lang w:val="en-US"/>
-        </w:rPr>
-        <w:t>is called</w:t>
-      </w:r>
-      <w:proofErr w:type="gramEnd"/>
-      <w:r>
-        <w:rPr>
-          <w:lang w:val="en-US"/>
-        </w:rPr>
-        <w:t xml:space="preserve"> </w:t>
-      </w:r>
-      <w:hyperlink r:id="rId6" w:history="1">
+        <w:t xml:space="preserve">The world of the game is called </w:t>
+      </w:r>
+      <w:hyperlink r:id="rId7" w:history="1">
         <w:r>
           <w:rPr>
             <w:rStyle w:val="a9"/>
@@ -2020,7 +2016,7 @@
         </w:rPr>
         <w:t xml:space="preserve">There are two kinds of sentient species inhabiting Remnant: Humans and Faunus. Humans are the same as the regular Earth Homo sapiens. Faunus are Humans that possess one animal trait (cat ears, dog tail, walrus fangs, etc.). Historically, Faunus were an oppressed species. This led to the creation of the </w:t>
       </w:r>
-      <w:hyperlink r:id="rId7" w:history="1">
+      <w:hyperlink r:id="rId8" w:history="1">
         <w:r>
           <w:rPr>
             <w:rStyle w:val="a9"/>
@@ -2060,23 +2056,9 @@
         <w:rPr>
           <w:lang w:val="en-US"/>
         </w:rPr>
-        <w:t xml:space="preserve">Aside from the sentient species, Remnant </w:t>
-      </w:r>
-      <w:proofErr w:type="gramStart"/>
-      <w:r>
-        <w:rPr>
-          <w:lang w:val="en-US"/>
-        </w:rPr>
-        <w:t>is inhabited</w:t>
-      </w:r>
-      <w:proofErr w:type="gramEnd"/>
-      <w:r>
-        <w:rPr>
-          <w:lang w:val="en-US"/>
-        </w:rPr>
-        <w:t xml:space="preserve"> by the </w:t>
-      </w:r>
-      <w:hyperlink r:id="rId8" w:history="1">
+        <w:t xml:space="preserve">Aside from the sentient species, Remnant is inhabited by the </w:t>
+      </w:r>
+      <w:hyperlink r:id="rId9" w:history="1">
         <w:r>
           <w:rPr>
             <w:rStyle w:val="a9"/>
@@ -2089,35 +2071,35 @@
         <w:rPr>
           <w:lang w:val="en-US"/>
         </w:rPr>
-        <w:t xml:space="preserve">. Grimm are pitch-black monster-like creatures that exist for the sole purpose of destruction of </w:t>
+        <w:t xml:space="preserve">. Grimm </w:t>
       </w:r>
       <w:proofErr w:type="gramStart"/>
       <w:r>
         <w:rPr>
           <w:lang w:val="en-US"/>
         </w:rPr>
-        <w:t>mankind.</w:t>
+        <w:t>are</w:t>
       </w:r>
       <w:proofErr w:type="gramEnd"/>
       <w:r>
         <w:rPr>
           <w:lang w:val="en-US"/>
         </w:rPr>
-        <w:t xml:space="preserve"> Grimm have a tendency to learn and evolve over time, which leads to older Grimm being much larger and stronger than young </w:t>
+        <w:t xml:space="preserve"> pitch-black monster-like creatures that exist for the sole purpose of destruction of mankind. Grimm </w:t>
       </w:r>
       <w:proofErr w:type="gramStart"/>
       <w:r>
         <w:rPr>
           <w:lang w:val="en-US"/>
         </w:rPr>
-        <w:t>Grimm</w:t>
+        <w:t>have</w:t>
       </w:r>
       <w:proofErr w:type="gramEnd"/>
       <w:r>
         <w:rPr>
           <w:lang w:val="en-US"/>
         </w:rPr>
-        <w:t xml:space="preserve">. </w:t>
+        <w:t xml:space="preserve"> a tendency to learn and evolve over time, which leads to older Grimm being much larger and stronger than young Grimm. </w:t>
       </w:r>
     </w:p>
     <w:p>
@@ -2132,7 +2114,7 @@
         </w:rPr>
         <w:t xml:space="preserve">One of the notable Remnant traditions is the </w:t>
       </w:r>
-      <w:hyperlink r:id="rId9" w:history="1">
+      <w:hyperlink r:id="rId10" w:history="1">
         <w:r>
           <w:rPr>
             <w:rStyle w:val="a9"/>
@@ -2155,8 +2137,8 @@
           <w:lang w:val="en-US"/>
         </w:rPr>
       </w:pPr>
-      <w:bookmarkStart w:id="0" w:name="_Huntsmen_1"/>
-      <w:bookmarkEnd w:id="0"/>
+      <w:bookmarkStart w:id="1" w:name="_Huntsmen_1"/>
+      <w:bookmarkEnd w:id="1"/>
       <w:r>
         <w:rPr>
           <w:lang w:val="en-US"/>
@@ -2335,14 +2317,7 @@
         <w:rPr>
           <w:lang w:val="en-US"/>
         </w:rPr>
-        <w:t xml:space="preserve"> The city is 2x3sq size, one side facing the shore, the three others surrounded by a wall. </w:t>
-      </w:r>
-      <w:proofErr w:type="gramStart"/>
-      <w:r>
-        <w:rPr>
-          <w:lang w:val="en-US"/>
-        </w:rPr>
-        <w:t xml:space="preserve">The city has a </w:t>
+        <w:t xml:space="preserve"> The city is 2x3sq size, one side facing the shore, the three others surrounded by a wall. The city has a </w:t>
       </w:r>
       <w:proofErr w:type="spellStart"/>
       <w:r>
@@ -2363,15 +2338,7 @@
           <w:lang w:val="en-US"/>
         </w:rPr>
         <w:lastRenderedPageBreak/>
-        <w:t xml:space="preserve">point of the town and the island (which is an insertion point for the Atlas Black Ops), the Government </w:t>
-      </w:r>
-      <w:bookmarkStart w:id="1" w:name="_GoBack"/>
-      <w:bookmarkEnd w:id="1"/>
-      <w:r>
-        <w:rPr>
-          <w:lang w:val="en-US"/>
-        </w:rPr>
-        <w:t>building (which has a CCT Point keycard</w:t>
+        <w:t>point of the town and the island (which is an insertion point for the Atlas Black Ops), the Government building (which has a CCT Point keycard</w:t>
       </w:r>
       <w:r>
         <w:rPr>
@@ -2391,7 +2358,6 @@
         </w:rPr>
         <w:t>with some Stimulants inside).</w:t>
       </w:r>
-      <w:proofErr w:type="gramEnd"/>
     </w:p>
     <w:p>
       <w:pPr>
@@ -2450,21 +2416,7 @@
         <w:rPr>
           <w:lang w:val="en-US"/>
         </w:rPr>
-        <w:t xml:space="preserve">Located on the easternmost point of the island, the CCT Point is the insertion point for the White Fang Splinter. The tower itself </w:t>
-      </w:r>
-      <w:proofErr w:type="gramStart"/>
-      <w:r>
-        <w:rPr>
-          <w:lang w:val="en-US"/>
-        </w:rPr>
-        <w:t>is locked</w:t>
-      </w:r>
-      <w:proofErr w:type="gramEnd"/>
-      <w:r>
-        <w:rPr>
-          <w:lang w:val="en-US"/>
-        </w:rPr>
-        <w:t xml:space="preserve"> and needs a keycard to enter</w:t>
+        <w:t>Located on the easternmost point of the island, the CCT Point is the insertion point for the White Fang Splinter. The tower itself is locked and needs a keycard to enter</w:t>
       </w:r>
       <w:r>
         <w:rPr>
@@ -5092,28 +5044,28 @@
               <w:rPr>
                 <w:lang w:val="en-US"/>
               </w:rPr>
-              <w:t>Weapon: On hit, -5 Speed for 3 turns</w:t>
+              <w:t xml:space="preserve">Weapon: On hit, -5 </w:t>
+            </w:r>
+            <w:proofErr w:type="gramStart"/>
+            <w:r>
+              <w:rPr>
+                <w:lang w:val="en-US"/>
+              </w:rPr>
+              <w:t>Speed</w:t>
+            </w:r>
+            <w:proofErr w:type="gramEnd"/>
+            <w:r>
+              <w:rPr>
+                <w:lang w:val="en-US"/>
+              </w:rPr>
+              <w:t xml:space="preserve"> for 3 turns</w:t>
             </w:r>
             <w:r>
               <w:rPr>
                 <w:lang w:val="en-US"/>
               </w:rPr>
               <w:br/>
-              <w:t xml:space="preserve">Thrown: Create a 7x7 square of ice for 3 </w:t>
-            </w:r>
-            <w:proofErr w:type="gramStart"/>
-            <w:r>
-              <w:rPr>
-                <w:lang w:val="en-US"/>
-              </w:rPr>
-              <w:t>turns,</w:t>
-            </w:r>
-            <w:proofErr w:type="gramEnd"/>
-            <w:r>
-              <w:rPr>
-                <w:lang w:val="en-US"/>
-              </w:rPr>
-              <w:t xml:space="preserve"> anyone standing on it gets -5 Speed, -5 Accuracy.</w:t>
+              <w:t>Thrown: Create a 7x7 square of ice for 3 turns, anyone standing on it gets -5 Speed, -5 Accuracy.</w:t>
             </w:r>
           </w:p>
         </w:tc>
@@ -5666,7 +5618,7 @@
 </file>
 
 <file path=word/numbering.xml><?xml version="1.0" encoding="utf-8"?>
-<w:numbering xmlns:wpc="http://schemas.microsoft.com/office/word/2010/wordprocessingCanvas" xmlns:mc="http://schemas.openxmlformats.org/markup-compatibility/2006" xmlns:o="urn:schemas-microsoft-com:office:office" xmlns:r="http://schemas.openxmlformats.org/officeDocument/2006/relationships" xmlns:m="http://schemas.openxmlformats.org/officeDocument/2006/math" xmlns:v="urn:schemas-microsoft-com:vml" xmlns:wp14="http://schemas.microsoft.com/office/word/2010/wordprocessingDrawing" xmlns:wp="http://schemas.openxmlformats.org/drawingml/2006/wordprocessingDrawing" xmlns:w10="urn:schemas-microsoft-com:office:word" xmlns:w="http://schemas.openxmlformats.org/wordprocessingml/2006/main" xmlns:w14="http://schemas.microsoft.com/office/word/2010/wordml" xmlns:w15="http://schemas.microsoft.com/office/word/2012/wordml" xmlns:wpg="http://schemas.microsoft.com/office/word/2010/wordprocessingGroup" xmlns:wpi="http://schemas.microsoft.com/office/word/2010/wordprocessingInk" xmlns:wne="http://schemas.microsoft.com/office/word/2006/wordml" xmlns:wps="http://schemas.microsoft.com/office/word/2010/wordprocessingShape" mc:Ignorable="w14 w15 wp14">
+<w:numbering xmlns:wpc="http://schemas.microsoft.com/office/word/2010/wordprocessingCanvas" xmlns:mc="http://schemas.openxmlformats.org/markup-compatibility/2006" xmlns:o="urn:schemas-microsoft-com:office:office" xmlns:r="http://schemas.openxmlformats.org/officeDocument/2006/relationships" xmlns:m="http://schemas.openxmlformats.org/officeDocument/2006/math" xmlns:v="urn:schemas-microsoft-com:vml" xmlns:wp14="http://schemas.microsoft.com/office/word/2010/wordprocessingDrawing" xmlns:wp="http://schemas.openxmlformats.org/drawingml/2006/wordprocessingDrawing" xmlns:w10="urn:schemas-microsoft-com:office:word" xmlns:w="http://schemas.openxmlformats.org/wordprocessingml/2006/main" xmlns:w14="http://schemas.microsoft.com/office/word/2010/wordml" xmlns:wpg="http://schemas.microsoft.com/office/word/2010/wordprocessingGroup" xmlns:wpi="http://schemas.microsoft.com/office/word/2010/wordprocessingInk" xmlns:wne="http://schemas.microsoft.com/office/word/2006/wordml" xmlns:wps="http://schemas.microsoft.com/office/word/2010/wordprocessingShape" mc:Ignorable="w14 wp14">
   <w:abstractNum w:abstractNumId="0">
     <w:nsid w:val="141052F0"/>
     <w:multiLevelType w:val="hybridMultilevel"/>
@@ -6224,7 +6176,7 @@
 </file>
 
 <file path=word/styles.xml><?xml version="1.0" encoding="utf-8"?>
-<w:styles xmlns:mc="http://schemas.openxmlformats.org/markup-compatibility/2006" xmlns:r="http://schemas.openxmlformats.org/officeDocument/2006/relationships" xmlns:w="http://schemas.openxmlformats.org/wordprocessingml/2006/main" xmlns:w14="http://schemas.microsoft.com/office/word/2010/wordml" xmlns:w15="http://schemas.microsoft.com/office/word/2012/wordml" mc:Ignorable="w14 w15">
+<w:styles xmlns:mc="http://schemas.openxmlformats.org/markup-compatibility/2006" xmlns:r="http://schemas.openxmlformats.org/officeDocument/2006/relationships" xmlns:w="http://schemas.openxmlformats.org/wordprocessingml/2006/main" xmlns:w14="http://schemas.microsoft.com/office/word/2010/wordml" mc:Ignorable="w14">
   <w:docDefaults>
     <w:rPrDefault>
       <w:rPr>
@@ -6240,378 +6192,547 @@
       </w:pPr>
     </w:pPrDefault>
   </w:docDefaults>
-  <w:latentStyles w:defLockedState="0" w:defUIPriority="99" w:defSemiHidden="0" w:defUnhideWhenUsed="0" w:defQFormat="0" w:count="371">
-    <w:lsdException w:name="Normal" w:uiPriority="0" w:qFormat="1"/>
-    <w:lsdException w:name="heading 1" w:uiPriority="9" w:qFormat="1"/>
-    <w:lsdException w:name="heading 2" w:semiHidden="1" w:uiPriority="9" w:unhideWhenUsed="1" w:qFormat="1"/>
-    <w:lsdException w:name="heading 3" w:semiHidden="1" w:uiPriority="9" w:unhideWhenUsed="1" w:qFormat="1"/>
-    <w:lsdException w:name="heading 4" w:semiHidden="1" w:uiPriority="9" w:unhideWhenUsed="1" w:qFormat="1"/>
-    <w:lsdException w:name="heading 5" w:semiHidden="1" w:uiPriority="9" w:unhideWhenUsed="1" w:qFormat="1"/>
-    <w:lsdException w:name="heading 6" w:semiHidden="1" w:uiPriority="9" w:unhideWhenUsed="1" w:qFormat="1"/>
-    <w:lsdException w:name="heading 7" w:semiHidden="1" w:uiPriority="9" w:unhideWhenUsed="1" w:qFormat="1"/>
-    <w:lsdException w:name="heading 8" w:semiHidden="1" w:uiPriority="9" w:unhideWhenUsed="1" w:qFormat="1"/>
-    <w:lsdException w:name="heading 9" w:semiHidden="1" w:uiPriority="9" w:unhideWhenUsed="1" w:qFormat="1"/>
-    <w:lsdException w:name="index 1" w:semiHidden="1" w:unhideWhenUsed="1"/>
-    <w:lsdException w:name="index 2" w:semiHidden="1" w:unhideWhenUsed="1"/>
-    <w:lsdException w:name="index 3" w:semiHidden="1" w:unhideWhenUsed="1"/>
-    <w:lsdException w:name="index 4" w:semiHidden="1" w:unhideWhenUsed="1"/>
-    <w:lsdException w:name="index 5" w:semiHidden="1" w:unhideWhenUsed="1"/>
-    <w:lsdException w:name="index 6" w:semiHidden="1" w:unhideWhenUsed="1"/>
-    <w:lsdException w:name="index 7" w:semiHidden="1" w:unhideWhenUsed="1"/>
-    <w:lsdException w:name="index 8" w:semiHidden="1" w:unhideWhenUsed="1"/>
-    <w:lsdException w:name="index 9" w:semiHidden="1" w:unhideWhenUsed="1"/>
-    <w:lsdException w:name="toc 1" w:semiHidden="1" w:uiPriority="39" w:unhideWhenUsed="1"/>
-    <w:lsdException w:name="toc 2" w:semiHidden="1" w:uiPriority="39" w:unhideWhenUsed="1"/>
-    <w:lsdException w:name="toc 3" w:semiHidden="1" w:uiPriority="39" w:unhideWhenUsed="1"/>
-    <w:lsdException w:name="toc 4" w:semiHidden="1" w:uiPriority="39" w:unhideWhenUsed="1"/>
-    <w:lsdException w:name="toc 5" w:semiHidden="1" w:uiPriority="39" w:unhideWhenUsed="1"/>
-    <w:lsdException w:name="toc 6" w:semiHidden="1" w:uiPriority="39" w:unhideWhenUsed="1"/>
-    <w:lsdException w:name="toc 7" w:semiHidden="1" w:uiPriority="39" w:unhideWhenUsed="1"/>
-    <w:lsdException w:name="toc 8" w:semiHidden="1" w:uiPriority="39" w:unhideWhenUsed="1"/>
-    <w:lsdException w:name="toc 9" w:semiHidden="1" w:uiPriority="39" w:unhideWhenUsed="1"/>
-    <w:lsdException w:name="Normal Indent" w:semiHidden="1" w:unhideWhenUsed="1"/>
-    <w:lsdException w:name="footnote text" w:semiHidden="1" w:unhideWhenUsed="1"/>
-    <w:lsdException w:name="annotation text" w:semiHidden="1" w:unhideWhenUsed="1"/>
-    <w:lsdException w:name="header" w:semiHidden="1" w:unhideWhenUsed="1"/>
-    <w:lsdException w:name="footer" w:semiHidden="1" w:unhideWhenUsed="1"/>
-    <w:lsdException w:name="index heading" w:semiHidden="1" w:unhideWhenUsed="1"/>
-    <w:lsdException w:name="caption" w:semiHidden="1" w:uiPriority="35" w:unhideWhenUsed="1" w:qFormat="1"/>
-    <w:lsdException w:name="table of figures" w:semiHidden="1" w:unhideWhenUsed="1"/>
-    <w:lsdException w:name="envelope address" w:semiHidden="1" w:unhideWhenUsed="1"/>
-    <w:lsdException w:name="envelope return" w:semiHidden="1" w:unhideWhenUsed="1"/>
-    <w:lsdException w:name="footnote reference" w:semiHidden="1" w:unhideWhenUsed="1"/>
-    <w:lsdException w:name="annotation reference" w:semiHidden="1" w:unhideWhenUsed="1"/>
-    <w:lsdException w:name="line number" w:semiHidden="1" w:unhideWhenUsed="1"/>
-    <w:lsdException w:name="page number" w:semiHidden="1" w:unhideWhenUsed="1"/>
-    <w:lsdException w:name="endnote reference" w:semiHidden="1" w:unhideWhenUsed="1"/>
-    <w:lsdException w:name="endnote text" w:semiHidden="1" w:unhideWhenUsed="1"/>
-    <w:lsdException w:name="table of authorities" w:semiHidden="1" w:unhideWhenUsed="1"/>
-    <w:lsdException w:name="macro" w:semiHidden="1" w:unhideWhenUsed="1"/>
-    <w:lsdException w:name="toa heading" w:semiHidden="1" w:unhideWhenUsed="1"/>
-    <w:lsdException w:name="List" w:semiHidden="1" w:unhideWhenUsed="1"/>
-    <w:lsdException w:name="List Bullet" w:semiHidden="1" w:unhideWhenUsed="1"/>
-    <w:lsdException w:name="List Number" w:semiHidden="1" w:unhideWhenUsed="1"/>
-    <w:lsdException w:name="List 2" w:semiHidden="1" w:unhideWhenUsed="1"/>
-    <w:lsdException w:name="List 3" w:semiHidden="1" w:unhideWhenUsed="1"/>
-    <w:lsdException w:name="List 4" w:semiHidden="1" w:unhideWhenUsed="1"/>
-    <w:lsdException w:name="List 5" w:semiHidden="1" w:unhideWhenUsed="1"/>
-    <w:lsdException w:name="List Bullet 2" w:semiHidden="1" w:unhideWhenUsed="1"/>
-    <w:lsdException w:name="List Bullet 3" w:semiHidden="1" w:unhideWhenUsed="1"/>
-    <w:lsdException w:name="List Bullet 4" w:semiHidden="1" w:unhideWhenUsed="1"/>
-    <w:lsdException w:name="List Bullet 5" w:semiHidden="1" w:unhideWhenUsed="1"/>
-    <w:lsdException w:name="List Number 2" w:semiHidden="1" w:unhideWhenUsed="1"/>
-    <w:lsdException w:name="List Number 3" w:semiHidden="1" w:unhideWhenUsed="1"/>
-    <w:lsdException w:name="List Number 4" w:semiHidden="1" w:unhideWhenUsed="1"/>
-    <w:lsdException w:name="List Number 5" w:semiHidden="1" w:unhideWhenUsed="1"/>
-    <w:lsdException w:name="Title" w:uiPriority="10" w:qFormat="1"/>
-    <w:lsdException w:name="Closing" w:semiHidden="1" w:unhideWhenUsed="1"/>
-    <w:lsdException w:name="Signature" w:semiHidden="1" w:unhideWhenUsed="1"/>
-    <w:lsdException w:name="Default Paragraph Font" w:semiHidden="1" w:uiPriority="1" w:unhideWhenUsed="1"/>
-    <w:lsdException w:name="Body Text" w:semiHidden="1" w:unhideWhenUsed="1"/>
-    <w:lsdException w:name="Body Text Indent" w:semiHidden="1" w:unhideWhenUsed="1"/>
-    <w:lsdException w:name="List Continue" w:semiHidden="1" w:unhideWhenUsed="1"/>
-    <w:lsdException w:name="List Continue 2" w:semiHidden="1" w:unhideWhenUsed="1"/>
-    <w:lsdException w:name="List Continue 3" w:semiHidden="1" w:unhideWhenUsed="1"/>
-    <w:lsdException w:name="List Continue 4" w:semiHidden="1" w:unhideWhenUsed="1"/>
-    <w:lsdException w:name="List Continue 5" w:semiHidden="1" w:unhideWhenUsed="1"/>
-    <w:lsdException w:name="Message Header" w:semiHidden="1" w:unhideWhenUsed="1"/>
-    <w:lsdException w:name="Subtitle" w:uiPriority="11" w:qFormat="1"/>
-    <w:lsdException w:name="Salutation" w:semiHidden="1" w:unhideWhenUsed="1"/>
-    <w:lsdException w:name="Date" w:semiHidden="1" w:unhideWhenUsed="1"/>
-    <w:lsdException w:name="Body Text First Indent" w:semiHidden="1" w:unhideWhenUsed="1"/>
-    <w:lsdException w:name="Body Text First Indent 2" w:semiHidden="1" w:unhideWhenUsed="1"/>
-    <w:lsdException w:name="Note Heading" w:semiHidden="1" w:unhideWhenUsed="1"/>
-    <w:lsdException w:name="Body Text 2" w:semiHidden="1" w:unhideWhenUsed="1"/>
-    <w:lsdException w:name="Body Text 3" w:semiHidden="1" w:unhideWhenUsed="1"/>
-    <w:lsdException w:name="Body Text Indent 2" w:semiHidden="1" w:unhideWhenUsed="1"/>
-    <w:lsdException w:name="Body Text Indent 3" w:semiHidden="1" w:unhideWhenUsed="1"/>
-    <w:lsdException w:name="Block Text" w:semiHidden="1" w:unhideWhenUsed="1"/>
-    <w:lsdException w:name="Hyperlink" w:semiHidden="1" w:unhideWhenUsed="1"/>
-    <w:lsdException w:name="FollowedHyperlink" w:semiHidden="1" w:unhideWhenUsed="1"/>
-    <w:lsdException w:name="Strong" w:uiPriority="22" w:qFormat="1"/>
-    <w:lsdException w:name="Emphasis" w:uiPriority="20" w:qFormat="1"/>
-    <w:lsdException w:name="Document Map" w:semiHidden="1" w:unhideWhenUsed="1"/>
-    <w:lsdException w:name="Plain Text" w:semiHidden="1" w:unhideWhenUsed="1"/>
-    <w:lsdException w:name="E-mail Signature" w:semiHidden="1" w:unhideWhenUsed="1"/>
-    <w:lsdException w:name="HTML Top of Form" w:semiHidden="1" w:unhideWhenUsed="1"/>
-    <w:lsdException w:name="HTML Bottom of Form" w:semiHidden="1" w:unhideWhenUsed="1"/>
-    <w:lsdException w:name="Normal (Web)" w:semiHidden="1" w:unhideWhenUsed="1"/>
-    <w:lsdException w:name="HTML Acronym" w:semiHidden="1" w:unhideWhenUsed="1"/>
-    <w:lsdException w:name="HTML Address" w:semiHidden="1" w:unhideWhenUsed="1"/>
-    <w:lsdException w:name="HTML Cite" w:semiHidden="1" w:unhideWhenUsed="1"/>
-    <w:lsdException w:name="HTML Code" w:semiHidden="1" w:unhideWhenUsed="1"/>
-    <w:lsdException w:name="HTML Definition" w:semiHidden="1" w:unhideWhenUsed="1"/>
-    <w:lsdException w:name="HTML Keyboard" w:semiHidden="1" w:unhideWhenUsed="1"/>
-    <w:lsdException w:name="HTML Preformatted" w:semiHidden="1" w:unhideWhenUsed="1"/>
-    <w:lsdException w:name="HTML Sample" w:semiHidden="1" w:unhideWhenUsed="1"/>
-    <w:lsdException w:name="HTML Typewriter" w:semiHidden="1" w:unhideWhenUsed="1"/>
-    <w:lsdException w:name="HTML Variable" w:semiHidden="1" w:unhideWhenUsed="1"/>
-    <w:lsdException w:name="Normal Table" w:semiHidden="1" w:unhideWhenUsed="1"/>
-    <w:lsdException w:name="annotation subject" w:semiHidden="1" w:unhideWhenUsed="1"/>
-    <w:lsdException w:name="No List" w:semiHidden="1" w:unhideWhenUsed="1"/>
-    <w:lsdException w:name="Outline List 1" w:semiHidden="1" w:unhideWhenUsed="1"/>
-    <w:lsdException w:name="Outline List 2" w:semiHidden="1" w:unhideWhenUsed="1"/>
-    <w:lsdException w:name="Outline List 3" w:semiHidden="1" w:unhideWhenUsed="1"/>
-    <w:lsdException w:name="Table Simple 1" w:semiHidden="1" w:unhideWhenUsed="1"/>
-    <w:lsdException w:name="Table Simple 2" w:semiHidden="1" w:unhideWhenUsed="1"/>
-    <w:lsdException w:name="Table Simple 3" w:semiHidden="1" w:unhideWhenUsed="1"/>
-    <w:lsdException w:name="Table Classic 1" w:semiHidden="1" w:unhideWhenUsed="1"/>
-    <w:lsdException w:name="Table Classic 2" w:semiHidden="1" w:unhideWhenUsed="1"/>
-    <w:lsdException w:name="Table Classic 3" w:semiHidden="1" w:unhideWhenUsed="1"/>
-    <w:lsdException w:name="Table Classic 4" w:semiHidden="1" w:unhideWhenUsed="1"/>
-    <w:lsdException w:name="Table Colorful 1" w:semiHidden="1" w:unhideWhenUsed="1"/>
-    <w:lsdException w:name="Table Colorful 2" w:semiHidden="1" w:unhideWhenUsed="1"/>
-    <w:lsdException w:name="Table Colorful 3" w:semiHidden="1" w:unhideWhenUsed="1"/>
-    <w:lsdException w:name="Table Columns 1" w:semiHidden="1" w:unhideWhenUsed="1"/>
-    <w:lsdException w:name="Table Columns 2" w:semiHidden="1" w:unhideWhenUsed="1"/>
-    <w:lsdException w:name="Table Columns 3" w:semiHidden="1" w:unhideWhenUsed="1"/>
-    <w:lsdException w:name="Table Columns 4" w:semiHidden="1" w:unhideWhenUsed="1"/>
-    <w:lsdException w:name="Table Columns 5" w:semiHidden="1" w:unhideWhenUsed="1"/>
-    <w:lsdException w:name="Table Grid 1" w:semiHidden="1" w:unhideWhenUsed="1"/>
-    <w:lsdException w:name="Table Grid 2" w:semiHidden="1" w:unhideWhenUsed="1"/>
-    <w:lsdException w:name="Table Grid 3" w:semiHidden="1" w:unhideWhenUsed="1"/>
-    <w:lsdException w:name="Table Grid 4" w:semiHidden="1" w:unhideWhenUsed="1"/>
-    <w:lsdException w:name="Table Grid 5" w:semiHidden="1" w:unhideWhenUsed="1"/>
-    <w:lsdException w:name="Table Grid 6" w:semiHidden="1" w:unhideWhenUsed="1"/>
-    <w:lsdException w:name="Table Grid 7" w:semiHidden="1" w:unhideWhenUsed="1"/>
-    <w:lsdException w:name="Table Grid 8" w:semiHidden="1" w:unhideWhenUsed="1"/>
-    <w:lsdException w:name="Table List 1" w:semiHidden="1" w:unhideWhenUsed="1"/>
-    <w:lsdException w:name="Table List 2" w:semiHidden="1" w:unhideWhenUsed="1"/>
-    <w:lsdException w:name="Table List 3" w:semiHidden="1" w:unhideWhenUsed="1"/>
-    <w:lsdException w:name="Table List 4" w:semiHidden="1" w:unhideWhenUsed="1"/>
-    <w:lsdException w:name="Table List 5" w:semiHidden="1" w:unhideWhenUsed="1"/>
-    <w:lsdException w:name="Table List 6" w:semiHidden="1" w:unhideWhenUsed="1"/>
-    <w:lsdException w:name="Table List 7" w:semiHidden="1" w:unhideWhenUsed="1"/>
-    <w:lsdException w:name="Table List 8" w:semiHidden="1" w:unhideWhenUsed="1"/>
-    <w:lsdException w:name="Table 3D effects 1" w:semiHidden="1" w:unhideWhenUsed="1"/>
-    <w:lsdException w:name="Table 3D effects 2" w:semiHidden="1" w:unhideWhenUsed="1"/>
-    <w:lsdException w:name="Table 3D effects 3" w:semiHidden="1" w:unhideWhenUsed="1"/>
-    <w:lsdException w:name="Table Contemporary" w:semiHidden="1" w:unhideWhenUsed="1"/>
-    <w:lsdException w:name="Table Elegant" w:semiHidden="1" w:unhideWhenUsed="1"/>
-    <w:lsdException w:name="Table Professional" w:semiHidden="1" w:unhideWhenUsed="1"/>
-    <w:lsdException w:name="Table Subtle 1" w:semiHidden="1" w:unhideWhenUsed="1"/>
-    <w:lsdException w:name="Table Subtle 2" w:semiHidden="1" w:unhideWhenUsed="1"/>
-    <w:lsdException w:name="Table Web 1" w:semiHidden="1" w:unhideWhenUsed="1"/>
-    <w:lsdException w:name="Table Web 2" w:semiHidden="1" w:unhideWhenUsed="1"/>
-    <w:lsdException w:name="Table Web 3" w:semiHidden="1" w:unhideWhenUsed="1"/>
-    <w:lsdException w:name="Balloon Text" w:semiHidden="1" w:unhideWhenUsed="1"/>
-    <w:lsdException w:name="Table Grid" w:uiPriority="59"/>
-    <w:lsdException w:name="Table Theme" w:semiHidden="1" w:unhideWhenUsed="1"/>
-    <w:lsdException w:name="Placeholder Text" w:semiHidden="1"/>
-    <w:lsdException w:name="No Spacing" w:uiPriority="1" w:qFormat="1"/>
-    <w:lsdException w:name="Light Shading" w:uiPriority="60"/>
-    <w:lsdException w:name="Light List" w:uiPriority="61"/>
-    <w:lsdException w:name="Light Grid" w:uiPriority="62"/>
-    <w:lsdException w:name="Medium Shading 1" w:uiPriority="63"/>
-    <w:lsdException w:name="Medium Shading 2" w:uiPriority="64"/>
-    <w:lsdException w:name="Medium List 1" w:uiPriority="65"/>
-    <w:lsdException w:name="Medium List 2" w:uiPriority="66"/>
-    <w:lsdException w:name="Medium Grid 1" w:uiPriority="67"/>
-    <w:lsdException w:name="Medium Grid 2" w:uiPriority="68"/>
-    <w:lsdException w:name="Medium Grid 3" w:uiPriority="69"/>
-    <w:lsdException w:name="Dark List" w:uiPriority="70"/>
-    <w:lsdException w:name="Colorful Shading" w:uiPriority="71"/>
-    <w:lsdException w:name="Colorful List" w:uiPriority="72"/>
-    <w:lsdException w:name="Colorful Grid" w:uiPriority="73"/>
-    <w:lsdException w:name="Light Shading Accent 1" w:uiPriority="60"/>
-    <w:lsdException w:name="Light List Accent 1" w:uiPriority="61"/>
-    <w:lsdException w:name="Light Grid Accent 1" w:uiPriority="62"/>
-    <w:lsdException w:name="Medium Shading 1 Accent 1" w:uiPriority="63"/>
-    <w:lsdException w:name="Medium Shading 2 Accent 1" w:uiPriority="64"/>
-    <w:lsdException w:name="Medium List 1 Accent 1" w:uiPriority="65"/>
-    <w:lsdException w:name="Revision" w:semiHidden="1"/>
-    <w:lsdException w:name="List Paragraph" w:uiPriority="34" w:qFormat="1"/>
-    <w:lsdException w:name="Quote" w:uiPriority="29" w:qFormat="1"/>
-    <w:lsdException w:name="Intense Quote" w:uiPriority="30" w:qFormat="1"/>
-    <w:lsdException w:name="Medium List 2 Accent 1" w:uiPriority="66"/>
-    <w:lsdException w:name="Medium Grid 1 Accent 1" w:uiPriority="67"/>
-    <w:lsdException w:name="Medium Grid 2 Accent 1" w:uiPriority="68"/>
-    <w:lsdException w:name="Medium Grid 3 Accent 1" w:uiPriority="69"/>
-    <w:lsdException w:name="Dark List Accent 1" w:uiPriority="70"/>
-    <w:lsdException w:name="Colorful Shading Accent 1" w:uiPriority="71"/>
-    <w:lsdException w:name="Colorful List Accent 1" w:uiPriority="72"/>
-    <w:lsdException w:name="Colorful Grid Accent 1" w:uiPriority="73"/>
-    <w:lsdException w:name="Light Shading Accent 2" w:uiPriority="60"/>
-    <w:lsdException w:name="Light List Accent 2" w:uiPriority="61"/>
-    <w:lsdException w:name="Light Grid Accent 2" w:uiPriority="62"/>
-    <w:lsdException w:name="Medium Shading 1 Accent 2" w:uiPriority="63"/>
-    <w:lsdException w:name="Medium Shading 2 Accent 2" w:uiPriority="64"/>
-    <w:lsdException w:name="Medium List 1 Accent 2" w:uiPriority="65"/>
-    <w:lsdException w:name="Medium List 2 Accent 2" w:uiPriority="66"/>
-    <w:lsdException w:name="Medium Grid 1 Accent 2" w:uiPriority="67"/>
-    <w:lsdException w:name="Medium Grid 2 Accent 2" w:uiPriority="68"/>
-    <w:lsdException w:name="Medium Grid 3 Accent 2" w:uiPriority="69"/>
-    <w:lsdException w:name="Dark List Accent 2" w:uiPriority="70"/>
-    <w:lsdException w:name="Colorful Shading Accent 2" w:uiPriority="71"/>
-    <w:lsdException w:name="Colorful List Accent 2" w:uiPriority="72"/>
-    <w:lsdException w:name="Colorful Grid Accent 2" w:uiPriority="73"/>
-    <w:lsdException w:name="Light Shading Accent 3" w:uiPriority="60"/>
-    <w:lsdException w:name="Light List Accent 3" w:uiPriority="61"/>
-    <w:lsdException w:name="Light Grid Accent 3" w:uiPriority="62"/>
-    <w:lsdException w:name="Medium Shading 1 Accent 3" w:uiPriority="63"/>
-    <w:lsdException w:name="Medium Shading 2 Accent 3" w:uiPriority="64"/>
-    <w:lsdException w:name="Medium List 1 Accent 3" w:uiPriority="65"/>
-    <w:lsdException w:name="Medium List 2 Accent 3" w:uiPriority="66"/>
-    <w:lsdException w:name="Medium Grid 1 Accent 3" w:uiPriority="67"/>
-    <w:lsdException w:name="Medium Grid 2 Accent 3" w:uiPriority="68"/>
-    <w:lsdException w:name="Medium Grid 3 Accent 3" w:uiPriority="69"/>
-    <w:lsdException w:name="Dark List Accent 3" w:uiPriority="70"/>
-    <w:lsdException w:name="Colorful Shading Accent 3" w:uiPriority="71"/>
-    <w:lsdException w:name="Colorful List Accent 3" w:uiPriority="72"/>
-    <w:lsdException w:name="Colorful Grid Accent 3" w:uiPriority="73"/>
-    <w:lsdException w:name="Light Shading Accent 4" w:uiPriority="60"/>
-    <w:lsdException w:name="Light List Accent 4" w:uiPriority="61"/>
-    <w:lsdException w:name="Light Grid Accent 4" w:uiPriority="62"/>
-    <w:lsdException w:name="Medium Shading 1 Accent 4" w:uiPriority="63"/>
-    <w:lsdException w:name="Medium Shading 2 Accent 4" w:uiPriority="64"/>
-    <w:lsdException w:name="Medium List 1 Accent 4" w:uiPriority="65"/>
-    <w:lsdException w:name="Medium List 2 Accent 4" w:uiPriority="66"/>
-    <w:lsdException w:name="Medium Grid 1 Accent 4" w:uiPriority="67"/>
-    <w:lsdException w:name="Medium Grid 2 Accent 4" w:uiPriority="68"/>
-    <w:lsdException w:name="Medium Grid 3 Accent 4" w:uiPriority="69"/>
-    <w:lsdException w:name="Dark List Accent 4" w:uiPriority="70"/>
-    <w:lsdException w:name="Colorful Shading Accent 4" w:uiPriority="71"/>
-    <w:lsdException w:name="Colorful List Accent 4" w:uiPriority="72"/>
-    <w:lsdException w:name="Colorful Grid Accent 4" w:uiPriority="73"/>
-    <w:lsdException w:name="Light Shading Accent 5" w:uiPriority="60"/>
-    <w:lsdException w:name="Light List Accent 5" w:uiPriority="61"/>
-    <w:lsdException w:name="Light Grid Accent 5" w:uiPriority="62"/>
-    <w:lsdException w:name="Medium Shading 1 Accent 5" w:uiPriority="63"/>
-    <w:lsdException w:name="Medium Shading 2 Accent 5" w:uiPriority="64"/>
-    <w:lsdException w:name="Medium List 1 Accent 5" w:uiPriority="65"/>
-    <w:lsdException w:name="Medium List 2 Accent 5" w:uiPriority="66"/>
-    <w:lsdException w:name="Medium Grid 1 Accent 5" w:uiPriority="67"/>
-    <w:lsdException w:name="Medium Grid 2 Accent 5" w:uiPriority="68"/>
-    <w:lsdException w:name="Medium Grid 3 Accent 5" w:uiPriority="69"/>
-    <w:lsdException w:name="Dark List Accent 5" w:uiPriority="70"/>
-    <w:lsdException w:name="Colorful Shading Accent 5" w:uiPriority="71"/>
-    <w:lsdException w:name="Colorful List Accent 5" w:uiPriority="72"/>
-    <w:lsdException w:name="Colorful Grid Accent 5" w:uiPriority="73"/>
-    <w:lsdException w:name="Light Shading Accent 6" w:uiPriority="60"/>
-    <w:lsdException w:name="Light List Accent 6" w:uiPriority="61"/>
-    <w:lsdException w:name="Light Grid Accent 6" w:uiPriority="62"/>
-    <w:lsdException w:name="Medium Shading 1 Accent 6" w:uiPriority="63"/>
-    <w:lsdException w:name="Medium Shading 2 Accent 6" w:uiPriority="64"/>
-    <w:lsdException w:name="Medium List 1 Accent 6" w:uiPriority="65"/>
-    <w:lsdException w:name="Medium List 2 Accent 6" w:uiPriority="66"/>
-    <w:lsdException w:name="Medium Grid 1 Accent 6" w:uiPriority="67"/>
-    <w:lsdException w:name="Medium Grid 2 Accent 6" w:uiPriority="68"/>
-    <w:lsdException w:name="Medium Grid 3 Accent 6" w:uiPriority="69"/>
-    <w:lsdException w:name="Dark List Accent 6" w:uiPriority="70"/>
-    <w:lsdException w:name="Colorful Shading Accent 6" w:uiPriority="71"/>
-    <w:lsdException w:name="Colorful List Accent 6" w:uiPriority="72"/>
-    <w:lsdException w:name="Colorful Grid Accent 6" w:uiPriority="73"/>
-    <w:lsdException w:name="Subtle Emphasis" w:uiPriority="19" w:qFormat="1"/>
-    <w:lsdException w:name="Intense Emphasis" w:uiPriority="21" w:qFormat="1"/>
-    <w:lsdException w:name="Subtle Reference" w:uiPriority="31" w:qFormat="1"/>
-    <w:lsdException w:name="Intense Reference" w:uiPriority="32" w:qFormat="1"/>
-    <w:lsdException w:name="Book Title" w:uiPriority="33" w:qFormat="1"/>
-    <w:lsdException w:name="Bibliography" w:semiHidden="1" w:uiPriority="37" w:unhideWhenUsed="1"/>
-    <w:lsdException w:name="TOC Heading" w:semiHidden="1" w:uiPriority="39" w:unhideWhenUsed="1" w:qFormat="1"/>
-    <w:lsdException w:name="Plain Table 1" w:uiPriority="41"/>
-    <w:lsdException w:name="Plain Table 2" w:uiPriority="42"/>
-    <w:lsdException w:name="Plain Table 3" w:uiPriority="43"/>
-    <w:lsdException w:name="Plain Table 4" w:uiPriority="44"/>
-    <w:lsdException w:name="Plain Table 5" w:uiPriority="45"/>
-    <w:lsdException w:name="Grid Table Light" w:uiPriority="40"/>
-    <w:lsdException w:name="Grid Table 1 Light" w:uiPriority="46"/>
-    <w:lsdException w:name="Grid Table 2" w:uiPriority="47"/>
-    <w:lsdException w:name="Grid Table 3" w:uiPriority="48"/>
-    <w:lsdException w:name="Grid Table 4" w:uiPriority="49"/>
-    <w:lsdException w:name="Grid Table 5 Dark" w:uiPriority="50"/>
-    <w:lsdException w:name="Grid Table 6 Colorful" w:uiPriority="51"/>
-    <w:lsdException w:name="Grid Table 7 Colorful" w:uiPriority="52"/>
-    <w:lsdException w:name="Grid Table 1 Light Accent 1" w:uiPriority="46"/>
-    <w:lsdException w:name="Grid Table 2 Accent 1" w:uiPriority="47"/>
-    <w:lsdException w:name="Grid Table 3 Accent 1" w:uiPriority="48"/>
-    <w:lsdException w:name="Grid Table 4 Accent 1" w:uiPriority="49"/>
-    <w:lsdException w:name="Grid Table 5 Dark Accent 1" w:uiPriority="50"/>
-    <w:lsdException w:name="Grid Table 6 Colorful Accent 1" w:uiPriority="51"/>
-    <w:lsdException w:name="Grid Table 7 Colorful Accent 1" w:uiPriority="52"/>
-    <w:lsdException w:name="Grid Table 1 Light Accent 2" w:uiPriority="46"/>
-    <w:lsdException w:name="Grid Table 2 Accent 2" w:uiPriority="47"/>
-    <w:lsdException w:name="Grid Table 3 Accent 2" w:uiPriority="48"/>
-    <w:lsdException w:name="Grid Table 4 Accent 2" w:uiPriority="49"/>
-    <w:lsdException w:name="Grid Table 5 Dark Accent 2" w:uiPriority="50"/>
-    <w:lsdException w:name="Grid Table 6 Colorful Accent 2" w:uiPriority="51"/>
-    <w:lsdException w:name="Grid Table 7 Colorful Accent 2" w:uiPriority="52"/>
-    <w:lsdException w:name="Grid Table 1 Light Accent 3" w:uiPriority="46"/>
-    <w:lsdException w:name="Grid Table 2 Accent 3" w:uiPriority="47"/>
-    <w:lsdException w:name="Grid Table 3 Accent 3" w:uiPriority="48"/>
-    <w:lsdException w:name="Grid Table 4 Accent 3" w:uiPriority="49"/>
-    <w:lsdException w:name="Grid Table 5 Dark Accent 3" w:uiPriority="50"/>
-    <w:lsdException w:name="Grid Table 6 Colorful Accent 3" w:uiPriority="51"/>
-    <w:lsdException w:name="Grid Table 7 Colorful Accent 3" w:uiPriority="52"/>
-    <w:lsdException w:name="Grid Table 1 Light Accent 4" w:uiPriority="46"/>
-    <w:lsdException w:name="Grid Table 2 Accent 4" w:uiPriority="47"/>
-    <w:lsdException w:name="Grid Table 3 Accent 4" w:uiPriority="48"/>
-    <w:lsdException w:name="Grid Table 4 Accent 4" w:uiPriority="49"/>
-    <w:lsdException w:name="Grid Table 5 Dark Accent 4" w:uiPriority="50"/>
-    <w:lsdException w:name="Grid Table 6 Colorful Accent 4" w:uiPriority="51"/>
-    <w:lsdException w:name="Grid Table 7 Colorful Accent 4" w:uiPriority="52"/>
-    <w:lsdException w:name="Grid Table 1 Light Accent 5" w:uiPriority="46"/>
-    <w:lsdException w:name="Grid Table 2 Accent 5" w:uiPriority="47"/>
-    <w:lsdException w:name="Grid Table 3 Accent 5" w:uiPriority="48"/>
-    <w:lsdException w:name="Grid Table 4 Accent 5" w:uiPriority="49"/>
-    <w:lsdException w:name="Grid Table 5 Dark Accent 5" w:uiPriority="50"/>
-    <w:lsdException w:name="Grid Table 6 Colorful Accent 5" w:uiPriority="51"/>
-    <w:lsdException w:name="Grid Table 7 Colorful Accent 5" w:uiPriority="52"/>
-    <w:lsdException w:name="Grid Table 1 Light Accent 6" w:uiPriority="46"/>
-    <w:lsdException w:name="Grid Table 2 Accent 6" w:uiPriority="47"/>
-    <w:lsdException w:name="Grid Table 3 Accent 6" w:uiPriority="48"/>
-    <w:lsdException w:name="Grid Table 4 Accent 6" w:uiPriority="49"/>
-    <w:lsdException w:name="Grid Table 5 Dark Accent 6" w:uiPriority="50"/>
-    <w:lsdException w:name="Grid Table 6 Colorful Accent 6" w:uiPriority="51"/>
-    <w:lsdException w:name="Grid Table 7 Colorful Accent 6" w:uiPriority="52"/>
-    <w:lsdException w:name="List Table 1 Light" w:uiPriority="46"/>
-    <w:lsdException w:name="List Table 2" w:uiPriority="47"/>
-    <w:lsdException w:name="List Table 3" w:uiPriority="48"/>
-    <w:lsdException w:name="List Table 4" w:uiPriority="49"/>
-    <w:lsdException w:name="List Table 5 Dark" w:uiPriority="50"/>
-    <w:lsdException w:name="List Table 6 Colorful" w:uiPriority="51"/>
-    <w:lsdException w:name="List Table 7 Colorful" w:uiPriority="52"/>
-    <w:lsdException w:name="List Table 1 Light Accent 1" w:uiPriority="46"/>
-    <w:lsdException w:name="List Table 2 Accent 1" w:uiPriority="47"/>
-    <w:lsdException w:name="List Table 3 Accent 1" w:uiPriority="48"/>
-    <w:lsdException w:name="List Table 4 Accent 1" w:uiPriority="49"/>
-    <w:lsdException w:name="List Table 5 Dark Accent 1" w:uiPriority="50"/>
-    <w:lsdException w:name="List Table 6 Colorful Accent 1" w:uiPriority="51"/>
-    <w:lsdException w:name="List Table 7 Colorful Accent 1" w:uiPriority="52"/>
-    <w:lsdException w:name="List Table 1 Light Accent 2" w:uiPriority="46"/>
-    <w:lsdException w:name="List Table 2 Accent 2" w:uiPriority="47"/>
-    <w:lsdException w:name="List Table 3 Accent 2" w:uiPriority="48"/>
-    <w:lsdException w:name="List Table 4 Accent 2" w:uiPriority="49"/>
-    <w:lsdException w:name="List Table 5 Dark Accent 2" w:uiPriority="50"/>
-    <w:lsdException w:name="List Table 6 Colorful Accent 2" w:uiPriority="51"/>
-    <w:lsdException w:name="List Table 7 Colorful Accent 2" w:uiPriority="52"/>
-    <w:lsdException w:name="List Table 1 Light Accent 3" w:uiPriority="46"/>
-    <w:lsdException w:name="List Table 2 Accent 3" w:uiPriority="47"/>
-    <w:lsdException w:name="List Table 3 Accent 3" w:uiPriority="48"/>
-    <w:lsdException w:name="List Table 4 Accent 3" w:uiPriority="49"/>
-    <w:lsdException w:name="List Table 5 Dark Accent 3" w:uiPriority="50"/>
-    <w:lsdException w:name="List Table 6 Colorful Accent 3" w:uiPriority="51"/>
-    <w:lsdException w:name="List Table 7 Colorful Accent 3" w:uiPriority="52"/>
-    <w:lsdException w:name="List Table 1 Light Accent 4" w:uiPriority="46"/>
-    <w:lsdException w:name="List Table 2 Accent 4" w:uiPriority="47"/>
-    <w:lsdException w:name="List Table 3 Accent 4" w:uiPriority="48"/>
-    <w:lsdException w:name="List Table 4 Accent 4" w:uiPriority="49"/>
-    <w:lsdException w:name="List Table 5 Dark Accent 4" w:uiPriority="50"/>
-    <w:lsdException w:name="List Table 6 Colorful Accent 4" w:uiPriority="51"/>
-    <w:lsdException w:name="List Table 7 Colorful Accent 4" w:uiPriority="52"/>
-    <w:lsdException w:name="List Table 1 Light Accent 5" w:uiPriority="46"/>
-    <w:lsdException w:name="List Table 2 Accent 5" w:uiPriority="47"/>
-    <w:lsdException w:name="List Table 3 Accent 5" w:uiPriority="48"/>
-    <w:lsdException w:name="List Table 4 Accent 5" w:uiPriority="49"/>
-    <w:lsdException w:name="List Table 5 Dark Accent 5" w:uiPriority="50"/>
-    <w:lsdException w:name="List Table 6 Colorful Accent 5" w:uiPriority="51"/>
-    <w:lsdException w:name="List Table 7 Colorful Accent 5" w:uiPriority="52"/>
-    <w:lsdException w:name="List Table 1 Light Accent 6" w:uiPriority="46"/>
-    <w:lsdException w:name="List Table 2 Accent 6" w:uiPriority="47"/>
-    <w:lsdException w:name="List Table 3 Accent 6" w:uiPriority="48"/>
-    <w:lsdException w:name="List Table 4 Accent 6" w:uiPriority="49"/>
-    <w:lsdException w:name="List Table 5 Dark Accent 6" w:uiPriority="50"/>
-    <w:lsdException w:name="List Table 6 Colorful Accent 6" w:uiPriority="51"/>
-    <w:lsdException w:name="List Table 7 Colorful Accent 6" w:uiPriority="52"/>
+  <w:latentStyles w:defLockedState="0" w:defUIPriority="99" w:defSemiHidden="1" w:defUnhideWhenUsed="1" w:defQFormat="0" w:count="267">
+    <w:lsdException w:name="Normal" w:semiHidden="0" w:uiPriority="0" w:unhideWhenUsed="0" w:qFormat="1"/>
+    <w:lsdException w:name="heading 1" w:semiHidden="0" w:uiPriority="9" w:unhideWhenUsed="0" w:qFormat="1"/>
+    <w:lsdException w:name="heading 2" w:uiPriority="9" w:qFormat="1"/>
+    <w:lsdException w:name="heading 3" w:uiPriority="9" w:qFormat="1"/>
+    <w:lsdException w:name="heading 4" w:uiPriority="9" w:qFormat="1"/>
+    <w:lsdException w:name="heading 5" w:uiPriority="9" w:qFormat="1"/>
+    <w:lsdException w:name="heading 6" w:uiPriority="9" w:qFormat="1"/>
+    <w:lsdException w:name="heading 7" w:uiPriority="9" w:qFormat="1"/>
+    <w:lsdException w:name="heading 8" w:uiPriority="9" w:qFormat="1"/>
+    <w:lsdException w:name="heading 9" w:uiPriority="9" w:qFormat="1"/>
+    <w:lsdException w:name="toc 1" w:uiPriority="39"/>
+    <w:lsdException w:name="toc 2" w:uiPriority="39"/>
+    <w:lsdException w:name="toc 3" w:uiPriority="39"/>
+    <w:lsdException w:name="toc 4" w:uiPriority="39"/>
+    <w:lsdException w:name="toc 5" w:uiPriority="39"/>
+    <w:lsdException w:name="toc 6" w:uiPriority="39"/>
+    <w:lsdException w:name="toc 7" w:uiPriority="39"/>
+    <w:lsdException w:name="toc 8" w:uiPriority="39"/>
+    <w:lsdException w:name="toc 9" w:uiPriority="39"/>
+    <w:lsdException w:name="caption" w:uiPriority="35" w:qFormat="1"/>
+    <w:lsdException w:name="Title" w:semiHidden="0" w:uiPriority="10" w:unhideWhenUsed="0" w:qFormat="1"/>
+    <w:lsdException w:name="Default Paragraph Font" w:uiPriority="1"/>
+    <w:lsdException w:name="Subtitle" w:semiHidden="0" w:uiPriority="11" w:unhideWhenUsed="0" w:qFormat="1"/>
+    <w:lsdException w:name="Strong" w:semiHidden="0" w:uiPriority="22" w:unhideWhenUsed="0" w:qFormat="1"/>
+    <w:lsdException w:name="Emphasis" w:semiHidden="0" w:uiPriority="20" w:unhideWhenUsed="0" w:qFormat="1"/>
+    <w:lsdException w:name="Table Grid" w:semiHidden="0" w:uiPriority="59" w:unhideWhenUsed="0"/>
+    <w:lsdException w:name="Placeholder Text" w:unhideWhenUsed="0"/>
+    <w:lsdException w:name="No Spacing" w:semiHidden="0" w:uiPriority="1" w:unhideWhenUsed="0" w:qFormat="1"/>
+    <w:lsdException w:name="Light Shading" w:semiHidden="0" w:uiPriority="60" w:unhideWhenUsed="0"/>
+    <w:lsdException w:name="Light List" w:semiHidden="0" w:uiPriority="61" w:unhideWhenUsed="0"/>
+    <w:lsdException w:name="Light Grid" w:semiHidden="0" w:uiPriority="62" w:unhideWhenUsed="0"/>
+    <w:lsdException w:name="Medium Shading 1" w:semiHidden="0" w:uiPriority="63" w:unhideWhenUsed="0"/>
+    <w:lsdException w:name="Medium Shading 2" w:semiHidden="0" w:uiPriority="64" w:unhideWhenUsed="0"/>
+    <w:lsdException w:name="Medium List 1" w:semiHidden="0" w:uiPriority="65" w:unhideWhenUsed="0"/>
+    <w:lsdException w:name="Medium List 2" w:semiHidden="0" w:uiPriority="66" w:unhideWhenUsed="0"/>
+    <w:lsdException w:name="Medium Grid 1" w:semiHidden="0" w:uiPriority="67" w:unhideWhenUsed="0"/>
+    <w:lsdException w:name="Medium Grid 2" w:semiHidden="0" w:uiPriority="68" w:unhideWhenUsed="0"/>
+    <w:lsdException w:name="Medium Grid 3" w:semiHidden="0" w:uiPriority="69" w:unhideWhenUsed="0"/>
+    <w:lsdException w:name="Dark List" w:semiHidden="0" w:uiPriority="70" w:unhideWhenUsed="0"/>
+    <w:lsdException w:name="Colorful Shading" w:semiHidden="0" w:uiPriority="71" w:unhideWhenUsed="0"/>
+    <w:lsdException w:name="Colorful List" w:semiHidden="0" w:uiPriority="72" w:unhideWhenUsed="0"/>
+    <w:lsdException w:name="Colorful Grid" w:semiHidden="0" w:uiPriority="73" w:unhideWhenUsed="0"/>
+    <w:lsdException w:name="Light Shading Accent 1" w:semiHidden="0" w:uiPriority="60" w:unhideWhenUsed="0"/>
+    <w:lsdException w:name="Light List Accent 1" w:semiHidden="0" w:uiPriority="61" w:unhideWhenUsed="0"/>
+    <w:lsdException w:name="Light Grid Accent 1" w:semiHidden="0" w:uiPriority="62" w:unhideWhenUsed="0"/>
+    <w:lsdException w:name="Medium Shading 1 Accent 1" w:semiHidden="0" w:uiPriority="63" w:unhideWhenUsed="0"/>
+    <w:lsdException w:name="Medium Shading 2 Accent 1" w:semiHidden="0" w:uiPriority="64" w:unhideWhenUsed="0"/>
+    <w:lsdException w:name="Medium List 1 Accent 1" w:semiHidden="0" w:uiPriority="65" w:unhideWhenUsed="0"/>
+    <w:lsdException w:name="Revision" w:unhideWhenUsed="0"/>
+    <w:lsdException w:name="List Paragraph" w:semiHidden="0" w:uiPriority="34" w:unhideWhenUsed="0" w:qFormat="1"/>
+    <w:lsdException w:name="Quote" w:semiHidden="0" w:uiPriority="29" w:unhideWhenUsed="0" w:qFormat="1"/>
+    <w:lsdException w:name="Intense Quote" w:semiHidden="0" w:uiPriority="30" w:unhideWhenUsed="0" w:qFormat="1"/>
+    <w:lsdException w:name="Medium List 2 Accent 1" w:semiHidden="0" w:uiPriority="66" w:unhideWhenUsed="0"/>
+    <w:lsdException w:name="Medium Grid 1 Accent 1" w:semiHidden="0" w:uiPriority="67" w:unhideWhenUsed="0"/>
+    <w:lsdException w:name="Medium Grid 2 Accent 1" w:semiHidden="0" w:uiPriority="68" w:unhideWhenUsed="0"/>
+    <w:lsdException w:name="Medium Grid 3 Accent 1" w:semiHidden="0" w:uiPriority="69" w:unhideWhenUsed="0"/>
+    <w:lsdException w:name="Dark List Accent 1" w:semiHidden="0" w:uiPriority="70" w:unhideWhenUsed="0"/>
+    <w:lsdException w:name="Colorful Shading Accent 1" w:semiHidden="0" w:uiPriority="71" w:unhideWhenUsed="0"/>
+    <w:lsdException w:name="Colorful List Accent 1" w:semiHidden="0" w:uiPriority="72" w:unhideWhenUsed="0"/>
+    <w:lsdException w:name="Colorful Grid Accent 1" w:semiHidden="0" w:uiPriority="73" w:unhideWhenUsed="0"/>
+    <w:lsdException w:name="Light Shading Accent 2" w:semiHidden="0" w:uiPriority="60" w:unhideWhenUsed="0"/>
+    <w:lsdException w:name="Light List Accent 2" w:semiHidden="0" w:uiPriority="61" w:unhideWhenUsed="0"/>
+    <w:lsdException w:name="Light Grid Accent 2" w:semiHidden="0" w:uiPriority="62" w:unhideWhenUsed="0"/>
+    <w:lsdException w:name="Medium Shading 1 Accent 2" w:semiHidden="0" w:uiPriority="63" w:unhideWhenUsed="0"/>
+    <w:lsdException w:name="Medium Shading 2 Accent 2" w:semiHidden="0" w:uiPriority="64" w:unhideWhenUsed="0"/>
+    <w:lsdException w:name="Medium List 1 Accent 2" w:semiHidden="0" w:uiPriority="65" w:unhideWhenUsed="0"/>
+    <w:lsdException w:name="Medium List 2 Accent 2" w:semiHidden="0" w:uiPriority="66" w:unhideWhenUsed="0"/>
+    <w:lsdException w:name="Medium Grid 1 Accent 2" w:semiHidden="0" w:uiPriority="67" w:unhideWhenUsed="0"/>
+    <w:lsdException w:name="Medium Grid 2 Accent 2" w:semiHidden="0" w:uiPriority="68" w:unhideWhenUsed="0"/>
+    <w:lsdException w:name="Medium Grid 3 Accent 2" w:semiHidden="0" w:uiPriority="69" w:unhideWhenUsed="0"/>
+    <w:lsdException w:name="Dark List Accent 2" w:semiHidden="0" w:uiPriority="70" w:unhideWhenUsed="0"/>
+    <w:lsdException w:name="Colorful Shading Accent 2" w:semiHidden="0" w:uiPriority="71" w:unhideWhenUsed="0"/>
+    <w:lsdException w:name="Colorful List Accent 2" w:semiHidden="0" w:uiPriority="72" w:unhideWhenUsed="0"/>
+    <w:lsdException w:name="Colorful Grid Accent 2" w:semiHidden="0" w:uiPriority="73" w:unhideWhenUsed="0"/>
+    <w:lsdException w:name="Light Shading Accent 3" w:semiHidden="0" w:uiPriority="60" w:unhideWhenUsed="0"/>
+    <w:lsdException w:name="Light List Accent 3" w:semiHidden="0" w:uiPriority="61" w:unhideWhenUsed="0"/>
+    <w:lsdException w:name="Light Grid Accent 3" w:semiHidden="0" w:uiPriority="62" w:unhideWhenUsed="0"/>
+    <w:lsdException w:name="Medium Shading 1 Accent 3" w:semiHidden="0" w:uiPriority="63" w:unhideWhenUsed="0"/>
+    <w:lsdException w:name="Medium Shading 2 Accent 3" w:semiHidden="0" w:uiPriority="64" w:unhideWhenUsed="0"/>
+    <w:lsdException w:name="Medium List 1 Accent 3" w:semiHidden="0" w:uiPriority="65" w:unhideWhenUsed="0"/>
+    <w:lsdException w:name="Medium List 2 Accent 3" w:semiHidden="0" w:uiPriority="66" w:unhideWhenUsed="0"/>
+    <w:lsdException w:name="Medium Grid 1 Accent 3" w:semiHidden="0" w:uiPriority="67" w:unhideWhenUsed="0"/>
+    <w:lsdException w:name="Medium Grid 2 Accent 3" w:semiHidden="0" w:uiPriority="68" w:unhideWhenUsed="0"/>
+    <w:lsdException w:name="Medium Grid 3 Accent 3" w:semiHidden="0" w:uiPriority="69" w:unhideWhenUsed="0"/>
+    <w:lsdException w:name="Dark List Accent 3" w:semiHidden="0" w:uiPriority="70" w:unhideWhenUsed="0"/>
+    <w:lsdException w:name="Colorful Shading Accent 3" w:semiHidden="0" w:uiPriority="71" w:unhideWhenUsed="0"/>
+    <w:lsdException w:name="Colorful List Accent 3" w:semiHidden="0" w:uiPriority="72" w:unhideWhenUsed="0"/>
+    <w:lsdException w:name="Colorful Grid Accent 3" w:semiHidden="0" w:uiPriority="73" w:unhideWhenUsed="0"/>
+    <w:lsdException w:name="Light Shading Accent 4" w:semiHidden="0" w:uiPriority="60" w:unhideWhenUsed="0"/>
+    <w:lsdException w:name="Light List Accent 4" w:semiHidden="0" w:uiPriority="61" w:unhideWhenUsed="0"/>
+    <w:lsdException w:name="Light Grid Accent 4" w:semiHidden="0" w:uiPriority="62" w:unhideWhenUsed="0"/>
+    <w:lsdException w:name="Medium Shading 1 Accent 4" w:semiHidden="0" w:uiPriority="63" w:unhideWhenUsed="0"/>
+    <w:lsdException w:name="Medium Shading 2 Accent 4" w:semiHidden="0" w:uiPriority="64" w:unhideWhenUsed="0"/>
+    <w:lsdException w:name="Medium List 1 Accent 4" w:semiHidden="0" w:uiPriority="65" w:unhideWhenUsed="0"/>
+    <w:lsdException w:name="Medium List 2 Accent 4" w:semiHidden="0" w:uiPriority="66" w:unhideWhenUsed="0"/>
+    <w:lsdException w:name="Medium Grid 1 Accent 4" w:semiHidden="0" w:uiPriority="67" w:unhideWhenUsed="0"/>
+    <w:lsdException w:name="Medium Grid 2 Accent 4" w:semiHidden="0" w:uiPriority="68" w:unhideWhenUsed="0"/>
+    <w:lsdException w:name="Medium Grid 3 Accent 4" w:semiHidden="0" w:uiPriority="69" w:unhideWhenUsed="0"/>
+    <w:lsdException w:name="Dark List Accent 4" w:semiHidden="0" w:uiPriority="70" w:unhideWhenUsed="0"/>
+    <w:lsdException w:name="Colorful Shading Accent 4" w:semiHidden="0" w:uiPriority="71" w:unhideWhenUsed="0"/>
+    <w:lsdException w:name="Colorful List Accent 4" w:semiHidden="0" w:uiPriority="72" w:unhideWhenUsed="0"/>
+    <w:lsdException w:name="Colorful Grid Accent 4" w:semiHidden="0" w:uiPriority="73" w:unhideWhenUsed="0"/>
+    <w:lsdException w:name="Light Shading Accent 5" w:semiHidden="0" w:uiPriority="60" w:unhideWhenUsed="0"/>
+    <w:lsdException w:name="Light List Accent 5" w:semiHidden="0" w:uiPriority="61" w:unhideWhenUsed="0"/>
+    <w:lsdException w:name="Light Grid Accent 5" w:semiHidden="0" w:uiPriority="62" w:unhideWhenUsed="0"/>
+    <w:lsdException w:name="Medium Shading 1 Accent 5" w:semiHidden="0" w:uiPriority="63" w:unhideWhenUsed="0"/>
+    <w:lsdException w:name="Medium Shading 2 Accent 5" w:semiHidden="0" w:uiPriority="64" w:unhideWhenUsed="0"/>
+    <w:lsdException w:name="Medium List 1 Accent 5" w:semiHidden="0" w:uiPriority="65" w:unhideWhenUsed="0"/>
+    <w:lsdException w:name="Medium List 2 Accent 5" w:semiHidden="0" w:uiPriority="66" w:unhideWhenUsed="0"/>
+    <w:lsdException w:name="Medium Grid 1 Accent 5" w:semiHidden="0" w:uiPriority="67" w:unhideWhenUsed="0"/>
+    <w:lsdException w:name="Medium Grid 2 Accent 5" w:semiHidden="0" w:uiPriority="68" w:unhideWhenUsed="0"/>
+    <w:lsdException w:name="Medium Grid 3 Accent 5" w:semiHidden="0" w:uiPriority="69" w:unhideWhenUsed="0"/>
+    <w:lsdException w:name="Dark List Accent 5" w:semiHidden="0" w:uiPriority="70" w:unhideWhenUsed="0"/>
+    <w:lsdException w:name="Colorful Shading Accent 5" w:semiHidden="0" w:uiPriority="71" w:unhideWhenUsed="0"/>
+    <w:lsdException w:name="Colorful List Accent 5" w:semiHidden="0" w:uiPriority="72" w:unhideWhenUsed="0"/>
+    <w:lsdException w:name="Colorful Grid Accent 5" w:semiHidden="0" w:uiPriority="73" w:unhideWhenUsed="0"/>
+    <w:lsdException w:name="Light Shading Accent 6" w:semiHidden="0" w:uiPriority="60" w:unhideWhenUsed="0"/>
+    <w:lsdException w:name="Light List Accent 6" w:semiHidden="0" w:uiPriority="61" w:unhideWhenUsed="0"/>
+    <w:lsdException w:name="Light Grid Accent 6" w:semiHidden="0" w:uiPriority="62" w:unhideWhenUsed="0"/>
+    <w:lsdException w:name="Medium Shading 1 Accent 6" w:semiHidden="0" w:uiPriority="63" w:unhideWhenUsed="0"/>
+    <w:lsdException w:name="Medium Shading 2 Accent 6" w:semiHidden="0" w:uiPriority="64" w:unhideWhenUsed="0"/>
+    <w:lsdException w:name="Medium List 1 Accent 6" w:semiHidden="0" w:uiPriority="65" w:unhideWhenUsed="0"/>
+    <w:lsdException w:name="Medium List 2 Accent 6" w:semiHidden="0" w:uiPriority="66" w:unhideWhenUsed="0"/>
+    <w:lsdException w:name="Medium Grid 1 Accent 6" w:semiHidden="0" w:uiPriority="67" w:unhideWhenUsed="0"/>
+    <w:lsdException w:name="Medium Grid 2 Accent 6" w:semiHidden="0" w:uiPriority="68" w:unhideWhenUsed="0"/>
+    <w:lsdException w:name="Medium Grid 3 Accent 6" w:semiHidden="0" w:uiPriority="69" w:unhideWhenUsed="0"/>
+    <w:lsdException w:name="Dark List Accent 6" w:semiHidden="0" w:uiPriority="70" w:unhideWhenUsed="0"/>
+    <w:lsdException w:name="Colorful Shading Accent 6" w:semiHidden="0" w:uiPriority="71" w:unhideWhenUsed="0"/>
+    <w:lsdException w:name="Colorful List Accent 6" w:semiHidden="0" w:uiPriority="72" w:unhideWhenUsed="0"/>
+    <w:lsdException w:name="Colorful Grid Accent 6" w:semiHidden="0" w:uiPriority="73" w:unhideWhenUsed="0"/>
+    <w:lsdException w:name="Subtle Emphasis" w:semiHidden="0" w:uiPriority="19" w:unhideWhenUsed="0" w:qFormat="1"/>
+    <w:lsdException w:name="Intense Emphasis" w:semiHidden="0" w:uiPriority="21" w:unhideWhenUsed="0" w:qFormat="1"/>
+    <w:lsdException w:name="Subtle Reference" w:semiHidden="0" w:uiPriority="31" w:unhideWhenUsed="0" w:qFormat="1"/>
+    <w:lsdException w:name="Intense Reference" w:semiHidden="0" w:uiPriority="32" w:unhideWhenUsed="0" w:qFormat="1"/>
+    <w:lsdException w:name="Book Title" w:semiHidden="0" w:uiPriority="33" w:unhideWhenUsed="0" w:qFormat="1"/>
+    <w:lsdException w:name="Bibliography" w:uiPriority="37"/>
+    <w:lsdException w:name="TOC Heading" w:uiPriority="39" w:qFormat="1"/>
+  </w:latentStyles>
+  <w:style w:type="paragraph" w:default="1" w:styleId="a">
+    <w:name w:val="Normal"/>
+    <w:qFormat/>
+  </w:style>
+  <w:style w:type="paragraph" w:styleId="1">
+    <w:name w:val="heading 1"/>
+    <w:basedOn w:val="a"/>
+    <w:next w:val="a"/>
+    <w:link w:val="10"/>
+    <w:uiPriority w:val="9"/>
+    <w:qFormat/>
+    <w:rsid w:val="00A561E0"/>
+    <w:pPr>
+      <w:keepNext/>
+      <w:keepLines/>
+      <w:spacing w:before="480" w:after="0"/>
+      <w:outlineLvl w:val="0"/>
+    </w:pPr>
+    <w:rPr>
+      <w:rFonts w:asciiTheme="majorHAnsi" w:eastAsiaTheme="majorEastAsia" w:hAnsiTheme="majorHAnsi" w:cstheme="majorBidi"/>
+      <w:b/>
+      <w:bCs/>
+      <w:color w:val="365F91" w:themeColor="accent1" w:themeShade="BF"/>
+      <w:sz w:val="28"/>
+      <w:szCs w:val="28"/>
+    </w:rPr>
+  </w:style>
+  <w:style w:type="paragraph" w:styleId="2">
+    <w:name w:val="heading 2"/>
+    <w:basedOn w:val="a"/>
+    <w:next w:val="a"/>
+    <w:link w:val="20"/>
+    <w:uiPriority w:val="9"/>
+    <w:unhideWhenUsed/>
+    <w:qFormat/>
+    <w:rsid w:val="00A561E0"/>
+    <w:pPr>
+      <w:keepNext/>
+      <w:keepLines/>
+      <w:spacing w:before="200" w:after="0"/>
+      <w:outlineLvl w:val="1"/>
+    </w:pPr>
+    <w:rPr>
+      <w:rFonts w:asciiTheme="majorHAnsi" w:eastAsiaTheme="majorEastAsia" w:hAnsiTheme="majorHAnsi" w:cstheme="majorBidi"/>
+      <w:b/>
+      <w:bCs/>
+      <w:color w:val="4F81BD" w:themeColor="accent1"/>
+      <w:sz w:val="26"/>
+      <w:szCs w:val="26"/>
+    </w:rPr>
+  </w:style>
+  <w:style w:type="character" w:default="1" w:styleId="a0">
+    <w:name w:val="Default Paragraph Font"/>
+    <w:uiPriority w:val="1"/>
+    <w:semiHidden/>
+    <w:unhideWhenUsed/>
+  </w:style>
+  <w:style w:type="table" w:default="1" w:styleId="a1">
+    <w:name w:val="Normal Table"/>
+    <w:uiPriority w:val="99"/>
+    <w:semiHidden/>
+    <w:unhideWhenUsed/>
+    <w:tblPr>
+      <w:tblInd w:w="0" w:type="dxa"/>
+      <w:tblCellMar>
+        <w:top w:w="0" w:type="dxa"/>
+        <w:left w:w="108" w:type="dxa"/>
+        <w:bottom w:w="0" w:type="dxa"/>
+        <w:right w:w="108" w:type="dxa"/>
+      </w:tblCellMar>
+    </w:tblPr>
+  </w:style>
+  <w:style w:type="numbering" w:default="1" w:styleId="a2">
+    <w:name w:val="No List"/>
+    <w:uiPriority w:val="99"/>
+    <w:semiHidden/>
+    <w:unhideWhenUsed/>
+  </w:style>
+  <w:style w:type="character" w:customStyle="1" w:styleId="10">
+    <w:name w:val="Заголовок 1 Знак"/>
+    <w:basedOn w:val="a0"/>
+    <w:link w:val="1"/>
+    <w:uiPriority w:val="9"/>
+    <w:rsid w:val="00A561E0"/>
+    <w:rPr>
+      <w:rFonts w:asciiTheme="majorHAnsi" w:eastAsiaTheme="majorEastAsia" w:hAnsiTheme="majorHAnsi" w:cstheme="majorBidi"/>
+      <w:b/>
+      <w:bCs/>
+      <w:color w:val="365F91" w:themeColor="accent1" w:themeShade="BF"/>
+      <w:sz w:val="28"/>
+      <w:szCs w:val="28"/>
+    </w:rPr>
+  </w:style>
+  <w:style w:type="character" w:customStyle="1" w:styleId="20">
+    <w:name w:val="Заголовок 2 Знак"/>
+    <w:basedOn w:val="a0"/>
+    <w:link w:val="2"/>
+    <w:uiPriority w:val="9"/>
+    <w:rsid w:val="00A561E0"/>
+    <w:rPr>
+      <w:rFonts w:asciiTheme="majorHAnsi" w:eastAsiaTheme="majorEastAsia" w:hAnsiTheme="majorHAnsi" w:cstheme="majorBidi"/>
+      <w:b/>
+      <w:bCs/>
+      <w:color w:val="4F81BD" w:themeColor="accent1"/>
+      <w:sz w:val="26"/>
+      <w:szCs w:val="26"/>
+    </w:rPr>
+  </w:style>
+  <w:style w:type="paragraph" w:styleId="a3">
+    <w:name w:val="Intense Quote"/>
+    <w:basedOn w:val="a"/>
+    <w:next w:val="a"/>
+    <w:link w:val="a4"/>
+    <w:uiPriority w:val="30"/>
+    <w:qFormat/>
+    <w:rsid w:val="00A561E0"/>
+    <w:pPr>
+      <w:pBdr>
+        <w:bottom w:val="single" w:sz="4" w:space="4" w:color="4F81BD" w:themeColor="accent1"/>
+      </w:pBdr>
+      <w:spacing w:before="200" w:after="280"/>
+      <w:ind w:left="936" w:right="936"/>
+    </w:pPr>
+    <w:rPr>
+      <w:b/>
+      <w:bCs/>
+      <w:i/>
+      <w:iCs/>
+      <w:color w:val="4F81BD" w:themeColor="accent1"/>
+    </w:rPr>
+  </w:style>
+  <w:style w:type="character" w:customStyle="1" w:styleId="a4">
+    <w:name w:val="Выделенная цитата Знак"/>
+    <w:basedOn w:val="a0"/>
+    <w:link w:val="a3"/>
+    <w:uiPriority w:val="30"/>
+    <w:rsid w:val="00A561E0"/>
+    <w:rPr>
+      <w:b/>
+      <w:bCs/>
+      <w:i/>
+      <w:iCs/>
+      <w:color w:val="4F81BD" w:themeColor="accent1"/>
+    </w:rPr>
+  </w:style>
+  <w:style w:type="paragraph" w:styleId="a5">
+    <w:name w:val="Title"/>
+    <w:basedOn w:val="a"/>
+    <w:next w:val="a"/>
+    <w:link w:val="a6"/>
+    <w:uiPriority w:val="10"/>
+    <w:qFormat/>
+    <w:rsid w:val="00E82700"/>
+    <w:pPr>
+      <w:pBdr>
+        <w:bottom w:val="single" w:sz="8" w:space="4" w:color="4F81BD" w:themeColor="accent1"/>
+      </w:pBdr>
+      <w:spacing w:after="300" w:line="240" w:lineRule="auto"/>
+      <w:contextualSpacing/>
+    </w:pPr>
+    <w:rPr>
+      <w:rFonts w:asciiTheme="majorHAnsi" w:eastAsiaTheme="majorEastAsia" w:hAnsiTheme="majorHAnsi" w:cstheme="majorBidi"/>
+      <w:color w:val="17365D" w:themeColor="text2" w:themeShade="BF"/>
+      <w:spacing w:val="5"/>
+      <w:kern w:val="28"/>
+      <w:sz w:val="52"/>
+      <w:szCs w:val="52"/>
+    </w:rPr>
+  </w:style>
+  <w:style w:type="character" w:customStyle="1" w:styleId="a6">
+    <w:name w:val="Название Знак"/>
+    <w:basedOn w:val="a0"/>
+    <w:link w:val="a5"/>
+    <w:uiPriority w:val="10"/>
+    <w:rsid w:val="00E82700"/>
+    <w:rPr>
+      <w:rFonts w:asciiTheme="majorHAnsi" w:eastAsiaTheme="majorEastAsia" w:hAnsiTheme="majorHAnsi" w:cstheme="majorBidi"/>
+      <w:color w:val="17365D" w:themeColor="text2" w:themeShade="BF"/>
+      <w:spacing w:val="5"/>
+      <w:kern w:val="28"/>
+      <w:sz w:val="52"/>
+      <w:szCs w:val="52"/>
+    </w:rPr>
+  </w:style>
+  <w:style w:type="paragraph" w:styleId="a7">
+    <w:name w:val="List Paragraph"/>
+    <w:basedOn w:val="a"/>
+    <w:uiPriority w:val="34"/>
+    <w:qFormat/>
+    <w:rsid w:val="007D3906"/>
+    <w:pPr>
+      <w:ind w:left="720"/>
+      <w:contextualSpacing/>
+    </w:pPr>
+  </w:style>
+  <w:style w:type="table" w:styleId="a8">
+    <w:name w:val="Table Grid"/>
+    <w:basedOn w:val="a1"/>
+    <w:uiPriority w:val="59"/>
+    <w:rsid w:val="00EF2436"/>
+    <w:pPr>
+      <w:spacing w:after="0" w:line="240" w:lineRule="auto"/>
+    </w:pPr>
+    <w:tblPr>
+      <w:tblInd w:w="0" w:type="dxa"/>
+      <w:tblBorders>
+        <w:top w:val="single" w:sz="4" w:space="0" w:color="auto"/>
+        <w:left w:val="single" w:sz="4" w:space="0" w:color="auto"/>
+        <w:bottom w:val="single" w:sz="4" w:space="0" w:color="auto"/>
+        <w:right w:val="single" w:sz="4" w:space="0" w:color="auto"/>
+        <w:insideH w:val="single" w:sz="4" w:space="0" w:color="auto"/>
+        <w:insideV w:val="single" w:sz="4" w:space="0" w:color="auto"/>
+      </w:tblBorders>
+      <w:tblCellMar>
+        <w:top w:w="0" w:type="dxa"/>
+        <w:left w:w="108" w:type="dxa"/>
+        <w:bottom w:w="0" w:type="dxa"/>
+        <w:right w:w="108" w:type="dxa"/>
+      </w:tblCellMar>
+    </w:tblPr>
+  </w:style>
+  <w:style w:type="character" w:styleId="a9">
+    <w:name w:val="Hyperlink"/>
+    <w:basedOn w:val="a0"/>
+    <w:uiPriority w:val="99"/>
+    <w:unhideWhenUsed/>
+    <w:rsid w:val="005932EC"/>
+    <w:rPr>
+      <w:color w:val="0000FF" w:themeColor="hyperlink"/>
+      <w:u w:val="single"/>
+    </w:rPr>
+  </w:style>
+  <w:style w:type="character" w:styleId="aa">
+    <w:name w:val="FollowedHyperlink"/>
+    <w:basedOn w:val="a0"/>
+    <w:uiPriority w:val="99"/>
+    <w:semiHidden/>
+    <w:unhideWhenUsed/>
+    <w:rsid w:val="00985006"/>
+    <w:rPr>
+      <w:color w:val="800080" w:themeColor="followedHyperlink"/>
+      <w:u w:val="single"/>
+    </w:rPr>
+  </w:style>
+</w:styles>
+</file>
+
+<file path=word/stylesWithEffects.xml><?xml version="1.0" encoding="utf-8"?>
+<w:styles xmlns:wpc="http://schemas.microsoft.com/office/word/2010/wordprocessingCanvas" xmlns:mc="http://schemas.openxmlformats.org/markup-compatibility/2006" xmlns:o="urn:schemas-microsoft-com:office:office" xmlns:r="http://schemas.openxmlformats.org/officeDocument/2006/relationships" xmlns:m="http://schemas.openxmlformats.org/officeDocument/2006/math" xmlns:v="urn:schemas-microsoft-com:vml" xmlns:wp14="http://schemas.microsoft.com/office/word/2010/wordprocessingDrawing" xmlns:wp="http://schemas.openxmlformats.org/drawingml/2006/wordprocessingDrawing" xmlns:w10="urn:schemas-microsoft-com:office:word" xmlns:w="http://schemas.openxmlformats.org/wordprocessingml/2006/main" xmlns:w14="http://schemas.microsoft.com/office/word/2010/wordml" xmlns:wpg="http://schemas.microsoft.com/office/word/2010/wordprocessingGroup" xmlns:wpi="http://schemas.microsoft.com/office/word/2010/wordprocessingInk" xmlns:wne="http://schemas.microsoft.com/office/word/2006/wordml" xmlns:wps="http://schemas.microsoft.com/office/word/2010/wordprocessingShape" mc:Ignorable="w14 wp14">
+  <w:docDefaults>
+    <w:rPrDefault>
+      <w:rPr>
+        <w:rFonts w:asciiTheme="minorHAnsi" w:eastAsiaTheme="minorHAnsi" w:hAnsiTheme="minorHAnsi" w:cstheme="minorBidi"/>
+        <w:sz w:val="22"/>
+        <w:szCs w:val="22"/>
+        <w:lang w:val="ru-RU" w:eastAsia="en-US" w:bidi="ar-SA"/>
+      </w:rPr>
+    </w:rPrDefault>
+    <w:pPrDefault>
+      <w:pPr>
+        <w:spacing w:after="200" w:line="276" w:lineRule="auto"/>
+      </w:pPr>
+    </w:pPrDefault>
+  </w:docDefaults>
+  <w:latentStyles w:defLockedState="0" w:defUIPriority="99" w:defSemiHidden="1" w:defUnhideWhenUsed="1" w:defQFormat="0" w:count="267">
+    <w:lsdException w:name="Normal" w:semiHidden="0" w:uiPriority="0" w:unhideWhenUsed="0" w:qFormat="1"/>
+    <w:lsdException w:name="heading 1" w:semiHidden="0" w:uiPriority="9" w:unhideWhenUsed="0" w:qFormat="1"/>
+    <w:lsdException w:name="heading 2" w:uiPriority="9" w:qFormat="1"/>
+    <w:lsdException w:name="heading 3" w:uiPriority="9" w:qFormat="1"/>
+    <w:lsdException w:name="heading 4" w:uiPriority="9" w:qFormat="1"/>
+    <w:lsdException w:name="heading 5" w:uiPriority="9" w:qFormat="1"/>
+    <w:lsdException w:name="heading 6" w:uiPriority="9" w:qFormat="1"/>
+    <w:lsdException w:name="heading 7" w:uiPriority="9" w:qFormat="1"/>
+    <w:lsdException w:name="heading 8" w:uiPriority="9" w:qFormat="1"/>
+    <w:lsdException w:name="heading 9" w:uiPriority="9" w:qFormat="1"/>
+    <w:lsdException w:name="toc 1" w:uiPriority="39"/>
+    <w:lsdException w:name="toc 2" w:uiPriority="39"/>
+    <w:lsdException w:name="toc 3" w:uiPriority="39"/>
+    <w:lsdException w:name="toc 4" w:uiPriority="39"/>
+    <w:lsdException w:name="toc 5" w:uiPriority="39"/>
+    <w:lsdException w:name="toc 6" w:uiPriority="39"/>
+    <w:lsdException w:name="toc 7" w:uiPriority="39"/>
+    <w:lsdException w:name="toc 8" w:uiPriority="39"/>
+    <w:lsdException w:name="toc 9" w:uiPriority="39"/>
+    <w:lsdException w:name="caption" w:uiPriority="35" w:qFormat="1"/>
+    <w:lsdException w:name="Title" w:semiHidden="0" w:uiPriority="10" w:unhideWhenUsed="0" w:qFormat="1"/>
+    <w:lsdException w:name="Default Paragraph Font" w:uiPriority="1"/>
+    <w:lsdException w:name="Subtitle" w:semiHidden="0" w:uiPriority="11" w:unhideWhenUsed="0" w:qFormat="1"/>
+    <w:lsdException w:name="Strong" w:semiHidden="0" w:uiPriority="22" w:unhideWhenUsed="0" w:qFormat="1"/>
+    <w:lsdException w:name="Emphasis" w:semiHidden="0" w:uiPriority="20" w:unhideWhenUsed="0" w:qFormat="1"/>
+    <w:lsdException w:name="Table Grid" w:semiHidden="0" w:uiPriority="59" w:unhideWhenUsed="0"/>
+    <w:lsdException w:name="Placeholder Text" w:unhideWhenUsed="0"/>
+    <w:lsdException w:name="No Spacing" w:semiHidden="0" w:uiPriority="1" w:unhideWhenUsed="0" w:qFormat="1"/>
+    <w:lsdException w:name="Light Shading" w:semiHidden="0" w:uiPriority="60" w:unhideWhenUsed="0"/>
+    <w:lsdException w:name="Light List" w:semiHidden="0" w:uiPriority="61" w:unhideWhenUsed="0"/>
+    <w:lsdException w:name="Light Grid" w:semiHidden="0" w:uiPriority="62" w:unhideWhenUsed="0"/>
+    <w:lsdException w:name="Medium Shading 1" w:semiHidden="0" w:uiPriority="63" w:unhideWhenUsed="0"/>
+    <w:lsdException w:name="Medium Shading 2" w:semiHidden="0" w:uiPriority="64" w:unhideWhenUsed="0"/>
+    <w:lsdException w:name="Medium List 1" w:semiHidden="0" w:uiPriority="65" w:unhideWhenUsed="0"/>
+    <w:lsdException w:name="Medium List 2" w:semiHidden="0" w:uiPriority="66" w:unhideWhenUsed="0"/>
+    <w:lsdException w:name="Medium Grid 1" w:semiHidden="0" w:uiPriority="67" w:unhideWhenUsed="0"/>
+    <w:lsdException w:name="Medium Grid 2" w:semiHidden="0" w:uiPriority="68" w:unhideWhenUsed="0"/>
+    <w:lsdException w:name="Medium Grid 3" w:semiHidden="0" w:uiPriority="69" w:unhideWhenUsed="0"/>
+    <w:lsdException w:name="Dark List" w:semiHidden="0" w:uiPriority="70" w:unhideWhenUsed="0"/>
+    <w:lsdException w:name="Colorful Shading" w:semiHidden="0" w:uiPriority="71" w:unhideWhenUsed="0"/>
+    <w:lsdException w:name="Colorful List" w:semiHidden="0" w:uiPriority="72" w:unhideWhenUsed="0"/>
+    <w:lsdException w:name="Colorful Grid" w:semiHidden="0" w:uiPriority="73" w:unhideWhenUsed="0"/>
+    <w:lsdException w:name="Light Shading Accent 1" w:semiHidden="0" w:uiPriority="60" w:unhideWhenUsed="0"/>
+    <w:lsdException w:name="Light List Accent 1" w:semiHidden="0" w:uiPriority="61" w:unhideWhenUsed="0"/>
+    <w:lsdException w:name="Light Grid Accent 1" w:semiHidden="0" w:uiPriority="62" w:unhideWhenUsed="0"/>
+    <w:lsdException w:name="Medium Shading 1 Accent 1" w:semiHidden="0" w:uiPriority="63" w:unhideWhenUsed="0"/>
+    <w:lsdException w:name="Medium Shading 2 Accent 1" w:semiHidden="0" w:uiPriority="64" w:unhideWhenUsed="0"/>
+    <w:lsdException w:name="Medium List 1 Accent 1" w:semiHidden="0" w:uiPriority="65" w:unhideWhenUsed="0"/>
+    <w:lsdException w:name="Revision" w:unhideWhenUsed="0"/>
+    <w:lsdException w:name="List Paragraph" w:semiHidden="0" w:uiPriority="34" w:unhideWhenUsed="0" w:qFormat="1"/>
+    <w:lsdException w:name="Quote" w:semiHidden="0" w:uiPriority="29" w:unhideWhenUsed="0" w:qFormat="1"/>
+    <w:lsdException w:name="Intense Quote" w:semiHidden="0" w:uiPriority="30" w:unhideWhenUsed="0" w:qFormat="1"/>
+    <w:lsdException w:name="Medium List 2 Accent 1" w:semiHidden="0" w:uiPriority="66" w:unhideWhenUsed="0"/>
+    <w:lsdException w:name="Medium Grid 1 Accent 1" w:semiHidden="0" w:uiPriority="67" w:unhideWhenUsed="0"/>
+    <w:lsdException w:name="Medium Grid 2 Accent 1" w:semiHidden="0" w:uiPriority="68" w:unhideWhenUsed="0"/>
+    <w:lsdException w:name="Medium Grid 3 Accent 1" w:semiHidden="0" w:uiPriority="69" w:unhideWhenUsed="0"/>
+    <w:lsdException w:name="Dark List Accent 1" w:semiHidden="0" w:uiPriority="70" w:unhideWhenUsed="0"/>
+    <w:lsdException w:name="Colorful Shading Accent 1" w:semiHidden="0" w:uiPriority="71" w:unhideWhenUsed="0"/>
+    <w:lsdException w:name="Colorful List Accent 1" w:semiHidden="0" w:uiPriority="72" w:unhideWhenUsed="0"/>
+    <w:lsdException w:name="Colorful Grid Accent 1" w:semiHidden="0" w:uiPriority="73" w:unhideWhenUsed="0"/>
+    <w:lsdException w:name="Light Shading Accent 2" w:semiHidden="0" w:uiPriority="60" w:unhideWhenUsed="0"/>
+    <w:lsdException w:name="Light List Accent 2" w:semiHidden="0" w:uiPriority="61" w:unhideWhenUsed="0"/>
+    <w:lsdException w:name="Light Grid Accent 2" w:semiHidden="0" w:uiPriority="62" w:unhideWhenUsed="0"/>
+    <w:lsdException w:name="Medium Shading 1 Accent 2" w:semiHidden="0" w:uiPriority="63" w:unhideWhenUsed="0"/>
+    <w:lsdException w:name="Medium Shading 2 Accent 2" w:semiHidden="0" w:uiPriority="64" w:unhideWhenUsed="0"/>
+    <w:lsdException w:name="Medium List 1 Accent 2" w:semiHidden="0" w:uiPriority="65" w:unhideWhenUsed="0"/>
+    <w:lsdException w:name="Medium List 2 Accent 2" w:semiHidden="0" w:uiPriority="66" w:unhideWhenUsed="0"/>
+    <w:lsdException w:name="Medium Grid 1 Accent 2" w:semiHidden="0" w:uiPriority="67" w:unhideWhenUsed="0"/>
+    <w:lsdException w:name="Medium Grid 2 Accent 2" w:semiHidden="0" w:uiPriority="68" w:unhideWhenUsed="0"/>
+    <w:lsdException w:name="Medium Grid 3 Accent 2" w:semiHidden="0" w:uiPriority="69" w:unhideWhenUsed="0"/>
+    <w:lsdException w:name="Dark List Accent 2" w:semiHidden="0" w:uiPriority="70" w:unhideWhenUsed="0"/>
+    <w:lsdException w:name="Colorful Shading Accent 2" w:semiHidden="0" w:uiPriority="71" w:unhideWhenUsed="0"/>
+    <w:lsdException w:name="Colorful List Accent 2" w:semiHidden="0" w:uiPriority="72" w:unhideWhenUsed="0"/>
+    <w:lsdException w:name="Colorful Grid Accent 2" w:semiHidden="0" w:uiPriority="73" w:unhideWhenUsed="0"/>
+    <w:lsdException w:name="Light Shading Accent 3" w:semiHidden="0" w:uiPriority="60" w:unhideWhenUsed="0"/>
+    <w:lsdException w:name="Light List Accent 3" w:semiHidden="0" w:uiPriority="61" w:unhideWhenUsed="0"/>
+    <w:lsdException w:name="Light Grid Accent 3" w:semiHidden="0" w:uiPriority="62" w:unhideWhenUsed="0"/>
+    <w:lsdException w:name="Medium Shading 1 Accent 3" w:semiHidden="0" w:uiPriority="63" w:unhideWhenUsed="0"/>
+    <w:lsdException w:name="Medium Shading 2 Accent 3" w:semiHidden="0" w:uiPriority="64" w:unhideWhenUsed="0"/>
+    <w:lsdException w:name="Medium List 1 Accent 3" w:semiHidden="0" w:uiPriority="65" w:unhideWhenUsed="0"/>
+    <w:lsdException w:name="Medium List 2 Accent 3" w:semiHidden="0" w:uiPriority="66" w:unhideWhenUsed="0"/>
+    <w:lsdException w:name="Medium Grid 1 Accent 3" w:semiHidden="0" w:uiPriority="67" w:unhideWhenUsed="0"/>
+    <w:lsdException w:name="Medium Grid 2 Accent 3" w:semiHidden="0" w:uiPriority="68" w:unhideWhenUsed="0"/>
+    <w:lsdException w:name="Medium Grid 3 Accent 3" w:semiHidden="0" w:uiPriority="69" w:unhideWhenUsed="0"/>
+    <w:lsdException w:name="Dark List Accent 3" w:semiHidden="0" w:uiPriority="70" w:unhideWhenUsed="0"/>
+    <w:lsdException w:name="Colorful Shading Accent 3" w:semiHidden="0" w:uiPriority="71" w:unhideWhenUsed="0"/>
+    <w:lsdException w:name="Colorful List Accent 3" w:semiHidden="0" w:uiPriority="72" w:unhideWhenUsed="0"/>
+    <w:lsdException w:name="Colorful Grid Accent 3" w:semiHidden="0" w:uiPriority="73" w:unhideWhenUsed="0"/>
+    <w:lsdException w:name="Light Shading Accent 4" w:semiHidden="0" w:uiPriority="60" w:unhideWhenUsed="0"/>
+    <w:lsdException w:name="Light List Accent 4" w:semiHidden="0" w:uiPriority="61" w:unhideWhenUsed="0"/>
+    <w:lsdException w:name="Light Grid Accent 4" w:semiHidden="0" w:uiPriority="62" w:unhideWhenUsed="0"/>
+    <w:lsdException w:name="Medium Shading 1 Accent 4" w:semiHidden="0" w:uiPriority="63" w:unhideWhenUsed="0"/>
+    <w:lsdException w:name="Medium Shading 2 Accent 4" w:semiHidden="0" w:uiPriority="64" w:unhideWhenUsed="0"/>
+    <w:lsdException w:name="Medium List 1 Accent 4" w:semiHidden="0" w:uiPriority="65" w:unhideWhenUsed="0"/>
+    <w:lsdException w:name="Medium List 2 Accent 4" w:semiHidden="0" w:uiPriority="66" w:unhideWhenUsed="0"/>
+    <w:lsdException w:name="Medium Grid 1 Accent 4" w:semiHidden="0" w:uiPriority="67" w:unhideWhenUsed="0"/>
+    <w:lsdException w:name="Medium Grid 2 Accent 4" w:semiHidden="0" w:uiPriority="68" w:unhideWhenUsed="0"/>
+    <w:lsdException w:name="Medium Grid 3 Accent 4" w:semiHidden="0" w:uiPriority="69" w:unhideWhenUsed="0"/>
+    <w:lsdException w:name="Dark List Accent 4" w:semiHidden="0" w:uiPriority="70" w:unhideWhenUsed="0"/>
+    <w:lsdException w:name="Colorful Shading Accent 4" w:semiHidden="0" w:uiPriority="71" w:unhideWhenUsed="0"/>
+    <w:lsdException w:name="Colorful List Accent 4" w:semiHidden="0" w:uiPriority="72" w:unhideWhenUsed="0"/>
+    <w:lsdException w:name="Colorful Grid Accent 4" w:semiHidden="0" w:uiPriority="73" w:unhideWhenUsed="0"/>
+    <w:lsdException w:name="Light Shading Accent 5" w:semiHidden="0" w:uiPriority="60" w:unhideWhenUsed="0"/>
+    <w:lsdException w:name="Light List Accent 5" w:semiHidden="0" w:uiPriority="61" w:unhideWhenUsed="0"/>
+    <w:lsdException w:name="Light Grid Accent 5" w:semiHidden="0" w:uiPriority="62" w:unhideWhenUsed="0"/>
+    <w:lsdException w:name="Medium Shading 1 Accent 5" w:semiHidden="0" w:uiPriority="63" w:unhideWhenUsed="0"/>
+    <w:lsdException w:name="Medium Shading 2 Accent 5" w:semiHidden="0" w:uiPriority="64" w:unhideWhenUsed="0"/>
+    <w:lsdException w:name="Medium List 1 Accent 5" w:semiHidden="0" w:uiPriority="65" w:unhideWhenUsed="0"/>
+    <w:lsdException w:name="Medium List 2 Accent 5" w:semiHidden="0" w:uiPriority="66" w:unhideWhenUsed="0"/>
+    <w:lsdException w:name="Medium Grid 1 Accent 5" w:semiHidden="0" w:uiPriority="67" w:unhideWhenUsed="0"/>
+    <w:lsdException w:name="Medium Grid 2 Accent 5" w:semiHidden="0" w:uiPriority="68" w:unhideWhenUsed="0"/>
+    <w:lsdException w:name="Medium Grid 3 Accent 5" w:semiHidden="0" w:uiPriority="69" w:unhideWhenUsed="0"/>
+    <w:lsdException w:name="Dark List Accent 5" w:semiHidden="0" w:uiPriority="70" w:unhideWhenUsed="0"/>
+    <w:lsdException w:name="Colorful Shading Accent 5" w:semiHidden="0" w:uiPriority="71" w:unhideWhenUsed="0"/>
+    <w:lsdException w:name="Colorful List Accent 5" w:semiHidden="0" w:uiPriority="72" w:unhideWhenUsed="0"/>
+    <w:lsdException w:name="Colorful Grid Accent 5" w:semiHidden="0" w:uiPriority="73" w:unhideWhenUsed="0"/>
+    <w:lsdException w:name="Light Shading Accent 6" w:semiHidden="0" w:uiPriority="60" w:unhideWhenUsed="0"/>
+    <w:lsdException w:name="Light List Accent 6" w:semiHidden="0" w:uiPriority="61" w:unhideWhenUsed="0"/>
+    <w:lsdException w:name="Light Grid Accent 6" w:semiHidden="0" w:uiPriority="62" w:unhideWhenUsed="0"/>
+    <w:lsdException w:name="Medium Shading 1 Accent 6" w:semiHidden="0" w:uiPriority="63" w:unhideWhenUsed="0"/>
+    <w:lsdException w:name="Medium Shading 2 Accent 6" w:semiHidden="0" w:uiPriority="64" w:unhideWhenUsed="0"/>
+    <w:lsdException w:name="Medium List 1 Accent 6" w:semiHidden="0" w:uiPriority="65" w:unhideWhenUsed="0"/>
+    <w:lsdException w:name="Medium List 2 Accent 6" w:semiHidden="0" w:uiPriority="66" w:unhideWhenUsed="0"/>
+    <w:lsdException w:name="Medium Grid 1 Accent 6" w:semiHidden="0" w:uiPriority="67" w:unhideWhenUsed="0"/>
+    <w:lsdException w:name="Medium Grid 2 Accent 6" w:semiHidden="0" w:uiPriority="68" w:unhideWhenUsed="0"/>
+    <w:lsdException w:name="Medium Grid 3 Accent 6" w:semiHidden="0" w:uiPriority="69" w:unhideWhenUsed="0"/>
+    <w:lsdException w:name="Dark List Accent 6" w:semiHidden="0" w:uiPriority="70" w:unhideWhenUsed="0"/>
+    <w:lsdException w:name="Colorful Shading Accent 6" w:semiHidden="0" w:uiPriority="71" w:unhideWhenUsed="0"/>
+    <w:lsdException w:name="Colorful List Accent 6" w:semiHidden="0" w:uiPriority="72" w:unhideWhenUsed="0"/>
+    <w:lsdException w:name="Colorful Grid Accent 6" w:semiHidden="0" w:uiPriority="73" w:unhideWhenUsed="0"/>
+    <w:lsdException w:name="Subtle Emphasis" w:semiHidden="0" w:uiPriority="19" w:unhideWhenUsed="0" w:qFormat="1"/>
+    <w:lsdException w:name="Intense Emphasis" w:semiHidden="0" w:uiPriority="21" w:unhideWhenUsed="0" w:qFormat="1"/>
+    <w:lsdException w:name="Subtle Reference" w:semiHidden="0" w:uiPriority="31" w:unhideWhenUsed="0" w:qFormat="1"/>
+    <w:lsdException w:name="Intense Reference" w:semiHidden="0" w:uiPriority="32" w:unhideWhenUsed="0" w:qFormat="1"/>
+    <w:lsdException w:name="Book Title" w:semiHidden="0" w:uiPriority="33" w:unhideWhenUsed="0" w:qFormat="1"/>
+    <w:lsdException w:name="Bibliography" w:uiPriority="37"/>
+    <w:lsdException w:name="TOC Heading" w:uiPriority="39" w:qFormat="1"/>
   </w:latentStyles>
   <w:style w:type="paragraph" w:default="1" w:styleId="a">
     <w:name w:val="Normal"/>
@@ -7150,7 +7271,7 @@
 </file>
 
 <file path=customXml/itemProps1.xml><?xml version="1.0" encoding="utf-8"?>
-<ds:datastoreItem xmlns:ds="http://schemas.openxmlformats.org/officeDocument/2006/customXml" ds:itemID="{B9247B88-586E-4ED1-BCEB-D1FC586E39B5}">
+<ds:datastoreItem xmlns:ds="http://schemas.openxmlformats.org/officeDocument/2006/customXml" ds:itemID="{8F9BAAFC-FA09-4D97-B8A4-F34113B6447F}">
   <ds:schemaRefs>
     <ds:schemaRef ds:uri="http://schemas.openxmlformats.org/officeDocument/2006/bibliography"/>
   </ds:schemaRefs>

</xml_diff>

<commit_message>
Started work on prototype map layout (Skyport of Creek Park, grid coord. (2,0)) Changed GDD to reflect new mapping
</commit_message>
<xml_diff>
--- a/Huntsmen of Remnant Game Design Document.docx
+++ b/Huntsmen of Remnant Game Design Document.docx
@@ -230,25 +230,31 @@
         <w:rPr>
           <w:lang w:val="en-US"/>
         </w:rPr>
-        <w:t xml:space="preserve"> square grid, which make up the global map. Each square is further represented by a 500x500 square grid, which make up local maps, on which the gameplay is happening.</w:t>
-      </w:r>
-      <w:r>
-        <w:rPr>
-          <w:lang w:val="en-US"/>
-        </w:rPr>
-        <w:t xml:space="preserve"> Each local square’s width and height equal 2 meters. This means that each local map is 1km</w:t>
-      </w:r>
-      <w:r>
-        <w:rPr>
-          <w:lang w:val="en-US"/>
-        </w:rPr>
-        <w:t xml:space="preserve"> to 1km size and the island is 6km to 6</w:t>
-      </w:r>
-      <w:r>
-        <w:rPr>
-          <w:lang w:val="en-US"/>
-        </w:rPr>
-        <w:t>km size.</w:t>
+        <w:t xml:space="preserve"> square grid, which make up the global map. Each square is further represented by a </w:t>
+      </w:r>
+      <w:r>
+        <w:rPr>
+          <w:lang w:val="en-US"/>
+        </w:rPr>
+        <w:t>1</w:t>
+      </w:r>
+      <w:r>
+        <w:rPr>
+          <w:lang w:val="en-US"/>
+        </w:rPr>
+        <w:t>00x</w:t>
+      </w:r>
+      <w:r>
+        <w:rPr>
+          <w:lang w:val="en-US"/>
+        </w:rPr>
+        <w:t>1</w:t>
+      </w:r>
+      <w:r>
+        <w:rPr>
+          <w:lang w:val="en-US"/>
+        </w:rPr>
+        <w:t>00 square grid, which make up local maps, on which the gameplay is happening.</w:t>
       </w:r>
       <w:r>
         <w:rPr>
@@ -281,29 +287,8 @@
         <w:rPr>
           <w:lang w:val="en-US"/>
         </w:rPr>
-        <w:t xml:space="preserve">” in this document. One </w:t>
-      </w:r>
-      <w:proofErr w:type="spellStart"/>
-      <w:r>
-        <w:rPr>
-          <w:lang w:val="en-US"/>
-        </w:rPr>
-        <w:t>sq</w:t>
-      </w:r>
-      <w:proofErr w:type="spellEnd"/>
-      <w:r>
-        <w:rPr>
-          <w:lang w:val="en-US"/>
-        </w:rPr>
-        <w:t xml:space="preserve"> equals 2 meters.</w:t>
-      </w:r>
-    </w:p>
-    <w:p>
-      <w:pPr>
-        <w:rPr>
-          <w:lang w:val="en-US"/>
-        </w:rPr>
-      </w:pPr>
+        <w:t xml:space="preserve">” in this document. </w:t>
+      </w:r>
       <w:r>
         <w:rPr>
           <w:lang w:val="en-US"/>
@@ -349,7 +334,93 @@
         <w:rPr>
           <w:lang w:val="en-US"/>
         </w:rPr>
-        <w:t>) to (0,499), (0,0) to (499,0), (499,0) to (499,499) and (0,499) to (499,499) are used as triggers to move Huntsmen to an adjacent local map. Once moved, the Huntsmen will appear on the same row or the same column (depending on the destination) on one of the edges of the adjacent local map. (For example, if we’re moving a Huntsman from (222,499)</w:t>
+        <w:t>) to (0,</w:t>
+      </w:r>
+      <w:r>
+        <w:rPr>
+          <w:lang w:val="en-US"/>
+        </w:rPr>
+        <w:t>99</w:t>
+      </w:r>
+      <w:r>
+        <w:rPr>
+          <w:lang w:val="en-US"/>
+        </w:rPr>
+        <w:t>), (0,0) to (</w:t>
+      </w:r>
+      <w:r>
+        <w:rPr>
+          <w:lang w:val="en-US"/>
+        </w:rPr>
+        <w:t>99</w:t>
+      </w:r>
+      <w:r>
+        <w:rPr>
+          <w:lang w:val="en-US"/>
+        </w:rPr>
+        <w:t>,0), (</w:t>
+      </w:r>
+      <w:r>
+        <w:rPr>
+          <w:lang w:val="en-US"/>
+        </w:rPr>
+        <w:t>99</w:t>
+      </w:r>
+      <w:r>
+        <w:rPr>
+          <w:lang w:val="en-US"/>
+        </w:rPr>
+        <w:t>,0) to (</w:t>
+      </w:r>
+      <w:r>
+        <w:rPr>
+          <w:lang w:val="en-US"/>
+        </w:rPr>
+        <w:t>99</w:t>
+      </w:r>
+      <w:r>
+        <w:rPr>
+          <w:lang w:val="en-US"/>
+        </w:rPr>
+        <w:t>,</w:t>
+      </w:r>
+      <w:r>
+        <w:rPr>
+          <w:lang w:val="en-US"/>
+        </w:rPr>
+        <w:t>99) and (0,99) to (99,</w:t>
+      </w:r>
+      <w:r>
+        <w:rPr>
+          <w:lang w:val="en-US"/>
+        </w:rPr>
+        <w:t>99) are used as triggers to move Huntsmen to an adjacent local map. Once moved, the Huntsmen will appear on the same row or the same column (depending on the destination) on one of the edges of the adjacent local map. (For example, if we’</w:t>
+      </w:r>
+      <w:r>
+        <w:rPr>
+          <w:lang w:val="en-US"/>
+        </w:rPr>
+        <w:t>re moving a Huntsman from (22</w:t>
+      </w:r>
+      <w:proofErr w:type="gramStart"/>
+      <w:r>
+        <w:rPr>
+          <w:lang w:val="en-US"/>
+        </w:rPr>
+        <w:t>,</w:t>
+      </w:r>
+      <w:r>
+        <w:rPr>
+          <w:lang w:val="en-US"/>
+        </w:rPr>
+        <w:t>99</w:t>
+      </w:r>
+      <w:proofErr w:type="gramEnd"/>
+      <w:r>
+        <w:rPr>
+          <w:lang w:val="en-US"/>
+        </w:rPr>
+        <w:t>)</w:t>
       </w:r>
       <w:r>
         <w:rPr>
@@ -363,7 +434,6 @@
         </w:rPr>
         <w:t>5</w:t>
       </w:r>
-      <w:proofErr w:type="gramStart"/>
       <w:r>
         <w:rPr>
           <w:lang w:val="en-US"/>
@@ -376,7 +446,6 @@
         </w:rPr>
         <w:t>4</w:t>
       </w:r>
-      <w:proofErr w:type="gramEnd"/>
       <w:r>
         <w:rPr>
           <w:lang w:val="en-US"/>
@@ -435,7 +504,13 @@
         <w:rPr>
           <w:lang w:val="en-US"/>
         </w:rPr>
-        <w:t>coordinates (222,</w:t>
+        <w:t>coordinates (2</w:t>
+      </w:r>
+      <w:r>
+        <w:rPr>
+          <w:lang w:val="en-US"/>
+        </w:rPr>
+        <w:t>2,</w:t>
       </w:r>
       <w:r>
         <w:rPr>
@@ -525,8 +600,6 @@
         </w:rPr>
         <w:t>Huntsmen are player-controlled characters. The player controls a team of four Huntsmen maximum, one of which is set by the faction choice and the other three are chosen from a faction-defined pool of six. The AI controls three teams of four Huntsmen total, one of which is defined by the faction and three chosen at random from a faction-defined pool of six.</w:t>
       </w:r>
-      <w:bookmarkStart w:id="0" w:name="_GoBack"/>
-      <w:bookmarkEnd w:id="0"/>
     </w:p>
     <w:p>
       <w:pPr>
@@ -2137,8 +2210,8 @@
           <w:lang w:val="en-US"/>
         </w:rPr>
       </w:pPr>
-      <w:bookmarkStart w:id="1" w:name="_Huntsmen_1"/>
-      <w:bookmarkEnd w:id="1"/>
+      <w:bookmarkStart w:id="0" w:name="_Huntsmen_1"/>
+      <w:bookmarkEnd w:id="0"/>
       <w:r>
         <w:rPr>
           <w:lang w:val="en-US"/>
@@ -2528,8 +2601,8 @@
           <w:lang w:val="en-US"/>
         </w:rPr>
       </w:pPr>
-      <w:bookmarkStart w:id="2" w:name="_Huntsmen"/>
-      <w:bookmarkEnd w:id="2"/>
+      <w:bookmarkStart w:id="1" w:name="_Huntsmen"/>
+      <w:bookmarkEnd w:id="1"/>
       <w:r>
         <w:rPr>
           <w:lang w:val="en-US"/>
@@ -3246,8 +3319,8 @@
           <w:lang w:val="en-US"/>
         </w:rPr>
       </w:pPr>
-      <w:bookmarkStart w:id="3" w:name="_Melee_Weapons"/>
-      <w:bookmarkEnd w:id="3"/>
+      <w:bookmarkStart w:id="2" w:name="_Melee_Weapons"/>
+      <w:bookmarkEnd w:id="2"/>
       <w:r>
         <w:rPr>
           <w:lang w:val="en-US"/>
@@ -4701,7 +4774,19 @@
               <w:rPr>
                 <w:lang w:val="en-US"/>
               </w:rPr>
-              <w:t xml:space="preserve">If the object is a prop – move the object 15 </w:t>
+              <w:t>If the object is a prop – move the object</w:t>
+            </w:r>
+            <w:r>
+              <w:rPr>
+                <w:lang w:val="en-US"/>
+              </w:rPr>
+              <w:t xml:space="preserve"> up to</w:t>
+            </w:r>
+            <w:r>
+              <w:rPr>
+                <w:lang w:val="en-US"/>
+              </w:rPr>
+              <w:t xml:space="preserve"> 15 </w:t>
             </w:r>
             <w:proofErr w:type="spellStart"/>
             <w:r>
@@ -4717,6 +4802,8 @@
               </w:rPr>
               <w:t xml:space="preserve"> in the desired direction</w:t>
             </w:r>
+            <w:bookmarkStart w:id="3" w:name="_GoBack"/>
+            <w:bookmarkEnd w:id="3"/>
           </w:p>
           <w:p>
             <w:pPr>
@@ -7271,7 +7358,7 @@
 </file>
 
 <file path=customXml/itemProps1.xml><?xml version="1.0" encoding="utf-8"?>
-<ds:datastoreItem xmlns:ds="http://schemas.openxmlformats.org/officeDocument/2006/customXml" ds:itemID="{8F9BAAFC-FA09-4D97-B8A4-F34113B6447F}">
+<ds:datastoreItem xmlns:ds="http://schemas.openxmlformats.org/officeDocument/2006/customXml" ds:itemID="{EFEE8E42-ABA0-4196-9DDC-1CE92B673B54}">
   <ds:schemaRefs>
     <ds:schemaRef ds:uri="http://schemas.openxmlformats.org/officeDocument/2006/bibliography"/>
   </ds:schemaRefs>

</xml_diff>

<commit_message>
Mistral Mafia is now Mistral Trading Company Updated some animations, made initial tilesets (they'll require adjustments) Made a party select menu Added faction logos Added the first map and gameplay collection
</commit_message>
<xml_diff>
--- a/Huntsmen of Remnant Game Design Document.docx
+++ b/Huntsmen of Remnant Game Design Document.docx
@@ -2551,19 +2551,25 @@
         </w:rPr>
         <w:t xml:space="preserve">A 2x2 Z-shaped site on the northwest of the island, the Merlot Industries complex also needs a Keycard to enter. It is a starting point for the </w:t>
       </w:r>
+      <w:r>
+        <w:rPr>
+          <w:lang w:val="en-US"/>
+        </w:rPr>
+        <w:t xml:space="preserve">Mistral Trading Company </w:t>
+      </w:r>
       <w:proofErr w:type="spellStart"/>
       <w:r>
         <w:rPr>
           <w:lang w:val="en-US"/>
         </w:rPr>
-        <w:t>Mistralian</w:t>
+        <w:t>Mercs</w:t>
       </w:r>
       <w:proofErr w:type="spellEnd"/>
       <w:r>
         <w:rPr>
           <w:lang w:val="en-US"/>
         </w:rPr>
-        <w:t xml:space="preserve"> Mafia. Inside, there are Grimm, some Stimulants, one Grimm Destruction Orb and some Data Sticks. The farthest square of the Complex contains a Boss – Mutated Apathy, which guards the Grimm Serum.</w:t>
+        <w:t>. Inside, there are Grimm, some Stimulants, one Grimm Destruction Orb and some Data Sticks. The farthest square of the Complex contains a Boss – Mutated Apathy, which guards the Grimm Serum.</w:t>
       </w:r>
     </w:p>
     <w:p>
@@ -2790,20 +2796,14 @@
                 <w:lang w:val="en-US"/>
               </w:rPr>
             </w:pPr>
-            <w:proofErr w:type="spellStart"/>
-            <w:r>
-              <w:rPr>
-                <w:lang w:val="en-US"/>
-              </w:rPr>
-              <w:t>Mistralian</w:t>
-            </w:r>
-            <w:proofErr w:type="spellEnd"/>
-            <w:r>
-              <w:rPr>
-                <w:lang w:val="en-US"/>
-              </w:rPr>
-              <w:t xml:space="preserve"> Mafia</w:t>
-            </w:r>
+            <w:r>
+              <w:rPr>
+                <w:lang w:val="en-US"/>
+              </w:rPr>
+              <w:t>MTC Mercenaries</w:t>
+            </w:r>
+            <w:bookmarkStart w:id="2" w:name="_GoBack"/>
+            <w:bookmarkEnd w:id="2"/>
           </w:p>
         </w:tc>
         <w:tc>
@@ -3319,8 +3319,8 @@
           <w:lang w:val="en-US"/>
         </w:rPr>
       </w:pPr>
-      <w:bookmarkStart w:id="2" w:name="_Melee_Weapons"/>
-      <w:bookmarkEnd w:id="2"/>
+      <w:bookmarkStart w:id="3" w:name="_Melee_Weapons"/>
+      <w:bookmarkEnd w:id="3"/>
       <w:r>
         <w:rPr>
           <w:lang w:val="en-US"/>
@@ -4802,8 +4802,6 @@
               </w:rPr>
               <w:t xml:space="preserve"> in the desired direction</w:t>
             </w:r>
-            <w:bookmarkStart w:id="3" w:name="_GoBack"/>
-            <w:bookmarkEnd w:id="3"/>
           </w:p>
           <w:p>
             <w:pPr>
@@ -7358,7 +7356,7 @@
 </file>
 
 <file path=customXml/itemProps1.xml><?xml version="1.0" encoding="utf-8"?>
-<ds:datastoreItem xmlns:ds="http://schemas.openxmlformats.org/officeDocument/2006/customXml" ds:itemID="{EFEE8E42-ABA0-4196-9DDC-1CE92B673B54}">
+<ds:datastoreItem xmlns:ds="http://schemas.openxmlformats.org/officeDocument/2006/customXml" ds:itemID="{6354905F-9C1E-426C-B67A-E4BB0DA76BF4}">
   <ds:schemaRefs>
     <ds:schemaRef ds:uri="http://schemas.openxmlformats.org/officeDocument/2006/bibliography"/>
   </ds:schemaRefs>

</xml_diff>

<commit_message>
Huntsmen will now spawn Added basic huntsmen scripts Added basic huntsmen movement Added basic huntsmen attacks Recalibrated animations Added camera and cam movement
</commit_message>
<xml_diff>
--- a/Huntsmen of Remnant Game Design Document.docx
+++ b/Huntsmen of Remnant Game Design Document.docx
@@ -254,7 +254,19 @@
         <w:rPr>
           <w:lang w:val="en-US"/>
         </w:rPr>
-        <w:t>00 square grid, which make up local maps, on which the gameplay is happening.</w:t>
+        <w:t>00 square grid, which make up local maps, on which the</w:t>
+      </w:r>
+      <w:r>
+        <w:rPr>
+          <w:lang w:val="en-US"/>
+        </w:rPr>
+        <w:t xml:space="preserve"> actual</w:t>
+      </w:r>
+      <w:r>
+        <w:rPr>
+          <w:lang w:val="en-US"/>
+        </w:rPr>
+        <w:t xml:space="preserve"> gameplay is happening.</w:t>
       </w:r>
       <w:r>
         <w:rPr>
@@ -626,7 +638,22 @@
         <w:rPr>
           <w:lang w:val="en-US"/>
         </w:rPr>
-        <w:t>. Aura is restored automatically after combat and can be restored in-combat with the use of Stimulants. After a Huntsman’s Aura has been depleted, any more incoming damage will kill them.</w:t>
+        <w:t xml:space="preserve">. Aura is restored automatically after combat and can be restored in-combat with the use of </w:t>
+      </w:r>
+      <w:hyperlink w:anchor="_Items" w:history="1">
+        <w:r>
+          <w:rPr>
+            <w:rStyle w:val="a9"/>
+            <w:lang w:val="en-US"/>
+          </w:rPr>
+          <w:t>Stimulants</w:t>
+        </w:r>
+      </w:hyperlink>
+      <w:r>
+        <w:rPr>
+          <w:lang w:val="en-US"/>
+        </w:rPr>
+        <w:t>. After a Huntsman’s Aura has been depleted, any more incoming damage will kill them.</w:t>
       </w:r>
     </w:p>
     <w:p>
@@ -1145,7 +1172,19 @@
         <w:rPr>
           <w:lang w:val="en-US"/>
         </w:rPr>
-        <w:t xml:space="preserve">If one of the Enemy Huntsmen enters combat with a Player-Controlled Huntsman, the rest of their team will also enter combat and will try to engage the rest of the player’s team, aiming to split the combat into four duels. </w:t>
+        <w:t>If one of the Enemy Huntsmen enters combat with a Player-Controlled Huntsman, the rest of their team will also enter combat and will try to engage the rest of the player’s team, aiming to split the combat into four</w:t>
+      </w:r>
+      <w:r>
+        <w:rPr>
+          <w:lang w:val="en-US"/>
+        </w:rPr>
+        <w:t xml:space="preserve"> one-on-one</w:t>
+      </w:r>
+      <w:r>
+        <w:rPr>
+          <w:lang w:val="en-US"/>
+        </w:rPr>
+        <w:t xml:space="preserve"> duels. </w:t>
       </w:r>
     </w:p>
     <w:p>
@@ -1451,7 +1490,7 @@
         <w:rPr>
           <w:lang w:val="en-US"/>
         </w:rPr>
-        <w:t>Move. 15sq per Action.</w:t>
+        <w:t>Move. 15sq per Action, up to 45sq total.</w:t>
       </w:r>
     </w:p>
     <w:p>
@@ -1487,11 +1526,48 @@
         <w:rPr>
           <w:lang w:val="en-US"/>
         </w:rPr>
+        <w:t>Pick Up Item. Costs one Action</w:t>
+      </w:r>
+    </w:p>
+    <w:p>
+      <w:pPr>
+        <w:pStyle w:val="a7"/>
+        <w:numPr>
+          <w:ilvl w:val="0"/>
+          <w:numId w:val="2"/>
+        </w:numPr>
+        <w:rPr>
+          <w:lang w:val="en-US"/>
+        </w:rPr>
+      </w:pPr>
+      <w:r>
+        <w:rPr>
+          <w:lang w:val="en-US"/>
+        </w:rPr>
         <w:t>Reload Ranged weapon. Costs one Action.</w:t>
       </w:r>
     </w:p>
     <w:p>
       <w:pPr>
+        <w:rPr>
+          <w:rFonts w:asciiTheme="majorHAnsi" w:eastAsiaTheme="majorEastAsia" w:hAnsiTheme="majorHAnsi" w:cstheme="majorBidi"/>
+          <w:b/>
+          <w:bCs/>
+          <w:color w:val="365F91" w:themeColor="accent1" w:themeShade="BF"/>
+          <w:sz w:val="28"/>
+          <w:szCs w:val="28"/>
+          <w:lang w:val="en-US"/>
+        </w:rPr>
+      </w:pPr>
+      <w:r>
+        <w:rPr>
+          <w:lang w:val="en-US"/>
+        </w:rPr>
+        <w:br w:type="page"/>
+      </w:r>
+    </w:p>
+    <w:p>
+      <w:pPr>
         <w:pStyle w:val="1"/>
         <w:rPr>
           <w:lang w:val="en-US"/>
@@ -1501,6 +1577,7 @@
         <w:rPr>
           <w:lang w:val="en-US"/>
         </w:rPr>
+        <w:lastRenderedPageBreak/>
         <w:t>Combat: Calculations</w:t>
       </w:r>
     </w:p>
@@ -1514,7 +1591,7 @@
         <w:rPr>
           <w:lang w:val="en-US"/>
         </w:rPr>
-        <w:t xml:space="preserve">Every attack’s outcome is calculated using the formulas </w:t>
+        <w:t xml:space="preserve">Combat progresses in the order </w:t>
       </w:r>
       <w:proofErr w:type="gramStart"/>
       <w:r>
@@ -1546,7 +1623,6 @@
         <w:rPr>
           <w:lang w:val="en-US"/>
         </w:rPr>
-        <w:lastRenderedPageBreak/>
         <w:t xml:space="preserve">Melee </w:t>
       </w:r>
       <w:r>
@@ -1775,20 +1851,13 @@
         <w:rPr>
           <w:lang w:val="en-US"/>
         </w:rPr>
-        <w:t xml:space="preserve">1920x1080 locked resolution. </w:t>
-      </w:r>
-    </w:p>
-    <w:p>
-      <w:pPr>
-        <w:rPr>
-          <w:lang w:val="en-US"/>
-        </w:rPr>
-      </w:pPr>
-      <w:r>
-        <w:rPr>
-          <w:lang w:val="en-US"/>
-        </w:rPr>
-        <w:t>Bottom 25% of the screen (270px) is the GUI area. There, the player has four Hunts</w:t>
+        <w:t xml:space="preserve">The bottom 25% of the screen </w:t>
+      </w:r>
+      <w:r>
+        <w:rPr>
+          <w:lang w:val="en-US"/>
+        </w:rPr>
+        <w:t>is the GUI area. There, the player has four Hunts</w:t>
       </w:r>
       <w:r>
         <w:rPr>
@@ -1821,7 +1890,31 @@
         <w:rPr>
           <w:lang w:val="en-US"/>
         </w:rPr>
-        <w:t>The scrolls contain the information on the player’s Huntsman – their name, portrait, current Aura level, current weapon form, Actions left (in Combat mode) and the inventory. The Scroll can be expanded in order to show the player more information on their Huntsman, such as their own stats, the stats of their weapon and their current status effects. If a Huntsman is chosen as the controlled one, a thin yellow frame is displayed around the portrait. If the Huntsman is killed in action, their Scroll is empty and broken.</w:t>
+        <w:t xml:space="preserve">The scrolls contain the information on the player’s Huntsman – their name, portrait, current Aura level, current weapon form, </w:t>
+      </w:r>
+      <w:r>
+        <w:rPr>
+          <w:lang w:val="en-US"/>
+        </w:rPr>
+        <w:t xml:space="preserve">remaining </w:t>
+      </w:r>
+      <w:r>
+        <w:rPr>
+          <w:lang w:val="en-US"/>
+        </w:rPr>
+        <w:t xml:space="preserve">Actions (in Combat mode) and the inventory. The Scroll can be </w:t>
+      </w:r>
+      <w:r>
+        <w:rPr>
+          <w:lang w:val="en-US"/>
+        </w:rPr>
+        <w:t>unfolded</w:t>
+      </w:r>
+      <w:r>
+        <w:rPr>
+          <w:lang w:val="en-US"/>
+        </w:rPr>
+        <w:t xml:space="preserve"> in order to show the player more information on their Huntsman, such as their own stats, the stats of their weapon and their current status effects. If a Huntsman is chosen as the controlled one, a thin yellow frame is displayed around the portrait. If the Huntsman is killed in action, their Scroll is empty and broken.</w:t>
       </w:r>
     </w:p>
     <w:p>
@@ -1847,7 +1940,31 @@
         <w:rPr>
           <w:lang w:val="en-US"/>
         </w:rPr>
-        <w:t>The global map is expanded if clicked on, showing the position of the player team as well as the enemy teams (if the Uplink Chip is in the player’s inventory)</w:t>
+        <w:t>The global map is expanded if clicked on, showing the position of the player team as well as the enemy teams (</w:t>
+      </w:r>
+      <w:r>
+        <w:rPr>
+          <w:lang w:val="en-US"/>
+        </w:rPr>
+        <w:t xml:space="preserve">only </w:t>
+      </w:r>
+      <w:r>
+        <w:rPr>
+          <w:lang w:val="en-US"/>
+        </w:rPr>
+        <w:t xml:space="preserve">if the Uplink Chip is in </w:t>
+      </w:r>
+      <w:r>
+        <w:rPr>
+          <w:lang w:val="en-US"/>
+        </w:rPr>
+        <w:t xml:space="preserve">one of player’s Huntsmen’s </w:t>
+      </w:r>
+      <w:r>
+        <w:rPr>
+          <w:lang w:val="en-US"/>
+        </w:rPr>
+        <w:t>inventory)</w:t>
       </w:r>
     </w:p>
     <w:p>
@@ -1896,7 +2013,37 @@
         <w:rPr>
           <w:lang w:val="en-US"/>
         </w:rPr>
-        <w:t>A click on an enemy Huntsman is interpreted as an Attack Action, Ranged, Charge or Melee depending on the selected Huntsman’s weapon.</w:t>
+        <w:t xml:space="preserve">A click on an enemy Huntsman is </w:t>
+      </w:r>
+      <w:r>
+        <w:rPr>
+          <w:lang w:val="en-US"/>
+        </w:rPr>
+        <w:t>interpreted as an Attack Action</w:t>
+      </w:r>
+      <w:r>
+        <w:rPr>
+          <w:lang w:val="en-US"/>
+        </w:rPr>
+        <w:t xml:space="preserve"> </w:t>
+      </w:r>
+      <w:r>
+        <w:rPr>
+          <w:lang w:val="en-US"/>
+        </w:rPr>
+        <w:t>(</w:t>
+      </w:r>
+      <w:r>
+        <w:rPr>
+          <w:lang w:val="en-US"/>
+        </w:rPr>
+        <w:t>Ranged, Charge or Melee depending on</w:t>
+      </w:r>
+      <w:r>
+        <w:rPr>
+          <w:lang w:val="en-US"/>
+        </w:rPr>
+        <w:t xml:space="preserve"> the selected Huntsman’s weapon)</w:t>
       </w:r>
     </w:p>
     <w:p>
@@ -1945,6 +2092,7 @@
         <w:rPr>
           <w:lang w:val="en-US"/>
         </w:rPr>
+        <w:lastRenderedPageBreak/>
         <w:t xml:space="preserve">A right click opens an Action Menu under the </w:t>
       </w:r>
       <w:r>
@@ -1965,7 +2113,6 @@
         <w:rPr>
           <w:lang w:val="en-US"/>
         </w:rPr>
-        <w:lastRenderedPageBreak/>
         <w:t>Game World</w:t>
       </w:r>
     </w:p>
@@ -2144,7 +2291,19 @@
         <w:rPr>
           <w:lang w:val="en-US"/>
         </w:rPr>
-        <w:t xml:space="preserve">. Grimm </w:t>
+        <w:t xml:space="preserve">. </w:t>
+      </w:r>
+      <w:r>
+        <w:rPr>
+          <w:lang w:val="en-US"/>
+        </w:rPr>
+        <w:t xml:space="preserve">The </w:t>
+      </w:r>
+      <w:r>
+        <w:rPr>
+          <w:lang w:val="en-US"/>
+        </w:rPr>
+        <w:t xml:space="preserve">Grimm </w:t>
       </w:r>
       <w:proofErr w:type="gramStart"/>
       <w:r>
@@ -2229,7 +2388,7 @@
         <w:rPr>
           <w:lang w:val="en-US"/>
         </w:rPr>
-        <w:t>Huntsmen are the people trained to battle the Creatures of Grimm.</w:t>
+        <w:t>Huntsmen are people trained to battle the Creatures of Grimm.</w:t>
       </w:r>
       <w:r>
         <w:rPr>
@@ -2353,6 +2512,7 @@
         <w:rPr>
           <w:lang w:val="en-US"/>
         </w:rPr>
+        <w:lastRenderedPageBreak/>
         <w:t>Creek Park</w:t>
       </w:r>
     </w:p>
@@ -2404,14 +2564,7 @@
         <w:rPr>
           <w:lang w:val="en-US"/>
         </w:rPr>
-        <w:t xml:space="preserve"> on the southernmost </w:t>
-      </w:r>
-      <w:r>
-        <w:rPr>
-          <w:lang w:val="en-US"/>
-        </w:rPr>
-        <w:lastRenderedPageBreak/>
-        <w:t>point of the town and the island (which is an insertion point for the Atlas Black Ops), the Government building (which has a CCT Point keycard</w:t>
+        <w:t xml:space="preserve"> on the southernmost point of the town and the island (which is an insertion point for the Atlas Black Ops), the Government building (which has a CCT Point keycard</w:t>
       </w:r>
       <w:r>
         <w:rPr>
@@ -2489,7 +2642,27 @@
         <w:rPr>
           <w:lang w:val="en-US"/>
         </w:rPr>
-        <w:t>Located on the easternmost point of the island, the CCT Point is the insertion point for the White Fang Splinter. The tower itself is locked and needs a keycard to enter</w:t>
+        <w:t>Located on the easternmost point of the island, the CCT Point is the insertion point for the White Fang Splinter</w:t>
+      </w:r>
+      <w:r>
+        <w:rPr>
+          <w:lang w:val="en-US"/>
+        </w:rPr>
+        <w:t xml:space="preserve"> faction</w:t>
+      </w:r>
+      <w:r>
+        <w:rPr>
+          <w:lang w:val="en-US"/>
+        </w:rPr>
+        <w:t>. The tower itsel</w:t>
+      </w:r>
+      <w:bookmarkStart w:id="1" w:name="_GoBack"/>
+      <w:bookmarkEnd w:id="1"/>
+      <w:r>
+        <w:rPr>
+          <w:lang w:val="en-US"/>
+        </w:rPr>
+        <w:t>f is locked and needs a keycard to enter</w:t>
       </w:r>
       <w:r>
         <w:rPr>
@@ -2588,6 +2761,26 @@
     </w:p>
     <w:p>
       <w:pPr>
+        <w:rPr>
+          <w:lang w:val="en-US"/>
+        </w:rPr>
+      </w:pPr>
+      <w:r>
+        <w:rPr>
+          <w:lang w:val="en-US"/>
+        </w:rPr>
+        <w:br w:type="page"/>
+      </w:r>
+    </w:p>
+    <w:p>
+      <w:pPr>
+        <w:rPr>
+          <w:lang w:val="en-US"/>
+        </w:rPr>
+      </w:pPr>
+    </w:p>
+    <w:p>
+      <w:pPr>
         <w:pStyle w:val="a5"/>
         <w:rPr>
           <w:lang w:val="en-US"/>
@@ -2607,8 +2800,8 @@
           <w:lang w:val="en-US"/>
         </w:rPr>
       </w:pPr>
-      <w:bookmarkStart w:id="1" w:name="_Huntsmen"/>
-      <w:bookmarkEnd w:id="1"/>
+      <w:bookmarkStart w:id="2" w:name="_Huntsmen"/>
+      <w:bookmarkEnd w:id="2"/>
       <w:r>
         <w:rPr>
           <w:lang w:val="en-US"/>
@@ -2802,8 +2995,6 @@
               </w:rPr>
               <w:t>MTC Mercenaries</w:t>
             </w:r>
-            <w:bookmarkStart w:id="2" w:name="_GoBack"/>
-            <w:bookmarkEnd w:id="2"/>
           </w:p>
         </w:tc>
         <w:tc>
@@ -3429,7 +3620,6 @@
               <w:rPr>
                 <w:lang w:val="en-US"/>
               </w:rPr>
-              <w:lastRenderedPageBreak/>
               <w:t>Payday</w:t>
             </w:r>
           </w:p>
@@ -4839,6 +5029,16 @@
           <w:lang w:val="en-US"/>
         </w:rPr>
       </w:pPr>
+      <w:bookmarkStart w:id="4" w:name="_Items"/>
+      <w:bookmarkEnd w:id="4"/>
+    </w:p>
+    <w:p>
+      <w:pPr>
+        <w:pStyle w:val="1"/>
+        <w:rPr>
+          <w:lang w:val="en-US"/>
+        </w:rPr>
+      </w:pPr>
       <w:r>
         <w:rPr>
           <w:lang w:val="en-US"/>
@@ -5362,7 +5562,6 @@
               <w:rPr>
                 <w:lang w:val="en-US"/>
               </w:rPr>
-              <w:lastRenderedPageBreak/>
               <w:t>MI Complex Keycard</w:t>
             </w:r>
           </w:p>
@@ -7356,7 +7555,7 @@
 </file>
 
 <file path=customXml/itemProps1.xml><?xml version="1.0" encoding="utf-8"?>
-<ds:datastoreItem xmlns:ds="http://schemas.openxmlformats.org/officeDocument/2006/customXml" ds:itemID="{6354905F-9C1E-426C-B67A-E4BB0DA76BF4}">
+<ds:datastoreItem xmlns:ds="http://schemas.openxmlformats.org/officeDocument/2006/customXml" ds:itemID="{B51CD878-2D80-4B3F-AFE5-E5CB86F06DDD}">
   <ds:schemaRefs>
     <ds:schemaRef ds:uri="http://schemas.openxmlformats.org/officeDocument/2006/bibliography"/>
   </ds:schemaRefs>

</xml_diff>